<commit_message>
update design: add new account
</commit_message>
<xml_diff>
--- a/Design/Design.docx
+++ b/Design/Design.docx
@@ -431,8 +431,13 @@
               <w:ind w:left="100"/>
             </w:pPr>
             <w:r>
-              <w:t xml:space="preserve"> Esraa</w:t>
+              <w:t xml:space="preserve"> </w:t>
             </w:r>
+            <w:proofErr w:type="spellStart"/>
+            <w:r>
+              <w:t>Esraa</w:t>
+            </w:r>
+            <w:proofErr w:type="spellEnd"/>
           </w:p>
         </w:tc>
         <w:tc>
@@ -514,8 +519,13 @@
               <w:ind w:left="100"/>
             </w:pPr>
             <w:r>
-              <w:t>Hana &amp; Amany</w:t>
+              <w:t xml:space="preserve">Hana &amp; </w:t>
             </w:r>
+            <w:proofErr w:type="spellStart"/>
+            <w:r>
+              <w:t>Amany</w:t>
+            </w:r>
+            <w:proofErr w:type="spellEnd"/>
           </w:p>
         </w:tc>
         <w:tc>
@@ -1691,7 +1701,21 @@
           <w:sz w:val="24"/>
           <w:szCs w:val="24"/>
         </w:rPr>
-        <w:t>High_level_login_1</w:t>
+        <w:t>High_level_login</w:t>
+      </w:r>
+      <w:r>
+        <w:rPr>
+          <w:sz w:val="24"/>
+          <w:szCs w:val="24"/>
+        </w:rPr>
+        <w:t>_client</w:t>
+      </w:r>
+      <w:r>
+        <w:rPr>
+          <w:sz w:val="24"/>
+          <w:szCs w:val="24"/>
+        </w:rPr>
+        <w:t>_1</w:t>
       </w:r>
     </w:p>
     <w:p>
@@ -2128,21 +2152,7 @@
           <w:sz w:val="24"/>
           <w:szCs w:val="24"/>
         </w:rPr>
-        <w:t>Low_Design_login</w:t>
-      </w:r>
-      <w:r>
-        <w:rPr>
-          <w:sz w:val="24"/>
-          <w:szCs w:val="24"/>
-        </w:rPr>
-        <w:t>_client</w:t>
-      </w:r>
-      <w:r>
-        <w:rPr>
-          <w:sz w:val="24"/>
-          <w:szCs w:val="24"/>
-        </w:rPr>
-        <w:t>_1</w:t>
+        <w:t>Low_Design_login_1</w:t>
       </w:r>
     </w:p>
     <w:p>
@@ -2395,14 +2405,7 @@
           <w:sz w:val="24"/>
           <w:szCs w:val="24"/>
         </w:rPr>
-        <w:t>_</w:t>
-      </w:r>
-      <w:r>
-        <w:rPr>
-          <w:sz w:val="24"/>
-          <w:szCs w:val="24"/>
-        </w:rPr>
-        <w:t>2</w:t>
+        <w:t>_2</w:t>
       </w:r>
     </w:p>
     <w:p>
@@ -2574,35 +2577,7 @@
           <w:sz w:val="24"/>
           <w:szCs w:val="24"/>
         </w:rPr>
-        <w:t>esign</w:t>
-      </w:r>
-      <w:r>
-        <w:rPr>
-          <w:sz w:val="24"/>
-          <w:szCs w:val="24"/>
-        </w:rPr>
-        <w:t>_</w:t>
-      </w:r>
-      <w:r>
-        <w:rPr>
-          <w:sz w:val="24"/>
-          <w:szCs w:val="24"/>
-        </w:rPr>
-        <w:t>login</w:t>
-      </w:r>
-      <w:r>
-        <w:rPr>
-          <w:sz w:val="24"/>
-          <w:szCs w:val="24"/>
-        </w:rPr>
-        <w:t>_admin</w:t>
-      </w:r>
-      <w:r>
-        <w:rPr>
-          <w:sz w:val="24"/>
-          <w:szCs w:val="24"/>
-        </w:rPr>
-        <w:t>_1</w:t>
+        <w:t>esign_login_admin_1</w:t>
       </w:r>
     </w:p>
     <w:p>
@@ -2800,28 +2775,7 @@
           <w:sz w:val="24"/>
           <w:szCs w:val="24"/>
         </w:rPr>
-        <w:t>esign_login</w:t>
-      </w:r>
-      <w:r>
-        <w:rPr>
-          <w:sz w:val="24"/>
-          <w:szCs w:val="24"/>
-        </w:rPr>
-        <w:t>_admin</w:t>
-      </w:r>
-      <w:r>
-        <w:rPr>
-          <w:sz w:val="24"/>
-          <w:szCs w:val="24"/>
-        </w:rPr>
-        <w:t>_</w:t>
-      </w:r>
-      <w:r>
-        <w:rPr>
-          <w:sz w:val="24"/>
-          <w:szCs w:val="24"/>
-        </w:rPr>
-        <w:t>2</w:t>
+        <w:t>esign_login_admin_2</w:t>
       </w:r>
     </w:p>
     <w:p>
@@ -3183,14 +3137,14 @@
           <w:sz w:val="24"/>
           <w:szCs w:val="24"/>
         </w:rPr>
-        <w:t>classDiagram_</w:t>
-      </w:r>
-      <w:r>
-        <w:rPr>
-          <w:sz w:val="24"/>
-          <w:szCs w:val="24"/>
-        </w:rPr>
-        <w:t>regsiter</w:t>
+        <w:t>classDiagram_re</w:t>
+      </w:r>
+      <w:r>
+        <w:rPr>
+          <w:sz w:val="24"/>
+          <w:szCs w:val="24"/>
+        </w:rPr>
+        <w:t>gister</w:t>
       </w:r>
       <w:r>
         <w:rPr>
@@ -3722,28 +3676,7 @@
           <w:sz w:val="24"/>
           <w:szCs w:val="24"/>
         </w:rPr>
-        <w:t>Low_Design_</w:t>
-      </w:r>
-      <w:r>
-        <w:rPr>
-          <w:sz w:val="24"/>
-          <w:szCs w:val="24"/>
-        </w:rPr>
-        <w:t>reg</w:t>
-      </w:r>
-      <w:r>
-        <w:rPr>
-          <w:sz w:val="24"/>
-          <w:szCs w:val="24"/>
-        </w:rPr>
-        <w:t>_</w:t>
-      </w:r>
-      <w:r>
-        <w:rPr>
-          <w:sz w:val="24"/>
-          <w:szCs w:val="24"/>
-        </w:rPr>
-        <w:t>1</w:t>
+        <w:t>Low_Design_reg_1</w:t>
       </w:r>
     </w:p>
     <w:p>
@@ -3839,14 +3772,7 @@
           <w:szCs w:val="24"/>
         </w:rPr>
         <w:lastRenderedPageBreak/>
-        <w:t>Low_Design_reg_</w:t>
-      </w:r>
-      <w:r>
-        <w:rPr>
-          <w:sz w:val="24"/>
-          <w:szCs w:val="24"/>
-        </w:rPr>
-        <w:t>2</w:t>
+        <w:t>Low_Design_reg_2</w:t>
       </w:r>
     </w:p>
     <w:p>
@@ -4253,21 +4179,7 @@
           <w:sz w:val="24"/>
           <w:szCs w:val="24"/>
         </w:rPr>
-        <w:t>classDiagram_</w:t>
-      </w:r>
-      <w:r>
-        <w:rPr>
-          <w:sz w:val="24"/>
-          <w:szCs w:val="24"/>
-        </w:rPr>
-        <w:t>viewAccount_Client</w:t>
-      </w:r>
-      <w:r>
-        <w:rPr>
-          <w:sz w:val="24"/>
-          <w:szCs w:val="24"/>
-        </w:rPr>
-        <w:t>_001</w:t>
+        <w:t>classDiagram_viewAccount_Client_001</w:t>
       </w:r>
     </w:p>
     <w:p>
@@ -4351,21 +4263,7 @@
           <w:sz w:val="24"/>
           <w:szCs w:val="24"/>
         </w:rPr>
-        <w:t>classDiagram_viewAccount_</w:t>
-      </w:r>
-      <w:r>
-        <w:rPr>
-          <w:sz w:val="24"/>
-          <w:szCs w:val="24"/>
-        </w:rPr>
-        <w:t>Admin</w:t>
-      </w:r>
-      <w:r>
-        <w:rPr>
-          <w:sz w:val="24"/>
-          <w:szCs w:val="24"/>
-        </w:rPr>
-        <w:t>_001</w:t>
+        <w:t>classDiagram_viewAccount_Admin_001</w:t>
       </w:r>
     </w:p>
     <w:p>
@@ -4655,14 +4553,7 @@
           <w:sz w:val="24"/>
           <w:szCs w:val="24"/>
         </w:rPr>
-        <w:t>Low_Design</w:t>
-      </w:r>
-      <w:r>
-        <w:rPr>
-          <w:sz w:val="24"/>
-          <w:szCs w:val="24"/>
-        </w:rPr>
-        <w:t>_ViewTransaction_1</w:t>
+        <w:t>Low_Design_ViewTransaction_1</w:t>
       </w:r>
     </w:p>
     <w:p>
@@ -4912,14 +4803,7 @@
           <w:szCs w:val="24"/>
         </w:rPr>
         <w:lastRenderedPageBreak/>
-        <w:t>Low_Design</w:t>
-      </w:r>
-      <w:r>
-        <w:rPr>
-          <w:sz w:val="24"/>
-          <w:szCs w:val="24"/>
-        </w:rPr>
-        <w:t>_Display_ClientName_Date_1</w:t>
+        <w:t>Low_Design_Display_ClientName_Date_1</w:t>
       </w:r>
     </w:p>
     <w:p>
@@ -5213,14 +5097,7 @@
           <w:szCs w:val="24"/>
         </w:rPr>
         <w:lastRenderedPageBreak/>
-        <w:t>Low_Design</w:t>
-      </w:r>
-      <w:r>
-        <w:rPr>
-          <w:sz w:val="24"/>
-          <w:szCs w:val="24"/>
-        </w:rPr>
-        <w:t>_ViewAllAccounts_Admin_1</w:t>
+        <w:t>Low_Design_ViewAllAccounts_Admin_1</w:t>
       </w:r>
     </w:p>
     <w:p>
@@ -5435,14 +5312,7 @@
           <w:sz w:val="24"/>
           <w:szCs w:val="24"/>
         </w:rPr>
-        <w:t>Low_Design</w:t>
-      </w:r>
-      <w:r>
-        <w:rPr>
-          <w:sz w:val="24"/>
-          <w:szCs w:val="24"/>
-        </w:rPr>
-        <w:t>_closeAccount_Admin_</w:t>
+        <w:t>Low_Design_closeAccount_Admin_</w:t>
       </w:r>
       <w:r>
         <w:rPr>
@@ -5572,14 +5442,7 @@
           <w:szCs w:val="24"/>
         </w:rPr>
         <w:lastRenderedPageBreak/>
-        <w:t>Low_Design_</w:t>
-      </w:r>
-      <w:r>
-        <w:rPr>
-          <w:sz w:val="24"/>
-          <w:szCs w:val="24"/>
-        </w:rPr>
-        <w:t>ViewAccountsList_Client_1</w:t>
+        <w:t>Low_Design_ViewAccountsList_Client_1</w:t>
       </w:r>
       <w:r>
         <w:rPr>
@@ -5829,14 +5692,7 @@
           <w:szCs w:val="24"/>
         </w:rPr>
         <w:lastRenderedPageBreak/>
-        <w:t>Low_Design_</w:t>
-      </w:r>
-      <w:r>
-        <w:rPr>
-          <w:sz w:val="24"/>
-          <w:szCs w:val="24"/>
-        </w:rPr>
-        <w:t>getBalance_Client_1</w:t>
+        <w:t>Low_Design_getBalance_Client_1</w:t>
       </w:r>
     </w:p>
     <w:p>
@@ -6119,21 +5975,7 @@
           <w:szCs w:val="24"/>
         </w:rPr>
         <w:lastRenderedPageBreak/>
-        <w:t>Low_Design_</w:t>
-      </w:r>
-      <w:r>
-        <w:rPr>
-          <w:sz w:val="24"/>
-          <w:szCs w:val="24"/>
-        </w:rPr>
-        <w:t>transferMoney_Client</w:t>
-      </w:r>
-      <w:r>
-        <w:rPr>
-          <w:sz w:val="24"/>
-          <w:szCs w:val="24"/>
-        </w:rPr>
-        <w:t>_1</w:t>
+        <w:t>Low_Design_transferMoney_Client_1</w:t>
       </w:r>
     </w:p>
     <w:p>
@@ -6251,14 +6093,7 @@
           <w:szCs w:val="24"/>
         </w:rPr>
         <w:lastRenderedPageBreak/>
-        <w:t>Low_Design_transferMoney_Client_</w:t>
-      </w:r>
-      <w:r>
-        <w:rPr>
-          <w:sz w:val="24"/>
-          <w:szCs w:val="24"/>
-        </w:rPr>
-        <w:t>2</w:t>
+        <w:t>Low_Design_transferMoney_Client_2</w:t>
       </w:r>
     </w:p>
     <w:p>
@@ -6333,6 +6168,208 @@
           <w:tab w:val="left" w:pos="927"/>
         </w:tabs>
         <w:rPr>
+          <w:noProof/>
+        </w:rPr>
+      </w:pPr>
+      <w:r>
+        <w:rPr>
+          <w:noProof/>
+        </w:rPr>
+        <w:lastRenderedPageBreak/>
+        <w:t>Low_Design_addAccount_client_1</w:t>
+      </w:r>
+    </w:p>
+    <w:p>
+      <w:pPr>
+        <w:tabs>
+          <w:tab w:val="left" w:pos="927"/>
+        </w:tabs>
+        <w:rPr>
+          <w:sz w:val="24"/>
+          <w:szCs w:val="24"/>
+        </w:rPr>
+      </w:pPr>
+      <w:r>
+        <w:rPr>
+          <w:noProof/>
+        </w:rPr>
+        <w:drawing>
+          <wp:inline distT="0" distB="0" distL="0" distR="0" wp14:anchorId="36F9BABA" wp14:editId="71EFB1F1">
+            <wp:extent cx="2533650" cy="5629275"/>
+            <wp:effectExtent l="0" t="0" r="0" b="9525"/>
+            <wp:docPr id="4" name="Picture 4"/>
+            <wp:cNvGraphicFramePr>
+              <a:graphicFrameLocks xmlns:a="http://schemas.openxmlformats.org/drawingml/2006/main" noChangeAspect="1"/>
+            </wp:cNvGraphicFramePr>
+            <a:graphic xmlns:a="http://schemas.openxmlformats.org/drawingml/2006/main">
+              <a:graphicData uri="http://schemas.openxmlformats.org/drawingml/2006/picture">
+                <pic:pic xmlns:pic="http://schemas.openxmlformats.org/drawingml/2006/picture">
+                  <pic:nvPicPr>
+                    <pic:cNvPr id="0" name="Picture 5"/>
+                    <pic:cNvPicPr>
+                      <a:picLocks noChangeAspect="1" noChangeArrowheads="1"/>
+                    </pic:cNvPicPr>
+                  </pic:nvPicPr>
+                  <pic:blipFill>
+                    <a:blip r:embed="rId31">
+                      <a:extLst>
+                        <a:ext uri="{28A0092B-C50C-407E-A947-70E740481C1C}">
+                          <a14:useLocalDpi xmlns:a14="http://schemas.microsoft.com/office/drawing/2010/main" val="0"/>
+                        </a:ext>
+                      </a:extLst>
+                    </a:blip>
+                    <a:srcRect/>
+                    <a:stretch>
+                      <a:fillRect/>
+                    </a:stretch>
+                  </pic:blipFill>
+                  <pic:spPr bwMode="auto">
+                    <a:xfrm>
+                      <a:off x="0" y="0"/>
+                      <a:ext cx="2533650" cy="5629275"/>
+                    </a:xfrm>
+                    <a:prstGeom prst="rect">
+                      <a:avLst/>
+                    </a:prstGeom>
+                    <a:noFill/>
+                    <a:ln>
+                      <a:noFill/>
+                    </a:ln>
+                  </pic:spPr>
+                </pic:pic>
+              </a:graphicData>
+            </a:graphic>
+          </wp:inline>
+        </w:drawing>
+      </w:r>
+    </w:p>
+    <w:p>
+      <w:pPr>
+        <w:tabs>
+          <w:tab w:val="left" w:pos="927"/>
+        </w:tabs>
+        <w:rPr>
+          <w:sz w:val="24"/>
+          <w:szCs w:val="24"/>
+        </w:rPr>
+      </w:pPr>
+    </w:p>
+    <w:p>
+      <w:pPr>
+        <w:tabs>
+          <w:tab w:val="left" w:pos="927"/>
+        </w:tabs>
+        <w:rPr>
+          <w:sz w:val="24"/>
+          <w:szCs w:val="24"/>
+        </w:rPr>
+      </w:pPr>
+    </w:p>
+    <w:p>
+      <w:pPr>
+        <w:tabs>
+          <w:tab w:val="left" w:pos="927"/>
+        </w:tabs>
+        <w:rPr>
+          <w:sz w:val="24"/>
+          <w:szCs w:val="24"/>
+        </w:rPr>
+      </w:pPr>
+    </w:p>
+    <w:p>
+      <w:pPr>
+        <w:tabs>
+          <w:tab w:val="left" w:pos="927"/>
+        </w:tabs>
+        <w:rPr>
+          <w:sz w:val="24"/>
+          <w:szCs w:val="24"/>
+        </w:rPr>
+      </w:pPr>
+    </w:p>
+    <w:p>
+      <w:pPr>
+        <w:tabs>
+          <w:tab w:val="left" w:pos="927"/>
+        </w:tabs>
+        <w:rPr>
+          <w:sz w:val="24"/>
+          <w:szCs w:val="24"/>
+        </w:rPr>
+      </w:pPr>
+    </w:p>
+    <w:p>
+      <w:pPr>
+        <w:tabs>
+          <w:tab w:val="left" w:pos="927"/>
+        </w:tabs>
+        <w:rPr>
+          <w:sz w:val="24"/>
+          <w:szCs w:val="24"/>
+        </w:rPr>
+      </w:pPr>
+    </w:p>
+    <w:p>
+      <w:pPr>
+        <w:tabs>
+          <w:tab w:val="left" w:pos="927"/>
+        </w:tabs>
+        <w:rPr>
+          <w:sz w:val="24"/>
+          <w:szCs w:val="24"/>
+        </w:rPr>
+      </w:pPr>
+    </w:p>
+    <w:p>
+      <w:pPr>
+        <w:tabs>
+          <w:tab w:val="left" w:pos="927"/>
+        </w:tabs>
+        <w:rPr>
+          <w:sz w:val="24"/>
+          <w:szCs w:val="24"/>
+        </w:rPr>
+      </w:pPr>
+    </w:p>
+    <w:p>
+      <w:pPr>
+        <w:tabs>
+          <w:tab w:val="left" w:pos="927"/>
+        </w:tabs>
+        <w:rPr>
+          <w:sz w:val="24"/>
+          <w:szCs w:val="24"/>
+        </w:rPr>
+      </w:pPr>
+    </w:p>
+    <w:p>
+      <w:pPr>
+        <w:tabs>
+          <w:tab w:val="left" w:pos="927"/>
+        </w:tabs>
+        <w:rPr>
+          <w:sz w:val="24"/>
+          <w:szCs w:val="24"/>
+        </w:rPr>
+      </w:pPr>
+    </w:p>
+    <w:p>
+      <w:pPr>
+        <w:tabs>
+          <w:tab w:val="left" w:pos="927"/>
+        </w:tabs>
+        <w:rPr>
+          <w:sz w:val="24"/>
+          <w:szCs w:val="24"/>
+        </w:rPr>
+      </w:pPr>
+    </w:p>
+    <w:p>
+      <w:pPr>
+        <w:tabs>
+          <w:tab w:val="left" w:pos="927"/>
+        </w:tabs>
+        <w:rPr>
           <w:sz w:val="24"/>
           <w:szCs w:val="24"/>
         </w:rPr>
@@ -6447,7 +6484,7 @@
                     </pic:cNvPicPr>
                   </pic:nvPicPr>
                   <pic:blipFill>
-                    <a:blip r:embed="rId31">
+                    <a:blip r:embed="rId32">
                       <a:extLst>
                         <a:ext uri="{28A0092B-C50C-407E-A947-70E740481C1C}">
                           <a14:useLocalDpi xmlns:a14="http://schemas.microsoft.com/office/drawing/2010/main" val="0"/>
@@ -6554,7 +6591,7 @@
                     </pic:cNvPicPr>
                   </pic:nvPicPr>
                   <pic:blipFill>
-                    <a:blip r:embed="rId32">
+                    <a:blip r:embed="rId33">
                       <a:extLst>
                         <a:ext uri="{28A0092B-C50C-407E-A947-70E740481C1C}">
                           <a14:useLocalDpi xmlns:a14="http://schemas.microsoft.com/office/drawing/2010/main" val="0"/>
@@ -6594,13 +6631,7 @@
     <w:p>
       <w:r>
         <w:lastRenderedPageBreak/>
-        <w:t>High_level_Logout_</w:t>
-      </w:r>
-      <w:r>
-        <w:t>admin</w:t>
-      </w:r>
-      <w:r>
-        <w:t>_1</w:t>
+        <w:t>High_level_Logout_admin_1</w:t>
       </w:r>
     </w:p>
     <w:p>
@@ -6622,7 +6653,7 @@
                     <pic:cNvPicPr/>
                   </pic:nvPicPr>
                   <pic:blipFill>
-                    <a:blip r:embed="rId33">
+                    <a:blip r:embed="rId34">
                       <a:extLst>
                         <a:ext uri="{28A0092B-C50C-407E-A947-70E740481C1C}">
                           <a14:useLocalDpi xmlns:a14="http://schemas.microsoft.com/office/drawing/2010/main" val="0"/>
@@ -6903,7 +6934,7 @@
     <w:lsdException w:name="Table Web 2" w:semiHidden="1" w:unhideWhenUsed="1"/>
     <w:lsdException w:name="Table Web 3" w:semiHidden="1" w:unhideWhenUsed="1"/>
     <w:lsdException w:name="Balloon Text" w:semiHidden="1" w:unhideWhenUsed="1"/>
-    <w:lsdException w:name="Table Grid" w:semiHidden="1" w:uiPriority="59" w:unhideWhenUsed="1"/>
+    <w:lsdException w:name="Table Grid" w:uiPriority="59"/>
     <w:lsdException w:name="Table Theme" w:semiHidden="1" w:unhideWhenUsed="1"/>
     <w:lsdException w:name="Placeholder Text" w:semiHidden="1"/>
     <w:lsdException w:name="No Spacing" w:uiPriority="1" w:qFormat="1"/>

</xml_diff>

<commit_message>
update table of content
</commit_message>
<xml_diff>
--- a/Design/Design.docx
+++ b/Design/Design.docx
@@ -1,6 +1,6 @@
 
 <file path=word/document.xml><?xml version="1.0" encoding="utf-8"?>
-<w:document xmlns:wpc="http://schemas.microsoft.com/office/word/2010/wordprocessingCanvas" xmlns:cx="http://schemas.microsoft.com/office/drawing/2014/chartex" xmlns:cx1="http://schemas.microsoft.com/office/drawing/2015/9/8/chartex" xmlns:cx2="http://schemas.microsoft.com/office/drawing/2015/10/21/chartex" xmlns:cx3="http://schemas.microsoft.com/office/drawing/2016/5/9/chartex" xmlns:cx4="http://schemas.microsoft.com/office/drawing/2016/5/10/chartex" xmlns:cx5="http://schemas.microsoft.com/office/drawing/2016/5/11/chartex" xmlns:cx6="http://schemas.microsoft.com/office/drawing/2016/5/12/chartex" xmlns:cx7="http://schemas.microsoft.com/office/drawing/2016/5/13/chartex" xmlns:cx8="http://schemas.microsoft.com/office/drawing/2016/5/14/chartex" xmlns:mc="http://schemas.openxmlformats.org/markup-compatibility/2006" xmlns:aink="http://schemas.microsoft.com/office/drawing/2016/ink" xmlns:am3d="http://schemas.microsoft.com/office/drawing/2017/model3d" xmlns:o="urn:schemas-microsoft-com:office:office" xmlns:oel="http://schemas.microsoft.com/office/2019/extlst" xmlns:r="http://schemas.openxmlformats.org/officeDocument/2006/relationships" xmlns:m="http://schemas.openxmlformats.org/officeDocument/2006/math" xmlns:v="urn:schemas-microsoft-com:vml" xmlns:wp14="http://schemas.microsoft.com/office/word/2010/wordprocessingDrawing" xmlns:wp="http://schemas.openxmlformats.org/drawingml/2006/wordprocessingDrawing" xmlns:w10="urn:schemas-microsoft-com:office:word" xmlns:w="http://schemas.openxmlformats.org/wordprocessingml/2006/main" xmlns:w14="http://schemas.microsoft.com/office/word/2010/wordml" xmlns:w15="http://schemas.microsoft.com/office/word/2012/wordml" xmlns:w16cex="http://schemas.microsoft.com/office/word/2018/wordml/cex" xmlns:w16cid="http://schemas.microsoft.com/office/word/2016/wordml/cid" xmlns:w16="http://schemas.microsoft.com/office/word/2018/wordml" xmlns:w16sdtdh="http://schemas.microsoft.com/office/word/2020/wordml/sdtdatahash" xmlns:w16se="http://schemas.microsoft.com/office/word/2015/wordml/symex" xmlns:wpg="http://schemas.microsoft.com/office/word/2010/wordprocessingGroup" xmlns:wpi="http://schemas.microsoft.com/office/word/2010/wordprocessingInk" xmlns:wne="http://schemas.microsoft.com/office/word/2006/wordml" xmlns:wps="http://schemas.microsoft.com/office/word/2010/wordprocessingShape" mc:Ignorable="w14 w15 w16se w16cid w16 w16cex w16sdtdh wp14">
+<w:document xmlns:wpc="http://schemas.microsoft.com/office/word/2010/wordprocessingCanvas" xmlns:cx="http://schemas.microsoft.com/office/drawing/2014/chartex" xmlns:cx1="http://schemas.microsoft.com/office/drawing/2015/9/8/chartex" xmlns:mc="http://schemas.openxmlformats.org/markup-compatibility/2006" xmlns:o="urn:schemas-microsoft-com:office:office" xmlns:r="http://schemas.openxmlformats.org/officeDocument/2006/relationships" xmlns:m="http://schemas.openxmlformats.org/officeDocument/2006/math" xmlns:v="urn:schemas-microsoft-com:vml" xmlns:wp14="http://schemas.microsoft.com/office/word/2010/wordprocessingDrawing" xmlns:wp="http://schemas.openxmlformats.org/drawingml/2006/wordprocessingDrawing" xmlns:w10="urn:schemas-microsoft-com:office:word" xmlns:w="http://schemas.openxmlformats.org/wordprocessingml/2006/main" xmlns:w14="http://schemas.microsoft.com/office/word/2010/wordml" xmlns:w15="http://schemas.microsoft.com/office/word/2012/wordml" xmlns:w16se="http://schemas.microsoft.com/office/word/2015/wordml/symex" xmlns:wpg="http://schemas.microsoft.com/office/word/2010/wordprocessingGroup" xmlns:wpi="http://schemas.microsoft.com/office/word/2010/wordprocessingInk" xmlns:wne="http://schemas.microsoft.com/office/word/2006/wordml" xmlns:wps="http://schemas.microsoft.com/office/word/2010/wordprocessingShape" mc:Ignorable="w14 w15 w16se wp14">
   <w:body>
     <w:p>
       <w:pPr>
@@ -111,7 +111,6 @@
     </w:p>
     <w:p>
       <w:pPr>
-        <w:jc w:val="center"/>
         <w:rPr>
           <w:sz w:val="48"/>
           <w:szCs w:val="48"/>
@@ -120,128 +119,9 @@
     </w:p>
     <w:p>
       <w:pPr>
-        <w:jc w:val="center"/>
-        <w:rPr>
-          <w:sz w:val="48"/>
-          <w:szCs w:val="48"/>
-        </w:rPr>
-      </w:pPr>
-    </w:p>
-    <w:p>
-      <w:pPr>
-        <w:jc w:val="center"/>
-        <w:rPr>
-          <w:sz w:val="48"/>
-          <w:szCs w:val="48"/>
-        </w:rPr>
-      </w:pPr>
-    </w:p>
-    <w:p>
-      <w:pPr>
-        <w:jc w:val="center"/>
-        <w:rPr>
-          <w:sz w:val="48"/>
-          <w:szCs w:val="48"/>
-        </w:rPr>
-      </w:pPr>
-    </w:p>
-    <w:p>
-      <w:pPr>
-        <w:jc w:val="center"/>
-        <w:rPr>
-          <w:sz w:val="48"/>
-          <w:szCs w:val="48"/>
-        </w:rPr>
-      </w:pPr>
-    </w:p>
-    <w:p>
-      <w:pPr>
-        <w:jc w:val="center"/>
-        <w:rPr>
-          <w:sz w:val="48"/>
-          <w:szCs w:val="48"/>
-        </w:rPr>
-      </w:pPr>
-    </w:p>
-    <w:p>
-      <w:pPr>
-        <w:jc w:val="center"/>
-        <w:rPr>
-          <w:sz w:val="48"/>
-          <w:szCs w:val="48"/>
-        </w:rPr>
-      </w:pPr>
-    </w:p>
-    <w:p>
-      <w:pPr>
-        <w:jc w:val="center"/>
-        <w:rPr>
-          <w:sz w:val="48"/>
-          <w:szCs w:val="48"/>
-        </w:rPr>
-      </w:pPr>
-    </w:p>
-    <w:p>
-      <w:pPr>
-        <w:jc w:val="center"/>
-        <w:rPr>
-          <w:sz w:val="48"/>
-          <w:szCs w:val="48"/>
-        </w:rPr>
-      </w:pPr>
-    </w:p>
-    <w:p>
-      <w:pPr>
-        <w:jc w:val="center"/>
-        <w:rPr>
-          <w:sz w:val="48"/>
-          <w:szCs w:val="48"/>
-        </w:rPr>
-      </w:pPr>
-    </w:p>
-    <w:p>
-      <w:pPr>
-        <w:jc w:val="center"/>
-        <w:rPr>
-          <w:sz w:val="48"/>
-          <w:szCs w:val="48"/>
-        </w:rPr>
-      </w:pPr>
-    </w:p>
-    <w:p>
-      <w:pPr>
-        <w:jc w:val="center"/>
-        <w:rPr>
-          <w:sz w:val="48"/>
-          <w:szCs w:val="48"/>
-        </w:rPr>
-      </w:pPr>
-    </w:p>
-    <w:p>
-      <w:pPr>
-        <w:jc w:val="center"/>
-        <w:rPr>
-          <w:sz w:val="48"/>
-          <w:szCs w:val="48"/>
-        </w:rPr>
-      </w:pPr>
-    </w:p>
-    <w:p>
-      <w:pPr>
-        <w:spacing w:before="480" w:after="120"/>
-        <w:rPr>
-          <w:b/>
-          <w:sz w:val="46"/>
-          <w:szCs w:val="46"/>
-        </w:rPr>
-      </w:pPr>
-      <w:r>
-        <w:rPr>
-          <w:b/>
-          <w:sz w:val="46"/>
-          <w:szCs w:val="46"/>
-        </w:rPr>
-        <w:lastRenderedPageBreak/>
+        <w:pStyle w:val="Heading2"/>
+      </w:pPr>
+      <w:r>
         <w:t>Revision History</w:t>
       </w:r>
     </w:p>
@@ -445,13 +325,8 @@
               <w:ind w:left="100"/>
             </w:pPr>
             <w:r>
-              <w:t xml:space="preserve"> </w:t>
+              <w:t xml:space="preserve"> Esraa</w:t>
             </w:r>
-            <w:proofErr w:type="spellStart"/>
-            <w:r>
-              <w:t>Esraa</w:t>
-            </w:r>
-            <w:proofErr w:type="spellEnd"/>
           </w:p>
         </w:tc>
         <w:tc>
@@ -533,13 +408,8 @@
               <w:ind w:left="100"/>
             </w:pPr>
             <w:r>
-              <w:t xml:space="preserve">Hana &amp; </w:t>
+              <w:t>Hana &amp; Amany</w:t>
             </w:r>
-            <w:proofErr w:type="spellStart"/>
-            <w:r>
-              <w:t>Amany</w:t>
-            </w:r>
-            <w:proofErr w:type="spellEnd"/>
           </w:p>
         </w:tc>
         <w:tc>
@@ -751,6 +621,7 @@
       </w:pPr>
       <w:bookmarkStart w:id="1" w:name="_Toc131878920"/>
       <w:r>
+        <w:lastRenderedPageBreak/>
         <w:t>1.   Introduction</w:t>
       </w:r>
       <w:bookmarkEnd w:id="1"/>
@@ -822,45 +693,20 @@
     </w:p>
     <w:p>
       <w:pPr>
-        <w:tabs>
-          <w:tab w:val="left" w:pos="927"/>
-        </w:tabs>
-        <w:rPr>
-          <w:sz w:val="32"/>
-          <w:szCs w:val="32"/>
-        </w:rPr>
-      </w:pPr>
-      <w:r>
-        <w:rPr>
-          <w:sz w:val="32"/>
-          <w:szCs w:val="32"/>
-        </w:rPr>
-        <w:lastRenderedPageBreak/>
+        <w:pStyle w:val="Heading2"/>
+      </w:pPr>
+      <w:r>
         <w:t>2. Generic</w:t>
       </w:r>
       <w:r>
-        <w:rPr>
-          <w:sz w:val="32"/>
-          <w:szCs w:val="32"/>
-        </w:rPr>
         <w:t xml:space="preserve"> Diagrams</w:t>
       </w:r>
     </w:p>
     <w:p>
       <w:pPr>
-        <w:tabs>
-          <w:tab w:val="left" w:pos="927"/>
-        </w:tabs>
-        <w:rPr>
-          <w:sz w:val="24"/>
-          <w:szCs w:val="24"/>
-        </w:rPr>
-      </w:pPr>
-      <w:r>
-        <w:rPr>
-          <w:sz w:val="24"/>
-          <w:szCs w:val="24"/>
-        </w:rPr>
+        <w:pStyle w:val="Heading2"/>
+      </w:pPr>
+      <w:r>
         <w:t>Wire Frames</w:t>
       </w:r>
     </w:p>
@@ -1192,15 +1038,7 @@
           <w:sz w:val="24"/>
           <w:szCs w:val="24"/>
         </w:rPr>
-        <w:lastRenderedPageBreak/>
-        <w:t>Login</w:t>
-      </w:r>
-      <w:r>
-        <w:rPr>
-          <w:sz w:val="24"/>
-          <w:szCs w:val="24"/>
-        </w:rPr>
-        <w:t>_wireFrame_1</w:t>
+        <w:t>Login_wireFrame_1</w:t>
       </w:r>
     </w:p>
     <w:p>
@@ -1510,15 +1348,7 @@
           <w:sz w:val="24"/>
           <w:szCs w:val="24"/>
         </w:rPr>
-        <w:lastRenderedPageBreak/>
-        <w:t>ViewClient</w:t>
-      </w:r>
-      <w:r>
-        <w:rPr>
-          <w:sz w:val="24"/>
-          <w:szCs w:val="24"/>
-        </w:rPr>
-        <w:t>_wireFrame_1</w:t>
+        <w:t>ViewClient_wireFrame_1</w:t>
       </w:r>
     </w:p>
     <w:p>
@@ -1837,20 +1667,23 @@
           <w:szCs w:val="24"/>
         </w:rPr>
       </w:pPr>
-      <w:r>
-        <w:rPr>
-          <w:sz w:val="24"/>
-          <w:szCs w:val="24"/>
-        </w:rPr>
-        <w:lastRenderedPageBreak/>
-        <w:t>viewAdmin</w:t>
-      </w:r>
-      <w:r>
-        <w:rPr>
-          <w:sz w:val="24"/>
-          <w:szCs w:val="24"/>
-        </w:rPr>
-        <w:t>_wireFrame_1</w:t>
+    </w:p>
+    <w:p>
+      <w:pPr>
+        <w:tabs>
+          <w:tab w:val="left" w:pos="927"/>
+        </w:tabs>
+        <w:rPr>
+          <w:sz w:val="24"/>
+          <w:szCs w:val="24"/>
+        </w:rPr>
+      </w:pPr>
+      <w:r>
+        <w:rPr>
+          <w:sz w:val="24"/>
+          <w:szCs w:val="24"/>
+        </w:rPr>
+        <w:t>viewAdmin_wireFrame_1</w:t>
       </w:r>
     </w:p>
     <w:p>
@@ -2147,14 +1980,79 @@
           <w:szCs w:val="28"/>
         </w:rPr>
       </w:pPr>
-      <w:r>
+    </w:p>
+    <w:p>
+      <w:pPr>
+        <w:tabs>
+          <w:tab w:val="left" w:pos="927"/>
+        </w:tabs>
         <w:rPr>
           <w:sz w:val="28"/>
           <w:szCs w:val="28"/>
         </w:rPr>
-        <w:lastRenderedPageBreak/>
+      </w:pPr>
+    </w:p>
+    <w:p>
+      <w:pPr>
+        <w:tabs>
+          <w:tab w:val="left" w:pos="927"/>
+        </w:tabs>
+        <w:rPr>
+          <w:sz w:val="28"/>
+          <w:szCs w:val="28"/>
+        </w:rPr>
+      </w:pPr>
+    </w:p>
+    <w:p>
+      <w:pPr>
+        <w:tabs>
+          <w:tab w:val="left" w:pos="927"/>
+        </w:tabs>
+        <w:rPr>
+          <w:sz w:val="28"/>
+          <w:szCs w:val="28"/>
+        </w:rPr>
+      </w:pPr>
+    </w:p>
+    <w:p>
+      <w:pPr>
+        <w:tabs>
+          <w:tab w:val="left" w:pos="927"/>
+        </w:tabs>
+        <w:rPr>
+          <w:sz w:val="28"/>
+          <w:szCs w:val="28"/>
+        </w:rPr>
+      </w:pPr>
+    </w:p>
+    <w:p>
+      <w:pPr>
+        <w:tabs>
+          <w:tab w:val="left" w:pos="927"/>
+        </w:tabs>
+        <w:rPr>
+          <w:sz w:val="28"/>
+          <w:szCs w:val="28"/>
+        </w:rPr>
+      </w:pPr>
+      <w:r>
+        <w:rPr>
+          <w:sz w:val="28"/>
+          <w:szCs w:val="28"/>
+        </w:rPr>
         <w:t>ERD_001</w:t>
       </w:r>
+    </w:p>
+    <w:p>
+      <w:pPr>
+        <w:tabs>
+          <w:tab w:val="left" w:pos="927"/>
+        </w:tabs>
+        <w:rPr>
+          <w:sz w:val="28"/>
+          <w:szCs w:val="28"/>
+        </w:rPr>
+      </w:pPr>
     </w:p>
     <w:p>
       <w:pPr>
@@ -2426,19 +2324,9 @@
     </w:p>
     <w:p>
       <w:pPr>
-        <w:tabs>
-          <w:tab w:val="left" w:pos="927"/>
-        </w:tabs>
-        <w:rPr>
-          <w:sz w:val="24"/>
-          <w:szCs w:val="24"/>
-        </w:rPr>
-      </w:pPr>
-      <w:r>
-        <w:rPr>
-          <w:sz w:val="28"/>
-          <w:szCs w:val="28"/>
-        </w:rPr>
+        <w:pStyle w:val="Heading2"/>
+      </w:pPr>
+      <w:r>
         <w:lastRenderedPageBreak/>
         <w:t>2.2 Use Case</w:t>
       </w:r>
@@ -2628,69 +2516,32 @@
     </w:p>
     <w:p>
       <w:pPr>
-        <w:tabs>
-          <w:tab w:val="left" w:pos="927"/>
-        </w:tabs>
-        <w:rPr>
-          <w:sz w:val="32"/>
-          <w:szCs w:val="32"/>
-        </w:rPr>
-      </w:pPr>
-      <w:r>
-        <w:rPr>
-          <w:sz w:val="32"/>
-          <w:szCs w:val="32"/>
-        </w:rPr>
+        <w:pStyle w:val="Heading2"/>
+      </w:pPr>
+      <w:r>
+        <w:lastRenderedPageBreak/>
         <w:t>3.</w:t>
       </w:r>
       <w:r>
-        <w:rPr>
-          <w:sz w:val="32"/>
-          <w:szCs w:val="32"/>
-        </w:rPr>
         <w:t xml:space="preserve"> </w:t>
       </w:r>
       <w:r>
-        <w:rPr>
-          <w:sz w:val="32"/>
-          <w:szCs w:val="32"/>
-        </w:rPr>
         <w:t>Model Based Section</w:t>
       </w:r>
     </w:p>
     <w:p>
       <w:pPr>
-        <w:tabs>
-          <w:tab w:val="left" w:pos="927"/>
-        </w:tabs>
-        <w:rPr>
-          <w:sz w:val="28"/>
-          <w:szCs w:val="28"/>
-        </w:rPr>
-      </w:pPr>
-      <w:r>
-        <w:rPr>
-          <w:sz w:val="28"/>
-          <w:szCs w:val="28"/>
-        </w:rPr>
+        <w:pStyle w:val="Heading2"/>
+      </w:pPr>
+      <w:r>
         <w:t xml:space="preserve">3.1 Login </w:t>
       </w:r>
     </w:p>
     <w:p>
       <w:pPr>
-        <w:tabs>
-          <w:tab w:val="left" w:pos="927"/>
-        </w:tabs>
-        <w:rPr>
-          <w:sz w:val="24"/>
-          <w:szCs w:val="24"/>
-        </w:rPr>
-      </w:pPr>
-      <w:r>
-        <w:rPr>
-          <w:sz w:val="24"/>
-          <w:szCs w:val="24"/>
-        </w:rPr>
+        <w:pStyle w:val="Heading2"/>
+      </w:pPr>
+      <w:r>
         <w:t xml:space="preserve">3.1.1Class Diagram </w:t>
       </w:r>
     </w:p>
@@ -2704,6 +2555,28 @@
           <w:szCs w:val="24"/>
         </w:rPr>
       </w:pPr>
+    </w:p>
+    <w:p>
+      <w:pPr>
+        <w:tabs>
+          <w:tab w:val="left" w:pos="927"/>
+        </w:tabs>
+        <w:rPr>
+          <w:sz w:val="24"/>
+          <w:szCs w:val="24"/>
+        </w:rPr>
+      </w:pPr>
+    </w:p>
+    <w:p>
+      <w:pPr>
+        <w:tabs>
+          <w:tab w:val="left" w:pos="927"/>
+        </w:tabs>
+        <w:rPr>
+          <w:sz w:val="24"/>
+          <w:szCs w:val="24"/>
+        </w:rPr>
+      </w:pPr>
       <w:r>
         <w:rPr>
           <w:sz w:val="24"/>
@@ -2725,6 +2598,39 @@
         </w:rPr>
         <w:t>001</w:t>
       </w:r>
+    </w:p>
+    <w:p>
+      <w:pPr>
+        <w:tabs>
+          <w:tab w:val="left" w:pos="927"/>
+        </w:tabs>
+        <w:rPr>
+          <w:sz w:val="24"/>
+          <w:szCs w:val="24"/>
+        </w:rPr>
+      </w:pPr>
+    </w:p>
+    <w:p>
+      <w:pPr>
+        <w:tabs>
+          <w:tab w:val="left" w:pos="927"/>
+        </w:tabs>
+        <w:rPr>
+          <w:sz w:val="24"/>
+          <w:szCs w:val="24"/>
+        </w:rPr>
+      </w:pPr>
+    </w:p>
+    <w:p>
+      <w:pPr>
+        <w:tabs>
+          <w:tab w:val="left" w:pos="927"/>
+        </w:tabs>
+        <w:rPr>
+          <w:sz w:val="24"/>
+          <w:szCs w:val="24"/>
+        </w:rPr>
+      </w:pPr>
     </w:p>
     <w:p>
       <w:pPr>
@@ -3007,63 +2913,10 @@
     </w:p>
     <w:p>
       <w:pPr>
-        <w:tabs>
-          <w:tab w:val="left" w:pos="927"/>
-        </w:tabs>
-        <w:rPr>
-          <w:sz w:val="24"/>
-          <w:szCs w:val="24"/>
-        </w:rPr>
-      </w:pPr>
-    </w:p>
-    <w:p>
-      <w:pPr>
-        <w:tabs>
-          <w:tab w:val="left" w:pos="927"/>
-        </w:tabs>
-        <w:rPr>
-          <w:sz w:val="24"/>
-          <w:szCs w:val="24"/>
-        </w:rPr>
-      </w:pPr>
-    </w:p>
-    <w:p>
-      <w:pPr>
-        <w:tabs>
-          <w:tab w:val="left" w:pos="927"/>
-        </w:tabs>
-        <w:rPr>
-          <w:sz w:val="24"/>
-          <w:szCs w:val="24"/>
-        </w:rPr>
-      </w:pPr>
-    </w:p>
-    <w:p>
-      <w:pPr>
-        <w:tabs>
-          <w:tab w:val="left" w:pos="927"/>
-        </w:tabs>
-        <w:rPr>
-          <w:sz w:val="24"/>
-          <w:szCs w:val="24"/>
-        </w:rPr>
-      </w:pPr>
-    </w:p>
-    <w:p>
-      <w:pPr>
-        <w:tabs>
-          <w:tab w:val="left" w:pos="927"/>
-        </w:tabs>
-        <w:rPr>
-          <w:sz w:val="24"/>
-          <w:szCs w:val="24"/>
-        </w:rPr>
-      </w:pPr>
-      <w:r>
-        <w:rPr>
-          <w:sz w:val="24"/>
-          <w:szCs w:val="24"/>
-        </w:rPr>
+        <w:pStyle w:val="Heading2"/>
+      </w:pPr>
+      <w:r>
+        <w:lastRenderedPageBreak/>
         <w:t>3.1.2 High Level</w:t>
       </w:r>
     </w:p>
@@ -3095,6 +2948,17 @@
           <w:szCs w:val="24"/>
         </w:rPr>
       </w:pPr>
+    </w:p>
+    <w:p>
+      <w:pPr>
+        <w:tabs>
+          <w:tab w:val="left" w:pos="927"/>
+        </w:tabs>
+        <w:rPr>
+          <w:sz w:val="24"/>
+          <w:szCs w:val="24"/>
+        </w:rPr>
+      </w:pPr>
       <w:r>
         <w:rPr>
           <w:sz w:val="24"/>
@@ -3127,14 +2991,25 @@
           <w:szCs w:val="24"/>
         </w:rPr>
       </w:pPr>
+    </w:p>
+    <w:p>
+      <w:pPr>
+        <w:tabs>
+          <w:tab w:val="left" w:pos="927"/>
+        </w:tabs>
+        <w:rPr>
+          <w:sz w:val="24"/>
+          <w:szCs w:val="24"/>
+        </w:rPr>
+      </w:pPr>
       <w:r>
         <w:rPr>
           <w:noProof/>
         </w:rPr>
         <w:drawing>
-          <wp:inline distT="0" distB="0" distL="0" distR="0" wp14:anchorId="465529FB" wp14:editId="4C384AF0">
-            <wp:extent cx="5486400" cy="6762115"/>
-            <wp:effectExtent l="0" t="0" r="0" b="635"/>
+          <wp:inline distT="0" distB="0" distL="0" distR="0" wp14:anchorId="465529FB" wp14:editId="16A7EE41">
+            <wp:extent cx="7315200" cy="6172200"/>
+            <wp:effectExtent l="0" t="0" r="0" b="0"/>
             <wp:docPr id="6" name="Picture 6"/>
             <wp:cNvGraphicFramePr/>
             <a:graphic xmlns:a="http://schemas.openxmlformats.org/drawingml/2006/main">
@@ -3159,7 +3034,7 @@
                   <pic:spPr>
                     <a:xfrm>
                       <a:off x="0" y="0"/>
-                      <a:ext cx="5486400" cy="6762115"/>
+                      <a:ext cx="7315200" cy="6172200"/>
                     </a:xfrm>
                     <a:prstGeom prst="rect">
                       <a:avLst/>
@@ -3226,6 +3101,72 @@
           <w:szCs w:val="24"/>
         </w:rPr>
       </w:pPr>
+    </w:p>
+    <w:p>
+      <w:pPr>
+        <w:tabs>
+          <w:tab w:val="left" w:pos="927"/>
+        </w:tabs>
+        <w:rPr>
+          <w:sz w:val="24"/>
+          <w:szCs w:val="24"/>
+        </w:rPr>
+      </w:pPr>
+    </w:p>
+    <w:p>
+      <w:pPr>
+        <w:tabs>
+          <w:tab w:val="left" w:pos="927"/>
+        </w:tabs>
+        <w:rPr>
+          <w:sz w:val="24"/>
+          <w:szCs w:val="24"/>
+        </w:rPr>
+      </w:pPr>
+    </w:p>
+    <w:p>
+      <w:pPr>
+        <w:tabs>
+          <w:tab w:val="left" w:pos="927"/>
+        </w:tabs>
+        <w:rPr>
+          <w:sz w:val="24"/>
+          <w:szCs w:val="24"/>
+        </w:rPr>
+      </w:pPr>
+    </w:p>
+    <w:p>
+      <w:pPr>
+        <w:tabs>
+          <w:tab w:val="left" w:pos="927"/>
+        </w:tabs>
+        <w:rPr>
+          <w:sz w:val="24"/>
+          <w:szCs w:val="24"/>
+        </w:rPr>
+      </w:pPr>
+    </w:p>
+    <w:p>
+      <w:pPr>
+        <w:tabs>
+          <w:tab w:val="left" w:pos="927"/>
+        </w:tabs>
+        <w:rPr>
+          <w:sz w:val="24"/>
+          <w:szCs w:val="24"/>
+        </w:rPr>
+      </w:pPr>
+    </w:p>
+    <w:p>
+      <w:pPr>
+        <w:tabs>
+          <w:tab w:val="left" w:pos="927"/>
+        </w:tabs>
+        <w:rPr>
+          <w:sz w:val="24"/>
+          <w:szCs w:val="24"/>
+        </w:rPr>
+      </w:pPr>
       <w:r>
         <w:rPr>
           <w:sz w:val="24"/>
@@ -3244,6 +3185,17 @@
           <w:szCs w:val="24"/>
         </w:rPr>
       </w:pPr>
+    </w:p>
+    <w:p>
+      <w:pPr>
+        <w:tabs>
+          <w:tab w:val="left" w:pos="927"/>
+        </w:tabs>
+        <w:rPr>
+          <w:sz w:val="24"/>
+          <w:szCs w:val="24"/>
+        </w:rPr>
+      </w:pPr>
       <w:r>
         <w:rPr>
           <w:sz w:val="24"/>
@@ -3262,14 +3214,25 @@
           <w:szCs w:val="24"/>
         </w:rPr>
       </w:pPr>
+    </w:p>
+    <w:p>
+      <w:pPr>
+        <w:tabs>
+          <w:tab w:val="left" w:pos="927"/>
+        </w:tabs>
+        <w:rPr>
+          <w:sz w:val="24"/>
+          <w:szCs w:val="24"/>
+        </w:rPr>
+      </w:pPr>
       <w:r>
         <w:rPr>
           <w:noProof/>
         </w:rPr>
         <w:drawing>
-          <wp:inline distT="0" distB="0" distL="0" distR="0" wp14:anchorId="269FC157" wp14:editId="59C8EC83">
-            <wp:extent cx="5486400" cy="3975735"/>
-            <wp:effectExtent l="0" t="0" r="0" b="5715"/>
+          <wp:inline distT="0" distB="0" distL="0" distR="0" wp14:anchorId="269FC157" wp14:editId="4EA65192">
+            <wp:extent cx="7229475" cy="6543675"/>
+            <wp:effectExtent l="0" t="0" r="9525" b="9525"/>
             <wp:docPr id="15" name="Picture 15"/>
             <wp:cNvGraphicFramePr/>
             <a:graphic xmlns:a="http://schemas.openxmlformats.org/drawingml/2006/main">
@@ -3294,7 +3257,7 @@
                   <pic:spPr>
                     <a:xfrm>
                       <a:off x="0" y="0"/>
-                      <a:ext cx="5486400" cy="3975735"/>
+                      <a:ext cx="7229475" cy="6543675"/>
                     </a:xfrm>
                     <a:prstGeom prst="rect">
                       <a:avLst/>
@@ -3485,77 +3448,13 @@
     </w:p>
     <w:p>
       <w:pPr>
-        <w:tabs>
-          <w:tab w:val="left" w:pos="927"/>
-        </w:tabs>
-        <w:rPr>
-          <w:sz w:val="24"/>
-          <w:szCs w:val="24"/>
-        </w:rPr>
-      </w:pPr>
-    </w:p>
-    <w:p>
-      <w:pPr>
-        <w:tabs>
-          <w:tab w:val="left" w:pos="927"/>
-        </w:tabs>
-        <w:rPr>
-          <w:sz w:val="24"/>
-          <w:szCs w:val="24"/>
-        </w:rPr>
-      </w:pPr>
-    </w:p>
-    <w:p>
-      <w:pPr>
-        <w:tabs>
-          <w:tab w:val="left" w:pos="927"/>
-        </w:tabs>
-        <w:rPr>
-          <w:sz w:val="24"/>
-          <w:szCs w:val="24"/>
-        </w:rPr>
-      </w:pPr>
-    </w:p>
-    <w:p>
-      <w:pPr>
-        <w:tabs>
-          <w:tab w:val="left" w:pos="927"/>
-        </w:tabs>
-        <w:rPr>
-          <w:sz w:val="24"/>
-          <w:szCs w:val="24"/>
-        </w:rPr>
-      </w:pPr>
-    </w:p>
-    <w:p>
-      <w:pPr>
-        <w:tabs>
-          <w:tab w:val="left" w:pos="927"/>
-        </w:tabs>
-        <w:rPr>
-          <w:sz w:val="24"/>
-          <w:szCs w:val="24"/>
-        </w:rPr>
-      </w:pPr>
-    </w:p>
-    <w:p>
-      <w:pPr>
-        <w:tabs>
-          <w:tab w:val="left" w:pos="927"/>
-        </w:tabs>
-        <w:rPr>
-          <w:sz w:val="24"/>
-          <w:szCs w:val="24"/>
-        </w:rPr>
-      </w:pPr>
-      <w:r>
-        <w:rPr>
-          <w:sz w:val="24"/>
-          <w:szCs w:val="24"/>
-        </w:rPr>
+        <w:pStyle w:val="Heading2"/>
+      </w:pPr>
+      <w:r>
         <w:t>3.1.3 Low Level</w:t>
       </w:r>
     </w:p>
+    <w:p/>
     <w:p>
       <w:pPr>
         <w:tabs>
@@ -3764,12 +3663,22 @@
           <w:szCs w:val="24"/>
         </w:rPr>
       </w:pPr>
-      <w:r>
-        <w:rPr>
-          <w:sz w:val="24"/>
-          <w:szCs w:val="24"/>
-        </w:rPr>
-        <w:lastRenderedPageBreak/>
+    </w:p>
+    <w:p>
+      <w:pPr>
+        <w:tabs>
+          <w:tab w:val="left" w:pos="927"/>
+        </w:tabs>
+        <w:rPr>
+          <w:sz w:val="24"/>
+          <w:szCs w:val="24"/>
+        </w:rPr>
+      </w:pPr>
+      <w:r>
+        <w:rPr>
+          <w:sz w:val="24"/>
+          <w:szCs w:val="24"/>
+        </w:rPr>
         <w:t>Low_Design_login</w:t>
       </w:r>
       <w:r>
@@ -4087,11 +3996,23 @@
           <w:szCs w:val="24"/>
         </w:rPr>
       </w:pPr>
-      <w:r>
-        <w:rPr>
-          <w:sz w:val="24"/>
-          <w:szCs w:val="24"/>
-        </w:rPr>
+    </w:p>
+    <w:p>
+      <w:pPr>
+        <w:tabs>
+          <w:tab w:val="left" w:pos="927"/>
+        </w:tabs>
+        <w:rPr>
+          <w:sz w:val="24"/>
+          <w:szCs w:val="24"/>
+        </w:rPr>
+      </w:pPr>
+      <w:r>
+        <w:rPr>
+          <w:sz w:val="24"/>
+          <w:szCs w:val="24"/>
+        </w:rPr>
+        <w:lastRenderedPageBreak/>
         <w:t>Low_</w:t>
       </w:r>
       <w:r>
@@ -4393,11 +4314,78 @@
           <w:szCs w:val="24"/>
         </w:rPr>
       </w:pPr>
-      <w:r>
-        <w:rPr>
-          <w:sz w:val="24"/>
-          <w:szCs w:val="24"/>
-        </w:rPr>
+    </w:p>
+    <w:p>
+      <w:pPr>
+        <w:tabs>
+          <w:tab w:val="left" w:pos="927"/>
+        </w:tabs>
+        <w:rPr>
+          <w:sz w:val="24"/>
+          <w:szCs w:val="24"/>
+        </w:rPr>
+      </w:pPr>
+    </w:p>
+    <w:p>
+      <w:pPr>
+        <w:tabs>
+          <w:tab w:val="left" w:pos="927"/>
+        </w:tabs>
+        <w:rPr>
+          <w:sz w:val="24"/>
+          <w:szCs w:val="24"/>
+        </w:rPr>
+      </w:pPr>
+    </w:p>
+    <w:p>
+      <w:pPr>
+        <w:tabs>
+          <w:tab w:val="left" w:pos="927"/>
+        </w:tabs>
+        <w:rPr>
+          <w:sz w:val="24"/>
+          <w:szCs w:val="24"/>
+        </w:rPr>
+      </w:pPr>
+    </w:p>
+    <w:p>
+      <w:pPr>
+        <w:tabs>
+          <w:tab w:val="left" w:pos="927"/>
+        </w:tabs>
+        <w:rPr>
+          <w:sz w:val="24"/>
+          <w:szCs w:val="24"/>
+        </w:rPr>
+      </w:pPr>
+    </w:p>
+    <w:p>
+      <w:pPr>
+        <w:tabs>
+          <w:tab w:val="left" w:pos="927"/>
+        </w:tabs>
+        <w:rPr>
+          <w:sz w:val="24"/>
+          <w:szCs w:val="24"/>
+        </w:rPr>
+      </w:pPr>
+    </w:p>
+    <w:p>
+      <w:pPr>
+        <w:tabs>
+          <w:tab w:val="left" w:pos="927"/>
+        </w:tabs>
+        <w:rPr>
+          <w:sz w:val="24"/>
+          <w:szCs w:val="24"/>
+        </w:rPr>
+      </w:pPr>
+      <w:r>
+        <w:rPr>
+          <w:sz w:val="24"/>
+          <w:szCs w:val="24"/>
+        </w:rPr>
+        <w:lastRenderedPageBreak/>
         <w:t>Low_Design_loginMain_1</w:t>
       </w:r>
     </w:p>
@@ -4605,73 +4593,22 @@
     </w:p>
     <w:p>
       <w:pPr>
-        <w:tabs>
-          <w:tab w:val="left" w:pos="927"/>
-        </w:tabs>
-        <w:rPr>
-          <w:sz w:val="24"/>
-          <w:szCs w:val="24"/>
-        </w:rPr>
-      </w:pPr>
-    </w:p>
-    <w:p>
-      <w:pPr>
-        <w:tabs>
-          <w:tab w:val="left" w:pos="927"/>
-        </w:tabs>
-        <w:rPr>
-          <w:sz w:val="24"/>
-          <w:szCs w:val="24"/>
-        </w:rPr>
-      </w:pPr>
-    </w:p>
-    <w:p>
-      <w:pPr>
-        <w:tabs>
-          <w:tab w:val="left" w:pos="927"/>
-        </w:tabs>
-        <w:rPr>
-          <w:sz w:val="24"/>
-          <w:szCs w:val="24"/>
-        </w:rPr>
-      </w:pPr>
-      <w:r>
-        <w:rPr>
-          <w:sz w:val="24"/>
-          <w:szCs w:val="24"/>
-        </w:rPr>
+        <w:pStyle w:val="Heading2"/>
+      </w:pPr>
+      <w:r>
+        <w:lastRenderedPageBreak/>
         <w:t>3.2 Register</w:t>
       </w:r>
     </w:p>
     <w:p>
       <w:pPr>
-        <w:tabs>
-          <w:tab w:val="left" w:pos="927"/>
-        </w:tabs>
-        <w:rPr>
-          <w:sz w:val="24"/>
-          <w:szCs w:val="24"/>
-        </w:rPr>
-      </w:pPr>
-    </w:p>
-    <w:p>
-      <w:pPr>
-        <w:tabs>
-          <w:tab w:val="left" w:pos="927"/>
-        </w:tabs>
-        <w:rPr>
-          <w:sz w:val="24"/>
-          <w:szCs w:val="24"/>
-        </w:rPr>
-      </w:pPr>
-      <w:r>
-        <w:rPr>
-          <w:sz w:val="24"/>
-          <w:szCs w:val="24"/>
-        </w:rPr>
+        <w:pStyle w:val="Heading2"/>
+      </w:pPr>
+      <w:r>
         <w:t>3.2.1 Class Diagram</w:t>
       </w:r>
     </w:p>
+    <w:p/>
     <w:p>
       <w:pPr>
         <w:tabs>
@@ -5040,19 +4977,10 @@
     </w:p>
     <w:p>
       <w:pPr>
-        <w:tabs>
-          <w:tab w:val="left" w:pos="927"/>
-        </w:tabs>
-        <w:rPr>
-          <w:sz w:val="24"/>
-          <w:szCs w:val="24"/>
-        </w:rPr>
-      </w:pPr>
-      <w:r>
-        <w:rPr>
-          <w:sz w:val="24"/>
-          <w:szCs w:val="24"/>
-        </w:rPr>
+        <w:pStyle w:val="Heading2"/>
+      </w:pPr>
+      <w:r>
+        <w:lastRenderedPageBreak/>
         <w:t>3.2.2 High Level</w:t>
       </w:r>
     </w:p>
@@ -5099,11 +5027,10 @@
         <w:rPr>
           <w:noProof/>
         </w:rPr>
-        <w:lastRenderedPageBreak/>
         <w:drawing>
-          <wp:inline distT="0" distB="0" distL="0" distR="0" wp14:anchorId="2850BD59" wp14:editId="3C7CC371">
-            <wp:extent cx="5486400" cy="6667500"/>
-            <wp:effectExtent l="0" t="0" r="0" b="0"/>
+          <wp:inline distT="0" distB="0" distL="0" distR="0" wp14:anchorId="2850BD59" wp14:editId="50DF953B">
+            <wp:extent cx="7134225" cy="7267575"/>
+            <wp:effectExtent l="0" t="0" r="9525" b="9525"/>
             <wp:docPr id="1" name="Picture 1"/>
             <wp:cNvGraphicFramePr/>
             <a:graphic xmlns:a="http://schemas.openxmlformats.org/drawingml/2006/main">
@@ -5128,7 +5055,7 @@
                   <pic:spPr>
                     <a:xfrm>
                       <a:off x="0" y="0"/>
-                      <a:ext cx="5486400" cy="6667500"/>
+                      <a:ext cx="7134225" cy="7267575"/>
                     </a:xfrm>
                     <a:prstGeom prst="rect">
                       <a:avLst/>
@@ -5176,30 +5103,10 @@
     </w:p>
     <w:p>
       <w:pPr>
-        <w:tabs>
-          <w:tab w:val="left" w:pos="927"/>
-        </w:tabs>
-        <w:rPr>
-          <w:sz w:val="24"/>
-          <w:szCs w:val="24"/>
-        </w:rPr>
-      </w:pPr>
-    </w:p>
-    <w:p>
-      <w:pPr>
-        <w:tabs>
-          <w:tab w:val="left" w:pos="927"/>
-        </w:tabs>
-        <w:rPr>
-          <w:sz w:val="24"/>
-          <w:szCs w:val="24"/>
-        </w:rPr>
-      </w:pPr>
-      <w:r>
-        <w:rPr>
-          <w:sz w:val="24"/>
-          <w:szCs w:val="24"/>
-        </w:rPr>
+        <w:pStyle w:val="Heading2"/>
+      </w:pPr>
+      <w:r>
+        <w:lastRenderedPageBreak/>
         <w:t xml:space="preserve">3.2.3 Low Level </w:t>
       </w:r>
     </w:p>
@@ -5226,6 +5133,7 @@
         <w:tabs>
           <w:tab w:val="left" w:pos="927"/>
         </w:tabs>
+        <w:ind w:left="-90"/>
         <w:rPr>
           <w:sz w:val="24"/>
           <w:szCs w:val="24"/>
@@ -5237,10 +5145,9 @@
           <w:sz w:val="24"/>
           <w:szCs w:val="24"/>
         </w:rPr>
-        <w:lastRenderedPageBreak/>
         <w:drawing>
-          <wp:inline distT="0" distB="0" distL="0" distR="0" wp14:anchorId="1DC250FD" wp14:editId="493701E1">
-            <wp:extent cx="3605530" cy="8229600"/>
+          <wp:inline distT="0" distB="0" distL="0" distR="0" wp14:anchorId="1DC250FD" wp14:editId="65760F2F">
+            <wp:extent cx="7181850" cy="8515350"/>
             <wp:effectExtent l="0" t="0" r="0" b="0"/>
             <wp:docPr id="2" name="Picture 2"/>
             <wp:cNvGraphicFramePr>
@@ -5268,7 +5175,7 @@
                   <pic:spPr>
                     <a:xfrm>
                       <a:off x="0" y="0"/>
-                      <a:ext cx="3605530" cy="8229600"/>
+                      <a:ext cx="7181850" cy="8515350"/>
                     </a:xfrm>
                     <a:prstGeom prst="rect">
                       <a:avLst/>
@@ -5302,6 +5209,17 @@
           <w:szCs w:val="24"/>
         </w:rPr>
       </w:pPr>
+    </w:p>
+    <w:p>
+      <w:pPr>
+        <w:tabs>
+          <w:tab w:val="left" w:pos="927"/>
+        </w:tabs>
+        <w:rPr>
+          <w:sz w:val="24"/>
+          <w:szCs w:val="24"/>
+        </w:rPr>
+      </w:pPr>
       <w:r>
         <w:rPr>
           <w:sz w:val="24"/>
@@ -5327,8 +5245,8 @@
           <w:szCs w:val="24"/>
         </w:rPr>
         <w:drawing>
-          <wp:inline distT="0" distB="0" distL="0" distR="0" wp14:anchorId="4798589E" wp14:editId="6ACF2A2F">
-            <wp:extent cx="3057525" cy="3057525"/>
+          <wp:inline distT="0" distB="0" distL="0" distR="0" wp14:anchorId="4798589E" wp14:editId="0CB504CE">
+            <wp:extent cx="5305425" cy="5172075"/>
             <wp:effectExtent l="0" t="0" r="9525" b="9525"/>
             <wp:docPr id="3" name="Picture 3"/>
             <wp:cNvGraphicFramePr>
@@ -5356,7 +5274,7 @@
                   <pic:spPr>
                     <a:xfrm>
                       <a:off x="0" y="0"/>
-                      <a:ext cx="3057525" cy="3057525"/>
+                      <a:ext cx="5305425" cy="5172075"/>
                     </a:xfrm>
                     <a:prstGeom prst="rect">
                       <a:avLst/>
@@ -5566,78 +5484,11 @@
           <w:szCs w:val="24"/>
         </w:rPr>
       </w:pPr>
-    </w:p>
-    <w:p>
-      <w:pPr>
-        <w:tabs>
-          <w:tab w:val="left" w:pos="927"/>
-        </w:tabs>
-        <w:rPr>
-          <w:sz w:val="24"/>
-          <w:szCs w:val="24"/>
-        </w:rPr>
-      </w:pPr>
-    </w:p>
-    <w:p>
-      <w:pPr>
-        <w:tabs>
-          <w:tab w:val="left" w:pos="927"/>
-        </w:tabs>
-        <w:rPr>
-          <w:sz w:val="24"/>
-          <w:szCs w:val="24"/>
-        </w:rPr>
-      </w:pPr>
-    </w:p>
-    <w:p>
-      <w:pPr>
-        <w:tabs>
-          <w:tab w:val="left" w:pos="927"/>
-        </w:tabs>
-        <w:rPr>
-          <w:sz w:val="24"/>
-          <w:szCs w:val="24"/>
-        </w:rPr>
-      </w:pPr>
-    </w:p>
-    <w:p>
-      <w:pPr>
-        <w:tabs>
-          <w:tab w:val="left" w:pos="927"/>
-        </w:tabs>
-        <w:rPr>
-          <w:sz w:val="24"/>
-          <w:szCs w:val="24"/>
-        </w:rPr>
-      </w:pPr>
-    </w:p>
-    <w:p>
-      <w:pPr>
-        <w:tabs>
-          <w:tab w:val="left" w:pos="927"/>
-        </w:tabs>
-        <w:rPr>
-          <w:sz w:val="24"/>
-          <w:szCs w:val="24"/>
-        </w:rPr>
-      </w:pPr>
-    </w:p>
-    <w:p>
-      <w:pPr>
-        <w:tabs>
-          <w:tab w:val="left" w:pos="927"/>
-        </w:tabs>
-        <w:rPr>
-          <w:sz w:val="24"/>
-          <w:szCs w:val="24"/>
-        </w:rPr>
-      </w:pPr>
-      <w:r>
-        <w:rPr>
-          <w:sz w:val="24"/>
-          <w:szCs w:val="24"/>
-        </w:rPr>
-        <w:lastRenderedPageBreak/>
+      <w:r>
+        <w:rPr>
+          <w:sz w:val="24"/>
+          <w:szCs w:val="24"/>
+        </w:rPr>
         <w:t>Low_Design_reg</w:t>
       </w:r>
       <w:r>
@@ -5672,9 +5523,9 @@
           <w:szCs w:val="24"/>
         </w:rPr>
         <w:drawing>
-          <wp:inline distT="0" distB="0" distL="0" distR="0" wp14:anchorId="6A35227C" wp14:editId="0A333315">
-            <wp:extent cx="1326143" cy="7997588"/>
-            <wp:effectExtent l="0" t="0" r="7620" b="3810"/>
+          <wp:inline distT="0" distB="0" distL="0" distR="0" wp14:anchorId="6A35227C" wp14:editId="39D3FA33">
+            <wp:extent cx="3143250" cy="8410575"/>
+            <wp:effectExtent l="0" t="0" r="0" b="9525"/>
             <wp:docPr id="32" name="Picture 32"/>
             <wp:cNvGraphicFramePr>
               <a:graphicFrameLocks xmlns:a="http://schemas.openxmlformats.org/drawingml/2006/main" noChangeAspect="1"/>
@@ -5701,7 +5552,7 @@
                   <pic:spPr>
                     <a:xfrm>
                       <a:off x="0" y="0"/>
-                      <a:ext cx="1326814" cy="8001635"/>
+                      <a:ext cx="3145467" cy="8416507"/>
                     </a:xfrm>
                     <a:prstGeom prst="rect">
                       <a:avLst/>
@@ -5716,41 +5567,23 @@
     </w:p>
     <w:p>
       <w:pPr>
-        <w:tabs>
-          <w:tab w:val="left" w:pos="927"/>
-        </w:tabs>
-        <w:rPr>
-          <w:sz w:val="24"/>
-          <w:szCs w:val="24"/>
-        </w:rPr>
-      </w:pPr>
-      <w:r>
-        <w:rPr>
-          <w:sz w:val="24"/>
-          <w:szCs w:val="24"/>
-        </w:rPr>
+        <w:pStyle w:val="Heading2"/>
+      </w:pPr>
+      <w:r>
         <w:lastRenderedPageBreak/>
         <w:t xml:space="preserve">3.3 View Account </w:t>
       </w:r>
     </w:p>
-    <w:p>
-      <w:pPr>
-        <w:tabs>
-          <w:tab w:val="left" w:pos="927"/>
-        </w:tabs>
-        <w:rPr>
-          <w:sz w:val="24"/>
-          <w:szCs w:val="24"/>
-        </w:rPr>
-      </w:pPr>
-      <w:r>
-        <w:rPr>
-          <w:sz w:val="24"/>
-          <w:szCs w:val="24"/>
-        </w:rPr>
+    <w:p/>
+    <w:p>
+      <w:pPr>
+        <w:pStyle w:val="Heading2"/>
+      </w:pPr>
+      <w:r>
         <w:t>3.3.1 Class Diagram</w:t>
       </w:r>
     </w:p>
+    <w:p/>
     <w:p>
       <w:pPr>
         <w:tabs>
@@ -6039,76 +5872,23 @@
     </w:p>
     <w:p>
       <w:pPr>
-        <w:tabs>
-          <w:tab w:val="left" w:pos="927"/>
-        </w:tabs>
-        <w:rPr>
-          <w:sz w:val="24"/>
-          <w:szCs w:val="24"/>
-        </w:rPr>
-      </w:pPr>
-    </w:p>
-    <w:p>
-      <w:pPr>
-        <w:tabs>
-          <w:tab w:val="left" w:pos="927"/>
-        </w:tabs>
-        <w:rPr>
-          <w:sz w:val="24"/>
-          <w:szCs w:val="24"/>
-        </w:rPr>
-      </w:pPr>
-    </w:p>
-    <w:p>
-      <w:pPr>
-        <w:tabs>
-          <w:tab w:val="left" w:pos="927"/>
-        </w:tabs>
-        <w:rPr>
-          <w:sz w:val="24"/>
-          <w:szCs w:val="24"/>
-        </w:rPr>
-      </w:pPr>
-    </w:p>
-    <w:p>
-      <w:pPr>
-        <w:tabs>
-          <w:tab w:val="left" w:pos="927"/>
-        </w:tabs>
-        <w:rPr>
-          <w:sz w:val="24"/>
-          <w:szCs w:val="24"/>
-        </w:rPr>
-      </w:pPr>
-    </w:p>
-    <w:p>
-      <w:pPr>
-        <w:tabs>
-          <w:tab w:val="left" w:pos="927"/>
-        </w:tabs>
-        <w:rPr>
-          <w:sz w:val="24"/>
-          <w:szCs w:val="24"/>
-        </w:rPr>
-      </w:pPr>
-    </w:p>
-    <w:p>
-      <w:pPr>
-        <w:tabs>
-          <w:tab w:val="left" w:pos="927"/>
-        </w:tabs>
-        <w:rPr>
-          <w:sz w:val="24"/>
-          <w:szCs w:val="24"/>
-        </w:rPr>
-      </w:pPr>
-      <w:r>
-        <w:rPr>
-          <w:sz w:val="24"/>
-          <w:szCs w:val="24"/>
-        </w:rPr>
+        <w:pStyle w:val="Heading2"/>
+      </w:pPr>
+      <w:r>
+        <w:lastRenderedPageBreak/>
         <w:t>3.3.3 Low Level</w:t>
       </w:r>
+    </w:p>
+    <w:p>
+      <w:pPr>
+        <w:tabs>
+          <w:tab w:val="left" w:pos="927"/>
+        </w:tabs>
+        <w:rPr>
+          <w:sz w:val="24"/>
+          <w:szCs w:val="24"/>
+        </w:rPr>
+      </w:pPr>
     </w:p>
     <w:p>
       <w:pPr>
@@ -6252,11 +6032,45 @@
           <w:szCs w:val="24"/>
         </w:rPr>
       </w:pPr>
-      <w:r>
-        <w:rPr>
-          <w:sz w:val="24"/>
-          <w:szCs w:val="24"/>
-        </w:rPr>
+    </w:p>
+    <w:p>
+      <w:pPr>
+        <w:tabs>
+          <w:tab w:val="left" w:pos="927"/>
+        </w:tabs>
+        <w:rPr>
+          <w:sz w:val="24"/>
+          <w:szCs w:val="24"/>
+        </w:rPr>
+      </w:pPr>
+    </w:p>
+    <w:p>
+      <w:pPr>
+        <w:tabs>
+          <w:tab w:val="left" w:pos="927"/>
+        </w:tabs>
+        <w:rPr>
+          <w:sz w:val="24"/>
+          <w:szCs w:val="24"/>
+        </w:rPr>
+      </w:pPr>
+    </w:p>
+    <w:p>
+      <w:pPr>
+        <w:tabs>
+          <w:tab w:val="left" w:pos="927"/>
+        </w:tabs>
+        <w:rPr>
+          <w:sz w:val="24"/>
+          <w:szCs w:val="24"/>
+        </w:rPr>
+      </w:pPr>
+      <w:r>
+        <w:rPr>
+          <w:sz w:val="24"/>
+          <w:szCs w:val="24"/>
+        </w:rPr>
+        <w:lastRenderedPageBreak/>
         <w:t>Low_Design_Display_ClientName_Date_1</w:t>
       </w:r>
     </w:p>
@@ -6318,6 +6132,72 @@
           </wp:inline>
         </w:drawing>
       </w:r>
+    </w:p>
+    <w:p>
+      <w:pPr>
+        <w:tabs>
+          <w:tab w:val="left" w:pos="927"/>
+        </w:tabs>
+        <w:rPr>
+          <w:sz w:val="24"/>
+          <w:szCs w:val="24"/>
+        </w:rPr>
+      </w:pPr>
+    </w:p>
+    <w:p>
+      <w:pPr>
+        <w:tabs>
+          <w:tab w:val="left" w:pos="927"/>
+        </w:tabs>
+        <w:rPr>
+          <w:sz w:val="24"/>
+          <w:szCs w:val="24"/>
+        </w:rPr>
+      </w:pPr>
+    </w:p>
+    <w:p>
+      <w:pPr>
+        <w:tabs>
+          <w:tab w:val="left" w:pos="927"/>
+        </w:tabs>
+        <w:rPr>
+          <w:sz w:val="24"/>
+          <w:szCs w:val="24"/>
+        </w:rPr>
+      </w:pPr>
+    </w:p>
+    <w:p>
+      <w:pPr>
+        <w:tabs>
+          <w:tab w:val="left" w:pos="927"/>
+        </w:tabs>
+        <w:rPr>
+          <w:sz w:val="24"/>
+          <w:szCs w:val="24"/>
+        </w:rPr>
+      </w:pPr>
+    </w:p>
+    <w:p>
+      <w:pPr>
+        <w:tabs>
+          <w:tab w:val="left" w:pos="927"/>
+        </w:tabs>
+        <w:rPr>
+          <w:sz w:val="24"/>
+          <w:szCs w:val="24"/>
+        </w:rPr>
+      </w:pPr>
+    </w:p>
+    <w:p>
+      <w:pPr>
+        <w:tabs>
+          <w:tab w:val="left" w:pos="927"/>
+        </w:tabs>
+        <w:rPr>
+          <w:sz w:val="24"/>
+          <w:szCs w:val="24"/>
+        </w:rPr>
+      </w:pPr>
     </w:p>
     <w:p>
       <w:pPr>
@@ -6669,9 +6549,9 @@
           <w:szCs w:val="24"/>
         </w:rPr>
         <w:drawing>
-          <wp:inline distT="0" distB="0" distL="0" distR="0" wp14:anchorId="0C26AD45" wp14:editId="2964ADCA">
-            <wp:extent cx="5306695" cy="7620000"/>
-            <wp:effectExtent l="0" t="0" r="8255" b="0"/>
+          <wp:inline distT="0" distB="0" distL="0" distR="0" wp14:anchorId="0C26AD45" wp14:editId="1F6DE0BF">
+            <wp:extent cx="5819775" cy="8572500"/>
+            <wp:effectExtent l="0" t="0" r="9525" b="0"/>
             <wp:docPr id="47" name="Picture 47"/>
             <wp:cNvGraphicFramePr>
               <a:graphicFrameLocks xmlns:a="http://schemas.openxmlformats.org/drawingml/2006/main" noChangeAspect="1"/>
@@ -6698,7 +6578,7 @@
                   <pic:spPr>
                     <a:xfrm>
                       <a:off x="0" y="0"/>
-                      <a:ext cx="5306695" cy="7620000"/>
+                      <a:ext cx="5819775" cy="8572500"/>
                     </a:xfrm>
                     <a:prstGeom prst="rect">
                       <a:avLst/>
@@ -6783,9 +6663,9 @@
           <w:szCs w:val="24"/>
         </w:rPr>
         <w:drawing>
-          <wp:inline distT="0" distB="0" distL="0" distR="0" wp14:anchorId="5801E591" wp14:editId="79CF939E">
-            <wp:extent cx="5486400" cy="7553325"/>
-            <wp:effectExtent l="0" t="0" r="0" b="9525"/>
+          <wp:inline distT="0" distB="0" distL="0" distR="0" wp14:anchorId="5801E591" wp14:editId="0A592005">
+            <wp:extent cx="6086475" cy="8115300"/>
+            <wp:effectExtent l="0" t="0" r="9525" b="0"/>
             <wp:docPr id="41" name="Picture 41" descr="Diagram&#10;&#10;Description automatically generated"/>
             <wp:cNvGraphicFramePr>
               <a:graphicFrameLocks xmlns:a="http://schemas.openxmlformats.org/drawingml/2006/main" noChangeAspect="1"/>
@@ -6812,7 +6692,7 @@
                   <pic:spPr>
                     <a:xfrm>
                       <a:off x="0" y="0"/>
-                      <a:ext cx="5486400" cy="7553325"/>
+                      <a:ext cx="6086475" cy="8115300"/>
                     </a:xfrm>
                     <a:prstGeom prst="rect">
                       <a:avLst/>
@@ -6904,9 +6784,9 @@
           <w:szCs w:val="24"/>
         </w:rPr>
         <w:drawing>
-          <wp:inline distT="0" distB="0" distL="0" distR="0" wp14:anchorId="453CE4F3" wp14:editId="6E8974FC">
-            <wp:extent cx="2962275" cy="4267200"/>
-            <wp:effectExtent l="0" t="0" r="9525" b="0"/>
+          <wp:inline distT="0" distB="0" distL="0" distR="0" wp14:anchorId="453CE4F3" wp14:editId="6BE27FD4">
+            <wp:extent cx="4457700" cy="5343525"/>
+            <wp:effectExtent l="0" t="0" r="0" b="9525"/>
             <wp:docPr id="42" name="Picture 42"/>
             <wp:cNvGraphicFramePr>
               <a:graphicFrameLocks xmlns:a="http://schemas.openxmlformats.org/drawingml/2006/main" noChangeAspect="1"/>
@@ -6933,7 +6813,7 @@
                   <pic:spPr>
                     <a:xfrm>
                       <a:off x="0" y="0"/>
-                      <a:ext cx="2962275" cy="4267200"/>
+                      <a:ext cx="4457700" cy="5343525"/>
                     </a:xfrm>
                     <a:prstGeom prst="rect">
                       <a:avLst/>
@@ -7121,11 +7001,23 @@
           <w:szCs w:val="24"/>
         </w:rPr>
       </w:pPr>
-      <w:r>
-        <w:rPr>
-          <w:sz w:val="24"/>
-          <w:szCs w:val="24"/>
-        </w:rPr>
+    </w:p>
+    <w:p>
+      <w:pPr>
+        <w:tabs>
+          <w:tab w:val="left" w:pos="927"/>
+        </w:tabs>
+        <w:rPr>
+          <w:sz w:val="24"/>
+          <w:szCs w:val="24"/>
+        </w:rPr>
+      </w:pPr>
+      <w:r>
+        <w:rPr>
+          <w:sz w:val="24"/>
+          <w:szCs w:val="24"/>
+        </w:rPr>
+        <w:lastRenderedPageBreak/>
         <w:t>Low_Design_transferMoney_Client_1</w:t>
       </w:r>
     </w:p>
@@ -7157,9 +7049,9 @@
           <w:szCs w:val="24"/>
         </w:rPr>
         <w:drawing>
-          <wp:inline distT="0" distB="0" distL="0" distR="0" wp14:anchorId="3AE13C88" wp14:editId="3C0F8583">
-            <wp:extent cx="4333875" cy="6858000"/>
-            <wp:effectExtent l="0" t="0" r="9525" b="0"/>
+          <wp:inline distT="0" distB="0" distL="0" distR="0" wp14:anchorId="3AE13C88" wp14:editId="15463C98">
+            <wp:extent cx="5638800" cy="8058150"/>
+            <wp:effectExtent l="0" t="0" r="0" b="0"/>
             <wp:docPr id="45" name="Picture 45"/>
             <wp:cNvGraphicFramePr>
               <a:graphicFrameLocks xmlns:a="http://schemas.openxmlformats.org/drawingml/2006/main" noChangeAspect="1"/>
@@ -7186,7 +7078,7 @@
                   <pic:spPr>
                     <a:xfrm>
                       <a:off x="0" y="0"/>
-                      <a:ext cx="4333875" cy="6858000"/>
+                      <a:ext cx="5638800" cy="8058150"/>
                     </a:xfrm>
                     <a:prstGeom prst="rect">
                       <a:avLst/>
@@ -7268,9 +7160,9 @@
           <w:szCs w:val="24"/>
         </w:rPr>
         <w:drawing>
-          <wp:inline distT="0" distB="0" distL="0" distR="0" wp14:anchorId="3A8A93D6" wp14:editId="514AFCC8">
-            <wp:extent cx="4028440" cy="7553325"/>
-            <wp:effectExtent l="0" t="0" r="0" b="9525"/>
+          <wp:inline distT="0" distB="0" distL="0" distR="0" wp14:anchorId="3A8A93D6" wp14:editId="26A5F43F">
+            <wp:extent cx="6638925" cy="8782050"/>
+            <wp:effectExtent l="0" t="0" r="9525" b="0"/>
             <wp:docPr id="43" name="Picture 43"/>
             <wp:cNvGraphicFramePr>
               <a:graphicFrameLocks xmlns:a="http://schemas.openxmlformats.org/drawingml/2006/main" noChangeAspect="1"/>
@@ -7297,7 +7189,7 @@
                   <pic:spPr>
                     <a:xfrm>
                       <a:off x="0" y="0"/>
-                      <a:ext cx="4028440" cy="7553325"/>
+                      <a:ext cx="6638925" cy="8782050"/>
                     </a:xfrm>
                     <a:prstGeom prst="rect">
                       <a:avLst/>
@@ -7343,7 +7235,6 @@
         <w:rPr>
           <w:noProof/>
         </w:rPr>
-        <w:lastRenderedPageBreak/>
         <w:t>Low_Design_addAccount_client_1</w:t>
       </w:r>
     </w:p>
@@ -7362,9 +7253,9 @@
           <w:noProof/>
         </w:rPr>
         <w:drawing>
-          <wp:inline distT="0" distB="0" distL="0" distR="0" wp14:anchorId="36F9BABA" wp14:editId="71EFB1F1">
-            <wp:extent cx="2533650" cy="5629275"/>
-            <wp:effectExtent l="0" t="0" r="0" b="9525"/>
+          <wp:inline distT="0" distB="0" distL="0" distR="0" wp14:anchorId="36F9BABA" wp14:editId="31595502">
+            <wp:extent cx="4010025" cy="5953125"/>
+            <wp:effectExtent l="0" t="0" r="9525" b="9525"/>
             <wp:docPr id="4" name="Picture 4"/>
             <wp:cNvGraphicFramePr>
               <a:graphicFrameLocks xmlns:a="http://schemas.openxmlformats.org/drawingml/2006/main" noChangeAspect="1"/>
@@ -7394,7 +7285,7 @@
                   <pic:spPr bwMode="auto">
                     <a:xfrm>
                       <a:off x="0" y="0"/>
-                      <a:ext cx="2533650" cy="5629275"/>
+                      <a:ext cx="4010025" cy="5953125"/>
                     </a:xfrm>
                     <a:prstGeom prst="rect">
                       <a:avLst/>
@@ -7542,12 +7433,55 @@
           <w:szCs w:val="24"/>
         </w:rPr>
       </w:pPr>
-      <w:r>
-        <w:rPr>
-          <w:sz w:val="24"/>
-          <w:szCs w:val="24"/>
-        </w:rPr>
-        <w:lastRenderedPageBreak/>
+    </w:p>
+    <w:p>
+      <w:pPr>
+        <w:tabs>
+          <w:tab w:val="left" w:pos="927"/>
+        </w:tabs>
+        <w:rPr>
+          <w:sz w:val="24"/>
+          <w:szCs w:val="24"/>
+        </w:rPr>
+      </w:pPr>
+    </w:p>
+    <w:p>
+      <w:pPr>
+        <w:tabs>
+          <w:tab w:val="left" w:pos="927"/>
+        </w:tabs>
+        <w:rPr>
+          <w:sz w:val="24"/>
+          <w:szCs w:val="24"/>
+        </w:rPr>
+      </w:pPr>
+    </w:p>
+    <w:p>
+      <w:pPr>
+        <w:tabs>
+          <w:tab w:val="left" w:pos="927"/>
+        </w:tabs>
+        <w:rPr>
+          <w:sz w:val="24"/>
+          <w:szCs w:val="24"/>
+        </w:rPr>
+      </w:pPr>
+    </w:p>
+    <w:p>
+      <w:pPr>
+        <w:tabs>
+          <w:tab w:val="left" w:pos="927"/>
+        </w:tabs>
+        <w:rPr>
+          <w:sz w:val="24"/>
+          <w:szCs w:val="24"/>
+        </w:rPr>
+      </w:pPr>
+      <w:r>
+        <w:rPr>
+          <w:sz w:val="24"/>
+          <w:szCs w:val="24"/>
+        </w:rPr>
         <w:t>Low_Design_ViewClientMain_1</w:t>
       </w:r>
     </w:p>
@@ -7568,9 +7502,9 @@
           <w:szCs w:val="24"/>
         </w:rPr>
         <w:drawing>
-          <wp:inline distT="0" distB="0" distL="0" distR="0" wp14:anchorId="040B4AD1" wp14:editId="2830C246">
-            <wp:extent cx="5486400" cy="5210810"/>
-            <wp:effectExtent l="0" t="0" r="0" b="8890"/>
+          <wp:inline distT="0" distB="0" distL="0" distR="0" wp14:anchorId="040B4AD1" wp14:editId="3251ACFD">
+            <wp:extent cx="6648450" cy="7086600"/>
+            <wp:effectExtent l="0" t="0" r="0" b="0"/>
             <wp:docPr id="44" name="Picture 44" descr="Diagram&#10;&#10;Description automatically generated"/>
             <wp:cNvGraphicFramePr>
               <a:graphicFrameLocks xmlns:a="http://schemas.openxmlformats.org/drawingml/2006/main" noChangeAspect="1"/>
@@ -7597,7 +7531,7 @@
                   <pic:spPr>
                     <a:xfrm>
                       <a:off x="0" y="0"/>
-                      <a:ext cx="5486400" cy="5210810"/>
+                      <a:ext cx="6648450" cy="7086600"/>
                     </a:xfrm>
                     <a:prstGeom prst="rect">
                       <a:avLst/>
@@ -7697,78 +7631,35 @@
           <w:szCs w:val="24"/>
         </w:rPr>
       </w:pPr>
-    </w:p>
-    <w:p>
-      <w:pPr>
-        <w:tabs>
-          <w:tab w:val="left" w:pos="927"/>
-        </w:tabs>
-        <w:rPr>
-          <w:sz w:val="24"/>
-          <w:szCs w:val="24"/>
-        </w:rPr>
-      </w:pPr>
-    </w:p>
-    <w:p>
-      <w:pPr>
-        <w:tabs>
-          <w:tab w:val="left" w:pos="927"/>
-        </w:tabs>
-        <w:rPr>
-          <w:sz w:val="24"/>
-          <w:szCs w:val="24"/>
-        </w:rPr>
-      </w:pPr>
-    </w:p>
-    <w:p>
-      <w:pPr>
-        <w:tabs>
-          <w:tab w:val="left" w:pos="927"/>
-        </w:tabs>
-        <w:rPr>
-          <w:sz w:val="24"/>
-          <w:szCs w:val="24"/>
-        </w:rPr>
-      </w:pPr>
-    </w:p>
-    <w:p>
-      <w:pPr>
-        <w:tabs>
-          <w:tab w:val="left" w:pos="927"/>
-        </w:tabs>
-        <w:rPr>
-          <w:sz w:val="24"/>
-          <w:szCs w:val="24"/>
-        </w:rPr>
-      </w:pPr>
-    </w:p>
-    <w:p>
-      <w:pPr>
-        <w:tabs>
-          <w:tab w:val="left" w:pos="927"/>
-        </w:tabs>
-        <w:rPr>
-          <w:sz w:val="24"/>
-          <w:szCs w:val="24"/>
-        </w:rPr>
-      </w:pPr>
-    </w:p>
-    <w:p>
-      <w:pPr>
-        <w:tabs>
-          <w:tab w:val="left" w:pos="927"/>
-        </w:tabs>
-        <w:rPr>
-          <w:sz w:val="24"/>
-          <w:szCs w:val="24"/>
-        </w:rPr>
-      </w:pPr>
-      <w:r>
-        <w:rPr>
-          <w:sz w:val="24"/>
-          <w:szCs w:val="24"/>
-        </w:rPr>
-        <w:lastRenderedPageBreak/>
+      <w:bookmarkStart w:id="2" w:name="_GoBack"/>
+      <w:bookmarkEnd w:id="2"/>
+    </w:p>
+    <w:p>
+      <w:pPr>
+        <w:tabs>
+          <w:tab w:val="left" w:pos="927"/>
+        </w:tabs>
+        <w:rPr>
+          <w:sz w:val="24"/>
+          <w:szCs w:val="24"/>
+        </w:rPr>
+      </w:pPr>
+    </w:p>
+    <w:p>
+      <w:pPr>
+        <w:tabs>
+          <w:tab w:val="left" w:pos="927"/>
+        </w:tabs>
+        <w:rPr>
+          <w:sz w:val="24"/>
+          <w:szCs w:val="24"/>
+        </w:rPr>
+      </w:pPr>
+      <w:r>
+        <w:rPr>
+          <w:sz w:val="24"/>
+          <w:szCs w:val="24"/>
+        </w:rPr>
         <w:t>Low_Design_ViewAdminMain_1</w:t>
       </w:r>
     </w:p>
@@ -7789,8 +7680,8 @@
           <w:szCs w:val="24"/>
         </w:rPr>
         <w:drawing>
-          <wp:inline distT="0" distB="0" distL="0" distR="0" wp14:anchorId="7D6DB47B" wp14:editId="65A8A4CA">
-            <wp:extent cx="1533525" cy="5153025"/>
+          <wp:inline distT="0" distB="0" distL="0" distR="0" wp14:anchorId="7D6DB47B" wp14:editId="7D136A45">
+            <wp:extent cx="3209925" cy="5838825"/>
             <wp:effectExtent l="0" t="0" r="9525" b="9525"/>
             <wp:docPr id="49" name="Picture 49" descr="Diagram&#10;&#10;Description automatically generated"/>
             <wp:cNvGraphicFramePr>
@@ -7818,7 +7709,7 @@
                   <pic:spPr>
                     <a:xfrm>
                       <a:off x="0" y="0"/>
-                      <a:ext cx="1533525" cy="5153025"/>
+                      <a:ext cx="3209925" cy="5838825"/>
                     </a:xfrm>
                     <a:prstGeom prst="rect">
                       <a:avLst/>
@@ -7943,106 +7834,31 @@
     </w:p>
     <w:p>
       <w:pPr>
-        <w:tabs>
-          <w:tab w:val="left" w:pos="927"/>
-        </w:tabs>
-        <w:rPr>
-          <w:sz w:val="24"/>
-          <w:szCs w:val="24"/>
-        </w:rPr>
-      </w:pPr>
-    </w:p>
-    <w:p>
-      <w:pPr>
-        <w:tabs>
-          <w:tab w:val="left" w:pos="927"/>
-        </w:tabs>
-        <w:rPr>
-          <w:sz w:val="24"/>
-          <w:szCs w:val="24"/>
-        </w:rPr>
-      </w:pPr>
-    </w:p>
-    <w:p>
-      <w:pPr>
-        <w:tabs>
-          <w:tab w:val="left" w:pos="927"/>
-        </w:tabs>
-        <w:rPr>
-          <w:sz w:val="24"/>
-          <w:szCs w:val="24"/>
-        </w:rPr>
-      </w:pPr>
-    </w:p>
-    <w:p>
-      <w:pPr>
-        <w:tabs>
-          <w:tab w:val="left" w:pos="927"/>
-        </w:tabs>
-        <w:rPr>
-          <w:sz w:val="24"/>
-          <w:szCs w:val="24"/>
-        </w:rPr>
-      </w:pPr>
-    </w:p>
-    <w:p>
-      <w:pPr>
-        <w:tabs>
-          <w:tab w:val="left" w:pos="927"/>
-        </w:tabs>
-        <w:rPr>
-          <w:sz w:val="24"/>
-          <w:szCs w:val="24"/>
-        </w:rPr>
-      </w:pPr>
-      <w:r>
-        <w:rPr>
-          <w:sz w:val="24"/>
-          <w:szCs w:val="24"/>
-        </w:rPr>
+        <w:pStyle w:val="Heading2"/>
+      </w:pPr>
+      <w:r>
         <w:lastRenderedPageBreak/>
         <w:t xml:space="preserve">3.4 </w:t>
       </w:r>
       <w:r>
-        <w:rPr>
-          <w:sz w:val="24"/>
-          <w:szCs w:val="24"/>
-        </w:rPr>
         <w:t>Logout</w:t>
       </w:r>
       <w:r>
-        <w:rPr>
-          <w:sz w:val="24"/>
-          <w:szCs w:val="24"/>
-        </w:rPr>
         <w:t xml:space="preserve"> </w:t>
       </w:r>
     </w:p>
     <w:p>
       <w:pPr>
-        <w:tabs>
-          <w:tab w:val="left" w:pos="927"/>
-        </w:tabs>
-        <w:rPr>
-          <w:sz w:val="24"/>
-          <w:szCs w:val="24"/>
-        </w:rPr>
-      </w:pPr>
-      <w:r>
-        <w:rPr>
-          <w:sz w:val="24"/>
-          <w:szCs w:val="24"/>
-        </w:rPr>
+        <w:pStyle w:val="Heading2"/>
+      </w:pPr>
+      <w:r>
         <w:t>3.4</w:t>
       </w:r>
       <w:r>
-        <w:rPr>
-          <w:sz w:val="24"/>
-          <w:szCs w:val="24"/>
-        </w:rPr>
         <w:t>.1 Class Diagram</w:t>
       </w:r>
     </w:p>
+    <w:p/>
     <w:p>
       <w:pPr>
         <w:tabs>
@@ -8133,26 +7949,12 @@
     </w:p>
     <w:p>
       <w:pPr>
-        <w:tabs>
-          <w:tab w:val="left" w:pos="927"/>
-        </w:tabs>
-        <w:rPr>
-          <w:sz w:val="24"/>
-          <w:szCs w:val="24"/>
-        </w:rPr>
-      </w:pPr>
-      <w:r>
-        <w:rPr>
-          <w:sz w:val="24"/>
-          <w:szCs w:val="24"/>
-        </w:rPr>
+        <w:pStyle w:val="Heading2"/>
+      </w:pPr>
+      <w:r>
         <w:t>3.4</w:t>
       </w:r>
       <w:r>
-        <w:rPr>
-          <w:sz w:val="24"/>
-          <w:szCs w:val="24"/>
-        </w:rPr>
         <w:t xml:space="preserve">.2 High Level </w:t>
       </w:r>
     </w:p>
@@ -8297,6 +8099,37 @@
     </w:p>
     <w:p>
       <w:pPr>
+        <w:pStyle w:val="Heading2"/>
+      </w:pPr>
+      <w:r>
+        <w:t>3.4</w:t>
+      </w:r>
+      <w:r>
+        <w:t>.3</w:t>
+      </w:r>
+      <w:r>
+        <w:t xml:space="preserve"> </w:t>
+      </w:r>
+      <w:r>
+        <w:t>Low</w:t>
+      </w:r>
+      <w:r>
+        <w:t xml:space="preserve"> Level </w:t>
+      </w:r>
+    </w:p>
+    <w:p>
+      <w:pPr>
+        <w:tabs>
+          <w:tab w:val="left" w:pos="927"/>
+        </w:tabs>
+        <w:rPr>
+          <w:sz w:val="24"/>
+          <w:szCs w:val="24"/>
+        </w:rPr>
+      </w:pPr>
+    </w:p>
+    <w:p>
+      <w:pPr>
         <w:tabs>
           <w:tab w:val="left" w:pos="927"/>
         </w:tabs>
@@ -8374,7 +8207,7 @@
     </w:p>
     <w:sectPr>
       <w:pgSz w:w="12240" w:h="15840"/>
-      <w:pgMar w:top="1440" w:right="1800" w:bottom="1440" w:left="1800" w:header="720" w:footer="720" w:gutter="0"/>
+      <w:pgMar w:top="630" w:right="270" w:bottom="720" w:left="450" w:header="720" w:footer="720" w:gutter="0"/>
       <w:cols w:space="720"/>
       <w:docGrid w:linePitch="360"/>
     </w:sectPr>
@@ -8383,7 +8216,7 @@
 </file>
 
 <file path=word/endnotes.xml><?xml version="1.0" encoding="utf-8"?>
-<w:endnotes xmlns:wpc="http://schemas.microsoft.com/office/word/2010/wordprocessingCanvas" xmlns:cx="http://schemas.microsoft.com/office/drawing/2014/chartex" xmlns:cx1="http://schemas.microsoft.com/office/drawing/2015/9/8/chartex" xmlns:cx2="http://schemas.microsoft.com/office/drawing/2015/10/21/chartex" xmlns:cx3="http://schemas.microsoft.com/office/drawing/2016/5/9/chartex" xmlns:cx4="http://schemas.microsoft.com/office/drawing/2016/5/10/chartex" xmlns:cx5="http://schemas.microsoft.com/office/drawing/2016/5/11/chartex" xmlns:cx6="http://schemas.microsoft.com/office/drawing/2016/5/12/chartex" xmlns:cx7="http://schemas.microsoft.com/office/drawing/2016/5/13/chartex" xmlns:cx8="http://schemas.microsoft.com/office/drawing/2016/5/14/chartex" xmlns:mc="http://schemas.openxmlformats.org/markup-compatibility/2006" xmlns:aink="http://schemas.microsoft.com/office/drawing/2016/ink" xmlns:am3d="http://schemas.microsoft.com/office/drawing/2017/model3d" xmlns:o="urn:schemas-microsoft-com:office:office" xmlns:oel="http://schemas.microsoft.com/office/2019/extlst" xmlns:r="http://schemas.openxmlformats.org/officeDocument/2006/relationships" xmlns:m="http://schemas.openxmlformats.org/officeDocument/2006/math" xmlns:v="urn:schemas-microsoft-com:vml" xmlns:wp14="http://schemas.microsoft.com/office/word/2010/wordprocessingDrawing" xmlns:wp="http://schemas.openxmlformats.org/drawingml/2006/wordprocessingDrawing" xmlns:w10="urn:schemas-microsoft-com:office:word" xmlns:w="http://schemas.openxmlformats.org/wordprocessingml/2006/main" xmlns:w14="http://schemas.microsoft.com/office/word/2010/wordml" xmlns:w15="http://schemas.microsoft.com/office/word/2012/wordml" xmlns:w16cex="http://schemas.microsoft.com/office/word/2018/wordml/cex" xmlns:w16cid="http://schemas.microsoft.com/office/word/2016/wordml/cid" xmlns:w16="http://schemas.microsoft.com/office/word/2018/wordml" xmlns:w16sdtdh="http://schemas.microsoft.com/office/word/2020/wordml/sdtdatahash" xmlns:w16se="http://schemas.microsoft.com/office/word/2015/wordml/symex" xmlns:wpg="http://schemas.microsoft.com/office/word/2010/wordprocessingGroup" xmlns:wpi="http://schemas.microsoft.com/office/word/2010/wordprocessingInk" xmlns:wne="http://schemas.microsoft.com/office/word/2006/wordml" xmlns:wps="http://schemas.microsoft.com/office/word/2010/wordprocessingShape" mc:Ignorable="w14 w15 w16se w16cid w16 w16cex w16sdtdh wp14">
+<w:endnotes xmlns:wpc="http://schemas.microsoft.com/office/word/2010/wordprocessingCanvas" xmlns:cx="http://schemas.microsoft.com/office/drawing/2014/chartex" xmlns:cx1="http://schemas.microsoft.com/office/drawing/2015/9/8/chartex" xmlns:mc="http://schemas.openxmlformats.org/markup-compatibility/2006" xmlns:o="urn:schemas-microsoft-com:office:office" xmlns:r="http://schemas.openxmlformats.org/officeDocument/2006/relationships" xmlns:m="http://schemas.openxmlformats.org/officeDocument/2006/math" xmlns:v="urn:schemas-microsoft-com:vml" xmlns:wp14="http://schemas.microsoft.com/office/word/2010/wordprocessingDrawing" xmlns:wp="http://schemas.openxmlformats.org/drawingml/2006/wordprocessingDrawing" xmlns:w10="urn:schemas-microsoft-com:office:word" xmlns:w="http://schemas.openxmlformats.org/wordprocessingml/2006/main" xmlns:w14="http://schemas.microsoft.com/office/word/2010/wordml" xmlns:w15="http://schemas.microsoft.com/office/word/2012/wordml" xmlns:w16se="http://schemas.microsoft.com/office/word/2015/wordml/symex" xmlns:wpg="http://schemas.microsoft.com/office/word/2010/wordprocessingGroup" xmlns:wpi="http://schemas.microsoft.com/office/word/2010/wordprocessingInk" xmlns:wne="http://schemas.microsoft.com/office/word/2006/wordml" xmlns:wps="http://schemas.microsoft.com/office/word/2010/wordprocessingShape" mc:Ignorable="w14 w15 w16se wp14">
   <w:endnote w:type="separator" w:id="-1">
     <w:p>
       <w:pPr>
@@ -8408,7 +8241,7 @@
 </file>
 
 <file path=word/footnotes.xml><?xml version="1.0" encoding="utf-8"?>
-<w:footnotes xmlns:wpc="http://schemas.microsoft.com/office/word/2010/wordprocessingCanvas" xmlns:cx="http://schemas.microsoft.com/office/drawing/2014/chartex" xmlns:cx1="http://schemas.microsoft.com/office/drawing/2015/9/8/chartex" xmlns:cx2="http://schemas.microsoft.com/office/drawing/2015/10/21/chartex" xmlns:cx3="http://schemas.microsoft.com/office/drawing/2016/5/9/chartex" xmlns:cx4="http://schemas.microsoft.com/office/drawing/2016/5/10/chartex" xmlns:cx5="http://schemas.microsoft.com/office/drawing/2016/5/11/chartex" xmlns:cx6="http://schemas.microsoft.com/office/drawing/2016/5/12/chartex" xmlns:cx7="http://schemas.microsoft.com/office/drawing/2016/5/13/chartex" xmlns:cx8="http://schemas.microsoft.com/office/drawing/2016/5/14/chartex" xmlns:mc="http://schemas.openxmlformats.org/markup-compatibility/2006" xmlns:aink="http://schemas.microsoft.com/office/drawing/2016/ink" xmlns:am3d="http://schemas.microsoft.com/office/drawing/2017/model3d" xmlns:o="urn:schemas-microsoft-com:office:office" xmlns:oel="http://schemas.microsoft.com/office/2019/extlst" xmlns:r="http://schemas.openxmlformats.org/officeDocument/2006/relationships" xmlns:m="http://schemas.openxmlformats.org/officeDocument/2006/math" xmlns:v="urn:schemas-microsoft-com:vml" xmlns:wp14="http://schemas.microsoft.com/office/word/2010/wordprocessingDrawing" xmlns:wp="http://schemas.openxmlformats.org/drawingml/2006/wordprocessingDrawing" xmlns:w10="urn:schemas-microsoft-com:office:word" xmlns:w="http://schemas.openxmlformats.org/wordprocessingml/2006/main" xmlns:w14="http://schemas.microsoft.com/office/word/2010/wordml" xmlns:w15="http://schemas.microsoft.com/office/word/2012/wordml" xmlns:w16cex="http://schemas.microsoft.com/office/word/2018/wordml/cex" xmlns:w16cid="http://schemas.microsoft.com/office/word/2016/wordml/cid" xmlns:w16="http://schemas.microsoft.com/office/word/2018/wordml" xmlns:w16sdtdh="http://schemas.microsoft.com/office/word/2020/wordml/sdtdatahash" xmlns:w16se="http://schemas.microsoft.com/office/word/2015/wordml/symex" xmlns:wpg="http://schemas.microsoft.com/office/word/2010/wordprocessingGroup" xmlns:wpi="http://schemas.microsoft.com/office/word/2010/wordprocessingInk" xmlns:wne="http://schemas.microsoft.com/office/word/2006/wordml" xmlns:wps="http://schemas.microsoft.com/office/word/2010/wordprocessingShape" mc:Ignorable="w14 w15 w16se w16cid w16 w16cex w16sdtdh wp14">
+<w:footnotes xmlns:wpc="http://schemas.microsoft.com/office/word/2010/wordprocessingCanvas" xmlns:cx="http://schemas.microsoft.com/office/drawing/2014/chartex" xmlns:cx1="http://schemas.microsoft.com/office/drawing/2015/9/8/chartex" xmlns:mc="http://schemas.openxmlformats.org/markup-compatibility/2006" xmlns:o="urn:schemas-microsoft-com:office:office" xmlns:r="http://schemas.openxmlformats.org/officeDocument/2006/relationships" xmlns:m="http://schemas.openxmlformats.org/officeDocument/2006/math" xmlns:v="urn:schemas-microsoft-com:vml" xmlns:wp14="http://schemas.microsoft.com/office/word/2010/wordprocessingDrawing" xmlns:wp="http://schemas.openxmlformats.org/drawingml/2006/wordprocessingDrawing" xmlns:w10="urn:schemas-microsoft-com:office:word" xmlns:w="http://schemas.openxmlformats.org/wordprocessingml/2006/main" xmlns:w14="http://schemas.microsoft.com/office/word/2010/wordml" xmlns:w15="http://schemas.microsoft.com/office/word/2012/wordml" xmlns:w16se="http://schemas.microsoft.com/office/word/2015/wordml/symex" xmlns:wpg="http://schemas.microsoft.com/office/word/2010/wordprocessingGroup" xmlns:wpi="http://schemas.microsoft.com/office/word/2010/wordprocessingInk" xmlns:wne="http://schemas.microsoft.com/office/word/2006/wordml" xmlns:wps="http://schemas.microsoft.com/office/word/2010/wordprocessingShape" mc:Ignorable="w14 w15 w16se wp14">
   <w:footnote w:type="separator" w:id="-1">
     <w:p>
       <w:pPr>
@@ -8433,7 +8266,7 @@
 </file>
 
 <file path=word/styles.xml><?xml version="1.0" encoding="utf-8"?>
-<w:styles xmlns:mc="http://schemas.openxmlformats.org/markup-compatibility/2006" xmlns:r="http://schemas.openxmlformats.org/officeDocument/2006/relationships" xmlns:w="http://schemas.openxmlformats.org/wordprocessingml/2006/main" xmlns:w14="http://schemas.microsoft.com/office/word/2010/wordml" xmlns:w15="http://schemas.microsoft.com/office/word/2012/wordml" xmlns:w16cex="http://schemas.microsoft.com/office/word/2018/wordml/cex" xmlns:w16cid="http://schemas.microsoft.com/office/word/2016/wordml/cid" xmlns:w16="http://schemas.microsoft.com/office/word/2018/wordml" xmlns:w16sdtdh="http://schemas.microsoft.com/office/word/2020/wordml/sdtdatahash" xmlns:w16se="http://schemas.microsoft.com/office/word/2015/wordml/symex" mc:Ignorable="w14 w15 w16se w16cid w16 w16cex w16sdtdh">
+<w:styles xmlns:mc="http://schemas.openxmlformats.org/markup-compatibility/2006" xmlns:r="http://schemas.openxmlformats.org/officeDocument/2006/relationships" xmlns:w="http://schemas.openxmlformats.org/wordprocessingml/2006/main" xmlns:w14="http://schemas.microsoft.com/office/word/2010/wordml" xmlns:w15="http://schemas.microsoft.com/office/word/2012/wordml" xmlns:w16se="http://schemas.microsoft.com/office/word/2015/wordml/symex" mc:Ignorable="w14 w15 w16se">
   <w:docDefaults>
     <w:rPrDefault>
       <w:rPr>
@@ -8449,7 +8282,7 @@
       </w:pPr>
     </w:pPrDefault>
   </w:docDefaults>
-  <w:latentStyles w:defLockedState="0" w:defUIPriority="99" w:defSemiHidden="0" w:defUnhideWhenUsed="0" w:defQFormat="0" w:count="376">
+  <w:latentStyles w:defLockedState="0" w:defUIPriority="99" w:defSemiHidden="0" w:defUnhideWhenUsed="0" w:defQFormat="0" w:count="371">
     <w:lsdException w:name="Normal" w:uiPriority="0" w:qFormat="1"/>
     <w:lsdException w:name="heading 1" w:uiPriority="9" w:qFormat="1"/>
     <w:lsdException w:name="heading 2" w:semiHidden="1" w:uiPriority="0" w:unhideWhenUsed="1" w:qFormat="1"/>
@@ -8821,11 +8654,6 @@
     <w:lsdException w:name="List Table 5 Dark Accent 6" w:uiPriority="50"/>
     <w:lsdException w:name="List Table 6 Colorful Accent 6" w:uiPriority="51"/>
     <w:lsdException w:name="List Table 7 Colorful Accent 6" w:uiPriority="52"/>
-    <w:lsdException w:name="Mention" w:semiHidden="1" w:unhideWhenUsed="1"/>
-    <w:lsdException w:name="Smart Hyperlink" w:semiHidden="1" w:unhideWhenUsed="1"/>
-    <w:lsdException w:name="Hashtag" w:semiHidden="1" w:unhideWhenUsed="1"/>
-    <w:lsdException w:name="Unresolved Mention" w:semiHidden="1" w:unhideWhenUsed="1"/>
-    <w:lsdException w:name="Smart Link" w:semiHidden="1" w:unhideWhenUsed="1"/>
   </w:latentStyles>
   <w:style w:type="paragraph" w:default="1" w:styleId="Normal">
     <w:name w:val="Normal"/>

</xml_diff>

<commit_message>
update RTM and design of pages of Design docx
</commit_message>
<xml_diff>
--- a/Design/Design.docx
+++ b/Design/Design.docx
@@ -325,8 +325,13 @@
               <w:ind w:left="100"/>
             </w:pPr>
             <w:r>
-              <w:t xml:space="preserve"> Esraa</w:t>
+              <w:t xml:space="preserve"> </w:t>
             </w:r>
+            <w:proofErr w:type="spellStart"/>
+            <w:r>
+              <w:t>Esraa</w:t>
+            </w:r>
+            <w:proofErr w:type="spellEnd"/>
           </w:p>
         </w:tc>
         <w:tc>
@@ -408,8 +413,13 @@
               <w:ind w:left="100"/>
             </w:pPr>
             <w:r>
-              <w:t>Hana &amp; Amany</w:t>
+              <w:t xml:space="preserve">Hana &amp; </w:t>
             </w:r>
+            <w:proofErr w:type="spellStart"/>
+            <w:r>
+              <w:t>Amany</w:t>
+            </w:r>
+            <w:proofErr w:type="spellEnd"/>
           </w:p>
         </w:tc>
         <w:tc>
@@ -3327,130 +3337,10 @@
     </w:p>
     <w:p>
       <w:pPr>
-        <w:tabs>
-          <w:tab w:val="left" w:pos="927"/>
-        </w:tabs>
-        <w:rPr>
-          <w:sz w:val="24"/>
-          <w:szCs w:val="24"/>
-        </w:rPr>
-      </w:pPr>
-    </w:p>
-    <w:p>
-      <w:pPr>
-        <w:tabs>
-          <w:tab w:val="left" w:pos="927"/>
-        </w:tabs>
-        <w:rPr>
-          <w:sz w:val="24"/>
-          <w:szCs w:val="24"/>
-        </w:rPr>
-      </w:pPr>
-    </w:p>
-    <w:p>
-      <w:pPr>
-        <w:tabs>
-          <w:tab w:val="left" w:pos="927"/>
-        </w:tabs>
-        <w:rPr>
-          <w:sz w:val="24"/>
-          <w:szCs w:val="24"/>
-        </w:rPr>
-      </w:pPr>
-    </w:p>
-    <w:p>
-      <w:pPr>
-        <w:tabs>
-          <w:tab w:val="left" w:pos="927"/>
-        </w:tabs>
-        <w:rPr>
-          <w:sz w:val="24"/>
-          <w:szCs w:val="24"/>
-        </w:rPr>
-      </w:pPr>
-    </w:p>
-    <w:p>
-      <w:pPr>
-        <w:tabs>
-          <w:tab w:val="left" w:pos="927"/>
-        </w:tabs>
-        <w:rPr>
-          <w:sz w:val="24"/>
-          <w:szCs w:val="24"/>
-        </w:rPr>
-      </w:pPr>
-    </w:p>
-    <w:p>
-      <w:pPr>
-        <w:tabs>
-          <w:tab w:val="left" w:pos="927"/>
-        </w:tabs>
-        <w:rPr>
-          <w:sz w:val="24"/>
-          <w:szCs w:val="24"/>
-        </w:rPr>
-      </w:pPr>
-    </w:p>
-    <w:p>
-      <w:pPr>
-        <w:tabs>
-          <w:tab w:val="left" w:pos="927"/>
-        </w:tabs>
-        <w:rPr>
-          <w:sz w:val="24"/>
-          <w:szCs w:val="24"/>
-        </w:rPr>
-      </w:pPr>
-    </w:p>
-    <w:p>
-      <w:pPr>
-        <w:tabs>
-          <w:tab w:val="left" w:pos="927"/>
-        </w:tabs>
-        <w:rPr>
-          <w:sz w:val="24"/>
-          <w:szCs w:val="24"/>
-        </w:rPr>
-      </w:pPr>
-    </w:p>
-    <w:p>
-      <w:pPr>
-        <w:tabs>
-          <w:tab w:val="left" w:pos="927"/>
-        </w:tabs>
-        <w:rPr>
-          <w:sz w:val="24"/>
-          <w:szCs w:val="24"/>
-        </w:rPr>
-      </w:pPr>
-    </w:p>
-    <w:p>
-      <w:pPr>
-        <w:tabs>
-          <w:tab w:val="left" w:pos="927"/>
-        </w:tabs>
-        <w:rPr>
-          <w:sz w:val="24"/>
-          <w:szCs w:val="24"/>
-        </w:rPr>
-      </w:pPr>
-    </w:p>
-    <w:p>
-      <w:pPr>
-        <w:tabs>
-          <w:tab w:val="left" w:pos="927"/>
-        </w:tabs>
-        <w:rPr>
-          <w:sz w:val="24"/>
-          <w:szCs w:val="24"/>
-        </w:rPr>
-      </w:pPr>
-    </w:p>
-    <w:p>
-      <w:pPr>
         <w:pStyle w:val="Heading2"/>
       </w:pPr>
       <w:r>
+        <w:lastRenderedPageBreak/>
         <w:t>3.1.3 Low Level</w:t>
       </w:r>
     </w:p>
@@ -3566,119 +3456,185 @@
     </w:p>
     <w:p>
       <w:pPr>
-        <w:rPr>
-          <w:sz w:val="24"/>
-          <w:szCs w:val="24"/>
-        </w:rPr>
-      </w:pPr>
-    </w:p>
-    <w:p>
-      <w:pPr>
-        <w:rPr>
-          <w:sz w:val="24"/>
-          <w:szCs w:val="24"/>
-        </w:rPr>
-      </w:pPr>
-    </w:p>
-    <w:p>
-      <w:pPr>
-        <w:tabs>
-          <w:tab w:val="left" w:pos="927"/>
-        </w:tabs>
-        <w:rPr>
-          <w:sz w:val="24"/>
-          <w:szCs w:val="24"/>
-        </w:rPr>
-      </w:pPr>
-      <w:r>
-        <w:rPr>
-          <w:sz w:val="24"/>
-          <w:szCs w:val="24"/>
-        </w:rPr>
-        <w:tab/>
-      </w:r>
-    </w:p>
-    <w:p>
-      <w:pPr>
-        <w:tabs>
-          <w:tab w:val="left" w:pos="927"/>
-        </w:tabs>
-        <w:rPr>
-          <w:noProof/>
-          <w:sz w:val="24"/>
-          <w:szCs w:val="24"/>
-        </w:rPr>
-      </w:pPr>
-    </w:p>
-    <w:p>
-      <w:pPr>
-        <w:rPr>
-          <w:sz w:val="24"/>
-          <w:szCs w:val="24"/>
-        </w:rPr>
-      </w:pPr>
-    </w:p>
-    <w:p>
-      <w:pPr>
-        <w:rPr>
-          <w:sz w:val="24"/>
-          <w:szCs w:val="24"/>
-        </w:rPr>
-      </w:pPr>
-    </w:p>
-    <w:p>
-      <w:pPr>
-        <w:rPr>
-          <w:sz w:val="24"/>
-          <w:szCs w:val="24"/>
-        </w:rPr>
-      </w:pPr>
-    </w:p>
-    <w:p>
-      <w:pPr>
-        <w:rPr>
-          <w:sz w:val="24"/>
-          <w:szCs w:val="24"/>
-        </w:rPr>
-      </w:pPr>
-    </w:p>
-    <w:p>
-      <w:pPr>
-        <w:tabs>
-          <w:tab w:val="left" w:pos="927"/>
-        </w:tabs>
-        <w:rPr>
-          <w:sz w:val="24"/>
-          <w:szCs w:val="24"/>
-        </w:rPr>
-      </w:pPr>
-    </w:p>
-    <w:p>
-      <w:pPr>
-        <w:tabs>
-          <w:tab w:val="left" w:pos="927"/>
-        </w:tabs>
-        <w:rPr>
-          <w:sz w:val="24"/>
-          <w:szCs w:val="24"/>
-        </w:rPr>
-      </w:pPr>
-    </w:p>
-    <w:p>
-      <w:pPr>
-        <w:tabs>
-          <w:tab w:val="left" w:pos="927"/>
-        </w:tabs>
-        <w:rPr>
-          <w:sz w:val="24"/>
-          <w:szCs w:val="24"/>
-        </w:rPr>
-      </w:pPr>
-      <w:r>
-        <w:rPr>
-          <w:sz w:val="24"/>
-          <w:szCs w:val="24"/>
-        </w:rPr>
+        <w:tabs>
+          <w:tab w:val="left" w:pos="927"/>
+        </w:tabs>
+        <w:rPr>
+          <w:sz w:val="24"/>
+          <w:szCs w:val="24"/>
+        </w:rPr>
+      </w:pPr>
+    </w:p>
+    <w:p>
+      <w:pPr>
+        <w:tabs>
+          <w:tab w:val="left" w:pos="927"/>
+        </w:tabs>
+        <w:rPr>
+          <w:sz w:val="24"/>
+          <w:szCs w:val="24"/>
+        </w:rPr>
+      </w:pPr>
+    </w:p>
+    <w:p>
+      <w:pPr>
+        <w:tabs>
+          <w:tab w:val="left" w:pos="927"/>
+        </w:tabs>
+        <w:rPr>
+          <w:sz w:val="24"/>
+          <w:szCs w:val="24"/>
+        </w:rPr>
+      </w:pPr>
+    </w:p>
+    <w:p>
+      <w:pPr>
+        <w:tabs>
+          <w:tab w:val="left" w:pos="927"/>
+        </w:tabs>
+        <w:rPr>
+          <w:sz w:val="24"/>
+          <w:szCs w:val="24"/>
+        </w:rPr>
+      </w:pPr>
+    </w:p>
+    <w:p>
+      <w:pPr>
+        <w:tabs>
+          <w:tab w:val="left" w:pos="927"/>
+        </w:tabs>
+        <w:rPr>
+          <w:sz w:val="24"/>
+          <w:szCs w:val="24"/>
+        </w:rPr>
+      </w:pPr>
+    </w:p>
+    <w:p>
+      <w:pPr>
+        <w:tabs>
+          <w:tab w:val="left" w:pos="927"/>
+        </w:tabs>
+        <w:rPr>
+          <w:sz w:val="24"/>
+          <w:szCs w:val="24"/>
+        </w:rPr>
+      </w:pPr>
+    </w:p>
+    <w:p>
+      <w:pPr>
+        <w:tabs>
+          <w:tab w:val="left" w:pos="927"/>
+        </w:tabs>
+        <w:rPr>
+          <w:sz w:val="24"/>
+          <w:szCs w:val="24"/>
+        </w:rPr>
+      </w:pPr>
+    </w:p>
+    <w:p>
+      <w:pPr>
+        <w:tabs>
+          <w:tab w:val="left" w:pos="927"/>
+        </w:tabs>
+        <w:rPr>
+          <w:sz w:val="24"/>
+          <w:szCs w:val="24"/>
+        </w:rPr>
+      </w:pPr>
+    </w:p>
+    <w:p>
+      <w:pPr>
+        <w:tabs>
+          <w:tab w:val="left" w:pos="927"/>
+        </w:tabs>
+        <w:rPr>
+          <w:sz w:val="24"/>
+          <w:szCs w:val="24"/>
+        </w:rPr>
+      </w:pPr>
+    </w:p>
+    <w:p>
+      <w:pPr>
+        <w:tabs>
+          <w:tab w:val="left" w:pos="927"/>
+        </w:tabs>
+        <w:rPr>
+          <w:sz w:val="24"/>
+          <w:szCs w:val="24"/>
+        </w:rPr>
+      </w:pPr>
+    </w:p>
+    <w:p>
+      <w:pPr>
+        <w:tabs>
+          <w:tab w:val="left" w:pos="927"/>
+        </w:tabs>
+        <w:rPr>
+          <w:sz w:val="24"/>
+          <w:szCs w:val="24"/>
+        </w:rPr>
+      </w:pPr>
+    </w:p>
+    <w:p>
+      <w:pPr>
+        <w:tabs>
+          <w:tab w:val="left" w:pos="927"/>
+        </w:tabs>
+        <w:rPr>
+          <w:sz w:val="24"/>
+          <w:szCs w:val="24"/>
+        </w:rPr>
+      </w:pPr>
+    </w:p>
+    <w:p>
+      <w:pPr>
+        <w:tabs>
+          <w:tab w:val="left" w:pos="927"/>
+        </w:tabs>
+        <w:rPr>
+          <w:sz w:val="24"/>
+          <w:szCs w:val="24"/>
+        </w:rPr>
+      </w:pPr>
+    </w:p>
+    <w:p>
+      <w:pPr>
+        <w:tabs>
+          <w:tab w:val="left" w:pos="927"/>
+        </w:tabs>
+        <w:rPr>
+          <w:sz w:val="24"/>
+          <w:szCs w:val="24"/>
+        </w:rPr>
+      </w:pPr>
+    </w:p>
+    <w:p>
+      <w:pPr>
+        <w:tabs>
+          <w:tab w:val="left" w:pos="927"/>
+        </w:tabs>
+        <w:rPr>
+          <w:sz w:val="24"/>
+          <w:szCs w:val="24"/>
+        </w:rPr>
+      </w:pPr>
+    </w:p>
+    <w:p>
+      <w:pPr>
+        <w:tabs>
+          <w:tab w:val="left" w:pos="927"/>
+        </w:tabs>
+        <w:rPr>
+          <w:sz w:val="24"/>
+          <w:szCs w:val="24"/>
+        </w:rPr>
+      </w:pPr>
+      <w:r>
+        <w:rPr>
+          <w:sz w:val="24"/>
+          <w:szCs w:val="24"/>
+        </w:rPr>
+        <w:lastRenderedPageBreak/>
         <w:t>Low_Design_login</w:t>
       </w:r>
       <w:r>
@@ -3806,11 +3762,45 @@
           <w:szCs w:val="24"/>
         </w:rPr>
       </w:pPr>
-      <w:r>
-        <w:rPr>
-          <w:sz w:val="24"/>
-          <w:szCs w:val="24"/>
-        </w:rPr>
+    </w:p>
+    <w:p>
+      <w:pPr>
+        <w:tabs>
+          <w:tab w:val="left" w:pos="927"/>
+        </w:tabs>
+        <w:rPr>
+          <w:sz w:val="24"/>
+          <w:szCs w:val="24"/>
+        </w:rPr>
+      </w:pPr>
+    </w:p>
+    <w:p>
+      <w:pPr>
+        <w:tabs>
+          <w:tab w:val="left" w:pos="927"/>
+        </w:tabs>
+        <w:rPr>
+          <w:sz w:val="24"/>
+          <w:szCs w:val="24"/>
+        </w:rPr>
+      </w:pPr>
+    </w:p>
+    <w:p>
+      <w:pPr>
+        <w:tabs>
+          <w:tab w:val="left" w:pos="927"/>
+        </w:tabs>
+        <w:rPr>
+          <w:sz w:val="24"/>
+          <w:szCs w:val="24"/>
+        </w:rPr>
+      </w:pPr>
+      <w:r>
+        <w:rPr>
+          <w:sz w:val="24"/>
+          <w:szCs w:val="24"/>
+        </w:rPr>
+        <w:lastRenderedPageBreak/>
         <w:t>Low_</w:t>
       </w:r>
       <w:r>
@@ -3886,6 +3876,17 @@
           </wp:inline>
         </w:drawing>
       </w:r>
+    </w:p>
+    <w:p>
+      <w:pPr>
+        <w:tabs>
+          <w:tab w:val="left" w:pos="927"/>
+        </w:tabs>
+        <w:rPr>
+          <w:sz w:val="24"/>
+          <w:szCs w:val="24"/>
+        </w:rPr>
+      </w:pPr>
     </w:p>
     <w:p>
       <w:pPr>
@@ -5092,17 +5093,6 @@
     </w:p>
     <w:p>
       <w:pPr>
-        <w:tabs>
-          <w:tab w:val="left" w:pos="927"/>
-        </w:tabs>
-        <w:rPr>
-          <w:sz w:val="24"/>
-          <w:szCs w:val="24"/>
-        </w:rPr>
-      </w:pPr>
-    </w:p>
-    <w:p>
-      <w:pPr>
         <w:pStyle w:val="Heading2"/>
       </w:pPr>
       <w:r>
@@ -5146,9 +5136,9 @@
           <w:szCs w:val="24"/>
         </w:rPr>
         <w:drawing>
-          <wp:inline distT="0" distB="0" distL="0" distR="0" wp14:anchorId="1DC250FD" wp14:editId="65760F2F">
-            <wp:extent cx="7181850" cy="8515350"/>
-            <wp:effectExtent l="0" t="0" r="0" b="0"/>
+          <wp:inline distT="0" distB="0" distL="0" distR="0" wp14:anchorId="1DC250FD" wp14:editId="223F6592">
+            <wp:extent cx="7477125" cy="8258175"/>
+            <wp:effectExtent l="0" t="0" r="9525" b="9525"/>
             <wp:docPr id="2" name="Picture 2"/>
             <wp:cNvGraphicFramePr>
               <a:graphicFrameLocks xmlns:a="http://schemas.openxmlformats.org/drawingml/2006/main" noChangeAspect="1"/>
@@ -5175,7 +5165,7 @@
                   <pic:spPr>
                     <a:xfrm>
                       <a:off x="0" y="0"/>
-                      <a:ext cx="7181850" cy="8515350"/>
+                      <a:ext cx="7477125" cy="8258175"/>
                     </a:xfrm>
                     <a:prstGeom prst="rect">
                       <a:avLst/>
@@ -5489,6 +5479,7 @@
           <w:sz w:val="24"/>
           <w:szCs w:val="24"/>
         </w:rPr>
+        <w:lastRenderedPageBreak/>
         <w:t>Low_Design_reg</w:t>
       </w:r>
       <w:r>
@@ -5516,6 +5507,17 @@
           <w:szCs w:val="24"/>
         </w:rPr>
       </w:pPr>
+    </w:p>
+    <w:p>
+      <w:pPr>
+        <w:tabs>
+          <w:tab w:val="left" w:pos="927"/>
+        </w:tabs>
+        <w:rPr>
+          <w:sz w:val="24"/>
+          <w:szCs w:val="24"/>
+        </w:rPr>
+      </w:pPr>
       <w:r>
         <w:rPr>
           <w:noProof/>
@@ -5523,8 +5525,8 @@
           <w:szCs w:val="24"/>
         </w:rPr>
         <w:drawing>
-          <wp:inline distT="0" distB="0" distL="0" distR="0" wp14:anchorId="6A35227C" wp14:editId="39D3FA33">
-            <wp:extent cx="3143250" cy="8410575"/>
+          <wp:inline distT="0" distB="0" distL="0" distR="0" wp14:anchorId="6A35227C" wp14:editId="5AECD77B">
+            <wp:extent cx="4229100" cy="8524875"/>
             <wp:effectExtent l="0" t="0" r="0" b="9525"/>
             <wp:docPr id="32" name="Picture 32"/>
             <wp:cNvGraphicFramePr>
@@ -5552,7 +5554,7 @@
                   <pic:spPr>
                     <a:xfrm>
                       <a:off x="0" y="0"/>
-                      <a:ext cx="3145467" cy="8416507"/>
+                      <a:ext cx="4232087" cy="8530896"/>
                     </a:xfrm>
                     <a:prstGeom prst="rect">
                       <a:avLst/>
@@ -7049,8 +7051,8 @@
           <w:szCs w:val="24"/>
         </w:rPr>
         <w:drawing>
-          <wp:inline distT="0" distB="0" distL="0" distR="0" wp14:anchorId="3AE13C88" wp14:editId="15463C98">
-            <wp:extent cx="5638800" cy="8058150"/>
+          <wp:inline distT="0" distB="0" distL="0" distR="0" wp14:anchorId="3AE13C88" wp14:editId="375ED744">
+            <wp:extent cx="5638800" cy="7229475"/>
             <wp:effectExtent l="0" t="0" r="0" b="0"/>
             <wp:docPr id="45" name="Picture 45"/>
             <wp:cNvGraphicFramePr>
@@ -7078,7 +7080,7 @@
                   <pic:spPr>
                     <a:xfrm>
                       <a:off x="0" y="0"/>
-                      <a:ext cx="5638800" cy="8058150"/>
+                      <a:ext cx="5638800" cy="7229475"/>
                     </a:xfrm>
                     <a:prstGeom prst="rect">
                       <a:avLst/>
@@ -7134,6 +7136,52 @@
           <w:szCs w:val="24"/>
         </w:rPr>
       </w:pPr>
+    </w:p>
+    <w:p>
+      <w:pPr>
+        <w:tabs>
+          <w:tab w:val="left" w:pos="927"/>
+        </w:tabs>
+        <w:rPr>
+          <w:sz w:val="24"/>
+          <w:szCs w:val="24"/>
+        </w:rPr>
+      </w:pPr>
+    </w:p>
+    <w:p>
+      <w:pPr>
+        <w:tabs>
+          <w:tab w:val="left" w:pos="927"/>
+        </w:tabs>
+        <w:rPr>
+          <w:sz w:val="24"/>
+          <w:szCs w:val="24"/>
+        </w:rPr>
+      </w:pPr>
+    </w:p>
+    <w:p>
+      <w:pPr>
+        <w:tabs>
+          <w:tab w:val="left" w:pos="927"/>
+        </w:tabs>
+        <w:rPr>
+          <w:sz w:val="24"/>
+          <w:szCs w:val="24"/>
+        </w:rPr>
+      </w:pPr>
+      <w:bookmarkStart w:id="2" w:name="_GoBack"/>
+      <w:bookmarkEnd w:id="2"/>
+    </w:p>
+    <w:p>
+      <w:pPr>
+        <w:tabs>
+          <w:tab w:val="left" w:pos="927"/>
+        </w:tabs>
+        <w:rPr>
+          <w:sz w:val="24"/>
+          <w:szCs w:val="24"/>
+        </w:rPr>
+      </w:pPr>
       <w:r>
         <w:rPr>
           <w:sz w:val="24"/>
@@ -7160,7 +7208,7 @@
           <w:szCs w:val="24"/>
         </w:rPr>
         <w:drawing>
-          <wp:inline distT="0" distB="0" distL="0" distR="0" wp14:anchorId="3A8A93D6" wp14:editId="26A5F43F">
+          <wp:inline distT="0" distB="0" distL="0" distR="0" wp14:anchorId="3A8A93D6" wp14:editId="1EE7A2D7">
             <wp:extent cx="6638925" cy="8782050"/>
             <wp:effectExtent l="0" t="0" r="9525" b="0"/>
             <wp:docPr id="43" name="Picture 43"/>
@@ -7631,8 +7679,6 @@
           <w:szCs w:val="24"/>
         </w:rPr>
       </w:pPr>
-      <w:bookmarkStart w:id="2" w:name="_GoBack"/>
-      <w:bookmarkEnd w:id="2"/>
     </w:p>
     <w:p>
       <w:pPr>

</xml_diff>

<commit_message>
update as per coach review
</commit_message>
<xml_diff>
--- a/Design/Design.docx
+++ b/Design/Design.docx
@@ -1,6 +1,6 @@
 
 <file path=word/document.xml><?xml version="1.0" encoding="utf-8"?>
-<w:document xmlns:wpc="http://schemas.microsoft.com/office/word/2010/wordprocessingCanvas" xmlns:cx="http://schemas.microsoft.com/office/drawing/2014/chartex" xmlns:cx1="http://schemas.microsoft.com/office/drawing/2015/9/8/chartex" xmlns:cx2="http://schemas.microsoft.com/office/drawing/2015/10/21/chartex" xmlns:cx3="http://schemas.microsoft.com/office/drawing/2016/5/9/chartex" xmlns:cx4="http://schemas.microsoft.com/office/drawing/2016/5/10/chartex" xmlns:cx5="http://schemas.microsoft.com/office/drawing/2016/5/11/chartex" xmlns:cx6="http://schemas.microsoft.com/office/drawing/2016/5/12/chartex" xmlns:cx7="http://schemas.microsoft.com/office/drawing/2016/5/13/chartex" xmlns:cx8="http://schemas.microsoft.com/office/drawing/2016/5/14/chartex" xmlns:mc="http://schemas.openxmlformats.org/markup-compatibility/2006" xmlns:aink="http://schemas.microsoft.com/office/drawing/2016/ink" xmlns:am3d="http://schemas.microsoft.com/office/drawing/2017/model3d" xmlns:o="urn:schemas-microsoft-com:office:office" xmlns:r="http://schemas.openxmlformats.org/officeDocument/2006/relationships" xmlns:m="http://schemas.openxmlformats.org/officeDocument/2006/math" xmlns:v="urn:schemas-microsoft-com:vml" xmlns:wp14="http://schemas.microsoft.com/office/word/2010/wordprocessingDrawing" xmlns:wp="http://schemas.openxmlformats.org/drawingml/2006/wordprocessingDrawing" xmlns:w10="urn:schemas-microsoft-com:office:word" xmlns:w="http://schemas.openxmlformats.org/wordprocessingml/2006/main" xmlns:w14="http://schemas.microsoft.com/office/word/2010/wordml" xmlns:w15="http://schemas.microsoft.com/office/word/2012/wordml" xmlns:w16cex="http://schemas.microsoft.com/office/word/2018/wordml/cex" xmlns:w16cid="http://schemas.microsoft.com/office/word/2016/wordml/cid" xmlns:w16="http://schemas.microsoft.com/office/word/2018/wordml" xmlns:w16sdtdh="http://schemas.microsoft.com/office/word/2020/wordml/sdtdatahash" xmlns:w16se="http://schemas.microsoft.com/office/word/2015/wordml/symex" xmlns:wpg="http://schemas.microsoft.com/office/word/2010/wordprocessingGroup" xmlns:wpi="http://schemas.microsoft.com/office/word/2010/wordprocessingInk" xmlns:wne="http://schemas.microsoft.com/office/word/2006/wordml" xmlns:wps="http://schemas.microsoft.com/office/word/2010/wordprocessingShape" mc:Ignorable="w14 w15 w16se w16cid w16 w16cex w16sdtdh wp14">
+<w:document xmlns:wpc="http://schemas.microsoft.com/office/word/2010/wordprocessingCanvas" xmlns:cx="http://schemas.microsoft.com/office/drawing/2014/chartex" xmlns:cx1="http://schemas.microsoft.com/office/drawing/2015/9/8/chartex" xmlns:cx2="http://schemas.microsoft.com/office/drawing/2015/10/21/chartex" xmlns:cx3="http://schemas.microsoft.com/office/drawing/2016/5/9/chartex" xmlns:cx4="http://schemas.microsoft.com/office/drawing/2016/5/10/chartex" xmlns:cx5="http://schemas.microsoft.com/office/drawing/2016/5/11/chartex" xmlns:cx6="http://schemas.microsoft.com/office/drawing/2016/5/12/chartex" xmlns:cx7="http://schemas.microsoft.com/office/drawing/2016/5/13/chartex" xmlns:cx8="http://schemas.microsoft.com/office/drawing/2016/5/14/chartex" xmlns:mc="http://schemas.openxmlformats.org/markup-compatibility/2006" xmlns:aink="http://schemas.microsoft.com/office/drawing/2016/ink" xmlns:am3d="http://schemas.microsoft.com/office/drawing/2017/model3d" xmlns:o="urn:schemas-microsoft-com:office:office" xmlns:oel="http://schemas.microsoft.com/office/2019/extlst" xmlns:r="http://schemas.openxmlformats.org/officeDocument/2006/relationships" xmlns:m="http://schemas.openxmlformats.org/officeDocument/2006/math" xmlns:v="urn:schemas-microsoft-com:vml" xmlns:wp14="http://schemas.microsoft.com/office/word/2010/wordprocessingDrawing" xmlns:wp="http://schemas.openxmlformats.org/drawingml/2006/wordprocessingDrawing" xmlns:w10="urn:schemas-microsoft-com:office:word" xmlns:w="http://schemas.openxmlformats.org/wordprocessingml/2006/main" xmlns:w14="http://schemas.microsoft.com/office/word/2010/wordml" xmlns:w15="http://schemas.microsoft.com/office/word/2012/wordml" xmlns:w16cex="http://schemas.microsoft.com/office/word/2018/wordml/cex" xmlns:w16cid="http://schemas.microsoft.com/office/word/2016/wordml/cid" xmlns:w16="http://schemas.microsoft.com/office/word/2018/wordml" xmlns:w16sdtdh="http://schemas.microsoft.com/office/word/2020/wordml/sdtdatahash" xmlns:w16se="http://schemas.microsoft.com/office/word/2015/wordml/symex" xmlns:wpg="http://schemas.microsoft.com/office/word/2010/wordprocessingGroup" xmlns:wpi="http://schemas.microsoft.com/office/word/2010/wordprocessingInk" xmlns:wne="http://schemas.microsoft.com/office/word/2006/wordml" xmlns:wps="http://schemas.microsoft.com/office/word/2010/wordprocessingShape" mc:Ignorable="w14 w15 w16se w16cid w16 w16cex w16sdtdh wp14">
   <w:body>
     <w:p>
       <w:pPr>
@@ -81,7 +81,7 @@
           <w:sz w:val="48"/>
           <w:szCs w:val="48"/>
         </w:rPr>
-        <w:t>5</w:t>
+        <w:t>6</w:t>
       </w:r>
     </w:p>
     <w:p>
@@ -332,13 +332,8 @@
               <w:ind w:left="100"/>
             </w:pPr>
             <w:r>
-              <w:t xml:space="preserve"> </w:t>
+              <w:t xml:space="preserve"> Esraa</w:t>
             </w:r>
-            <w:proofErr w:type="spellStart"/>
-            <w:r>
-              <w:t>Esraa</w:t>
-            </w:r>
-            <w:proofErr w:type="spellEnd"/>
           </w:p>
         </w:tc>
         <w:tc>
@@ -701,6 +696,98 @@
           </w:p>
         </w:tc>
       </w:tr>
+      <w:tr>
+        <w:trPr>
+          <w:trHeight w:val="504"/>
+        </w:trPr>
+        <w:tc>
+          <w:tcPr>
+            <w:tcW w:w="1733" w:type="dxa"/>
+            <w:tcMar>
+              <w:top w:w="100" w:type="dxa"/>
+              <w:left w:w="100" w:type="dxa"/>
+              <w:bottom w:w="100" w:type="dxa"/>
+              <w:right w:w="100" w:type="dxa"/>
+            </w:tcMar>
+          </w:tcPr>
+          <w:p>
+            <w:pPr>
+              <w:spacing w:before="240" w:after="240"/>
+            </w:pPr>
+            <w:r>
+              <w:lastRenderedPageBreak/>
+              <w:t>6/5/2023</w:t>
+            </w:r>
+          </w:p>
+        </w:tc>
+        <w:tc>
+          <w:tcPr>
+            <w:tcW w:w="2736" w:type="dxa"/>
+            <w:tcMar>
+              <w:top w:w="100" w:type="dxa"/>
+              <w:left w:w="100" w:type="dxa"/>
+              <w:bottom w:w="100" w:type="dxa"/>
+              <w:right w:w="100" w:type="dxa"/>
+            </w:tcMar>
+          </w:tcPr>
+          <w:p>
+            <w:pPr>
+              <w:spacing w:before="240" w:after="240"/>
+              <w:ind w:left="100"/>
+            </w:pPr>
+            <w:r>
+              <w:t>Version 6</w:t>
+            </w:r>
+          </w:p>
+        </w:tc>
+        <w:tc>
+          <w:tcPr>
+            <w:tcW w:w="2463" w:type="dxa"/>
+            <w:tcMar>
+              <w:top w:w="100" w:type="dxa"/>
+              <w:left w:w="100" w:type="dxa"/>
+              <w:bottom w:w="100" w:type="dxa"/>
+              <w:right w:w="100" w:type="dxa"/>
+            </w:tcMar>
+          </w:tcPr>
+          <w:p>
+            <w:pPr>
+              <w:spacing w:before="240" w:after="240"/>
+              <w:ind w:left="100"/>
+            </w:pPr>
+            <w:r>
+              <w:t>Hana</w:t>
+            </w:r>
+          </w:p>
+        </w:tc>
+        <w:tc>
+          <w:tcPr>
+            <w:tcW w:w="2022" w:type="dxa"/>
+            <w:tcMar>
+              <w:top w:w="100" w:type="dxa"/>
+              <w:left w:w="100" w:type="dxa"/>
+              <w:bottom w:w="100" w:type="dxa"/>
+              <w:right w:w="100" w:type="dxa"/>
+            </w:tcMar>
+          </w:tcPr>
+          <w:p>
+            <w:pPr>
+              <w:spacing w:before="240" w:after="240"/>
+            </w:pPr>
+            <w:r>
+              <w:t>Update as per</w:t>
+            </w:r>
+          </w:p>
+          <w:p>
+            <w:pPr>
+              <w:spacing w:before="240" w:after="240"/>
+            </w:pPr>
+            <w:r>
+              <w:t>Coach review.</w:t>
+            </w:r>
+          </w:p>
+        </w:tc>
+      </w:tr>
     </w:tbl>
     <w:p>
       <w:pPr>
@@ -2612,7 +2699,6 @@
         <w:pStyle w:val="Heading2"/>
       </w:pPr>
       <w:r>
-        <w:lastRenderedPageBreak/>
         <w:t>3.</w:t>
       </w:r>
       <w:r>
@@ -3009,7 +3095,6 @@
         <w:pStyle w:val="Heading2"/>
       </w:pPr>
       <w:r>
-        <w:lastRenderedPageBreak/>
         <w:t>3.1.2 High Level</w:t>
       </w:r>
     </w:p>
@@ -3057,21 +3142,7 @@
           <w:sz w:val="24"/>
           <w:szCs w:val="24"/>
         </w:rPr>
-        <w:t>High_level_login</w:t>
-      </w:r>
-      <w:r>
-        <w:rPr>
-          <w:sz w:val="24"/>
-          <w:szCs w:val="24"/>
-        </w:rPr>
-        <w:t>_client</w:t>
-      </w:r>
-      <w:r>
-        <w:rPr>
-          <w:sz w:val="24"/>
-          <w:szCs w:val="24"/>
-        </w:rPr>
-        <w:t>_1</w:t>
+        <w:t>Generic sequence diagram which is not related to one function, it is related to login and view Account features.</w:t>
       </w:r>
     </w:p>
     <w:p>
@@ -3294,7 +3365,7 @@
           <w:sz w:val="24"/>
           <w:szCs w:val="24"/>
         </w:rPr>
-        <w:t>High_level_login_admin_1</w:t>
+        <w:t>Generic sequence diagram which is not related to one function, it is related to login and view admin features.</w:t>
       </w:r>
     </w:p>
     <w:p>
@@ -3813,7 +3884,6 @@
           <w:sz w:val="24"/>
           <w:szCs w:val="24"/>
         </w:rPr>
-        <w:lastRenderedPageBreak/>
         <w:drawing>
           <wp:inline distT="0" distB="0" distL="0" distR="0" wp14:anchorId="030A2801" wp14:editId="699BB89A">
             <wp:extent cx="4993254" cy="7588332"/>
@@ -3938,7 +4008,6 @@
           <w:sz w:val="24"/>
           <w:szCs w:val="24"/>
         </w:rPr>
-        <w:lastRenderedPageBreak/>
         <w:drawing>
           <wp:inline distT="0" distB="0" distL="0" distR="0" wp14:anchorId="45A058EC" wp14:editId="638879EE">
             <wp:extent cx="5216141" cy="6626431"/>
@@ -4098,16 +4167,48 @@
           <w:tab w:val="left" w:pos="927"/>
         </w:tabs>
         <w:rPr>
-          <w:sz w:val="24"/>
-          <w:szCs w:val="24"/>
-        </w:rPr>
-      </w:pPr>
-      <w:r>
-        <w:rPr>
-          <w:sz w:val="24"/>
-          <w:szCs w:val="24"/>
-        </w:rPr>
-        <w:t>Low_</w:t>
+          <w:color w:val="FF0000"/>
+          <w:sz w:val="24"/>
+          <w:szCs w:val="24"/>
+        </w:rPr>
+      </w:pPr>
+    </w:p>
+    <w:p>
+      <w:pPr>
+        <w:tabs>
+          <w:tab w:val="left" w:pos="927"/>
+        </w:tabs>
+        <w:rPr>
+          <w:color w:val="FF0000"/>
+          <w:sz w:val="24"/>
+          <w:szCs w:val="24"/>
+        </w:rPr>
+      </w:pPr>
+    </w:p>
+    <w:p>
+      <w:pPr>
+        <w:tabs>
+          <w:tab w:val="left" w:pos="927"/>
+        </w:tabs>
+        <w:rPr>
+          <w:sz w:val="24"/>
+          <w:szCs w:val="24"/>
+        </w:rPr>
+      </w:pPr>
+      <w:r>
+        <w:rPr>
+          <w:color w:val="FF0000"/>
+          <w:sz w:val="24"/>
+          <w:szCs w:val="24"/>
+        </w:rPr>
+        <w:t>High</w:t>
+      </w:r>
+      <w:r>
+        <w:rPr>
+          <w:sz w:val="24"/>
+          <w:szCs w:val="24"/>
+        </w:rPr>
+        <w:t>_</w:t>
       </w:r>
       <w:r>
         <w:rPr>
@@ -4121,7 +4222,14 @@
           <w:sz w:val="24"/>
           <w:szCs w:val="24"/>
         </w:rPr>
-        <w:t>esign_login_admin_2</w:t>
+        <w:t>esign_</w:t>
+      </w:r>
+      <w:r>
+        <w:rPr>
+          <w:sz w:val="24"/>
+          <w:szCs w:val="24"/>
+        </w:rPr>
+        <w:t>navigate_to_admin_page_1</w:t>
       </w:r>
     </w:p>
     <w:p>
@@ -4140,7 +4248,6 @@
           <w:sz w:val="24"/>
           <w:szCs w:val="24"/>
         </w:rPr>
-        <w:lastRenderedPageBreak/>
         <w:drawing>
           <wp:inline distT="0" distB="0" distL="0" distR="0" wp14:anchorId="3B46B736" wp14:editId="22EF760D">
             <wp:extent cx="2870200" cy="2679700"/>
@@ -4203,24 +4310,32 @@
       </w:pPr>
       <w:r>
         <w:rPr>
-          <w:sz w:val="24"/>
-          <w:szCs w:val="24"/>
-        </w:rPr>
-        <w:t>Low_</w:t>
-      </w:r>
-      <w:r>
-        <w:rPr>
-          <w:sz w:val="24"/>
-          <w:szCs w:val="24"/>
-        </w:rPr>
-        <w:t>D</w:t>
-      </w:r>
-      <w:r>
-        <w:rPr>
-          <w:sz w:val="24"/>
-          <w:szCs w:val="24"/>
-        </w:rPr>
-        <w:t>esign_login_client_3</w:t>
+          <w:color w:val="FF0000"/>
+          <w:sz w:val="24"/>
+          <w:szCs w:val="24"/>
+        </w:rPr>
+        <w:t>High</w:t>
+      </w:r>
+      <w:r>
+        <w:rPr>
+          <w:sz w:val="24"/>
+          <w:szCs w:val="24"/>
+        </w:rPr>
+        <w:t>_Design_navigate_to_</w:t>
+      </w:r>
+      <w:r>
+        <w:rPr>
+          <w:sz w:val="24"/>
+          <w:szCs w:val="24"/>
+        </w:rPr>
+        <w:t>view_account</w:t>
+      </w:r>
+      <w:r>
+        <w:rPr>
+          <w:sz w:val="24"/>
+          <w:szCs w:val="24"/>
+        </w:rPr>
+        <w:t>_page_1</w:t>
       </w:r>
     </w:p>
     <w:p>
@@ -4499,7 +4614,6 @@
           <w:sz w:val="24"/>
           <w:szCs w:val="24"/>
         </w:rPr>
-        <w:lastRenderedPageBreak/>
         <w:drawing>
           <wp:inline distT="0" distB="0" distL="0" distR="0" wp14:anchorId="018D65E2" wp14:editId="168524DE">
             <wp:extent cx="1533525" cy="5153025"/>
@@ -4691,6 +4805,7 @@
         <w:pStyle w:val="Heading2"/>
       </w:pPr>
       <w:r>
+        <w:lastRenderedPageBreak/>
         <w:t>3.2 Register</w:t>
       </w:r>
     </w:p>
@@ -4718,7 +4833,6 @@
           <w:sz w:val="24"/>
           <w:szCs w:val="24"/>
         </w:rPr>
-        <w:lastRenderedPageBreak/>
         <w:t>classDiagram_re</w:t>
       </w:r>
       <w:r>
@@ -5114,7 +5228,7 @@
           <w:sz w:val="24"/>
           <w:szCs w:val="24"/>
         </w:rPr>
-        <w:t>High_level_reg_1</w:t>
+        <w:t>Generic sequence diagram, which is not related to specific function, but describes register feature.</w:t>
       </w:r>
     </w:p>
     <w:p>
@@ -5308,16 +5422,18 @@
           <w:tab w:val="left" w:pos="927"/>
         </w:tabs>
         <w:rPr>
-          <w:sz w:val="24"/>
-          <w:szCs w:val="24"/>
-        </w:rPr>
-      </w:pPr>
-      <w:r>
-        <w:rPr>
-          <w:sz w:val="24"/>
-          <w:szCs w:val="24"/>
-        </w:rPr>
-        <w:t>Low_Design_reg_2</w:t>
+          <w:color w:val="FF0000"/>
+          <w:sz w:val="24"/>
+          <w:szCs w:val="24"/>
+        </w:rPr>
+      </w:pPr>
+      <w:r>
+        <w:rPr>
+          <w:color w:val="FF0000"/>
+          <w:sz w:val="24"/>
+          <w:szCs w:val="24"/>
+        </w:rPr>
+        <w:t>High_level_navigate_after_register_1</w:t>
       </w:r>
     </w:p>
     <w:p>
@@ -8307,7 +8423,7 @@
 </file>
 
 <file path=word/endnotes.xml><?xml version="1.0" encoding="utf-8"?>
-<w:endnotes xmlns:wpc="http://schemas.microsoft.com/office/word/2010/wordprocessingCanvas" xmlns:cx="http://schemas.microsoft.com/office/drawing/2014/chartex" xmlns:cx1="http://schemas.microsoft.com/office/drawing/2015/9/8/chartex" xmlns:cx2="http://schemas.microsoft.com/office/drawing/2015/10/21/chartex" xmlns:cx3="http://schemas.microsoft.com/office/drawing/2016/5/9/chartex" xmlns:cx4="http://schemas.microsoft.com/office/drawing/2016/5/10/chartex" xmlns:cx5="http://schemas.microsoft.com/office/drawing/2016/5/11/chartex" xmlns:cx6="http://schemas.microsoft.com/office/drawing/2016/5/12/chartex" xmlns:cx7="http://schemas.microsoft.com/office/drawing/2016/5/13/chartex" xmlns:cx8="http://schemas.microsoft.com/office/drawing/2016/5/14/chartex" xmlns:mc="http://schemas.openxmlformats.org/markup-compatibility/2006" xmlns:aink="http://schemas.microsoft.com/office/drawing/2016/ink" xmlns:am3d="http://schemas.microsoft.com/office/drawing/2017/model3d" xmlns:o="urn:schemas-microsoft-com:office:office" xmlns:r="http://schemas.openxmlformats.org/officeDocument/2006/relationships" xmlns:m="http://schemas.openxmlformats.org/officeDocument/2006/math" xmlns:v="urn:schemas-microsoft-com:vml" xmlns:wp14="http://schemas.microsoft.com/office/word/2010/wordprocessingDrawing" xmlns:wp="http://schemas.openxmlformats.org/drawingml/2006/wordprocessingDrawing" xmlns:w10="urn:schemas-microsoft-com:office:word" xmlns:w="http://schemas.openxmlformats.org/wordprocessingml/2006/main" xmlns:w14="http://schemas.microsoft.com/office/word/2010/wordml" xmlns:w15="http://schemas.microsoft.com/office/word/2012/wordml" xmlns:w16cex="http://schemas.microsoft.com/office/word/2018/wordml/cex" xmlns:w16cid="http://schemas.microsoft.com/office/word/2016/wordml/cid" xmlns:w16="http://schemas.microsoft.com/office/word/2018/wordml" xmlns:w16sdtdh="http://schemas.microsoft.com/office/word/2020/wordml/sdtdatahash" xmlns:w16se="http://schemas.microsoft.com/office/word/2015/wordml/symex" xmlns:wpg="http://schemas.microsoft.com/office/word/2010/wordprocessingGroup" xmlns:wpi="http://schemas.microsoft.com/office/word/2010/wordprocessingInk" xmlns:wne="http://schemas.microsoft.com/office/word/2006/wordml" xmlns:wps="http://schemas.microsoft.com/office/word/2010/wordprocessingShape" mc:Ignorable="w14 w15 w16se w16cid w16 w16cex w16sdtdh wp14">
+<w:endnotes xmlns:wpc="http://schemas.microsoft.com/office/word/2010/wordprocessingCanvas" xmlns:cx="http://schemas.microsoft.com/office/drawing/2014/chartex" xmlns:cx1="http://schemas.microsoft.com/office/drawing/2015/9/8/chartex" xmlns:cx2="http://schemas.microsoft.com/office/drawing/2015/10/21/chartex" xmlns:cx3="http://schemas.microsoft.com/office/drawing/2016/5/9/chartex" xmlns:cx4="http://schemas.microsoft.com/office/drawing/2016/5/10/chartex" xmlns:cx5="http://schemas.microsoft.com/office/drawing/2016/5/11/chartex" xmlns:cx6="http://schemas.microsoft.com/office/drawing/2016/5/12/chartex" xmlns:cx7="http://schemas.microsoft.com/office/drawing/2016/5/13/chartex" xmlns:cx8="http://schemas.microsoft.com/office/drawing/2016/5/14/chartex" xmlns:mc="http://schemas.openxmlformats.org/markup-compatibility/2006" xmlns:aink="http://schemas.microsoft.com/office/drawing/2016/ink" xmlns:am3d="http://schemas.microsoft.com/office/drawing/2017/model3d" xmlns:o="urn:schemas-microsoft-com:office:office" xmlns:oel="http://schemas.microsoft.com/office/2019/extlst" xmlns:r="http://schemas.openxmlformats.org/officeDocument/2006/relationships" xmlns:m="http://schemas.openxmlformats.org/officeDocument/2006/math" xmlns:v="urn:schemas-microsoft-com:vml" xmlns:wp14="http://schemas.microsoft.com/office/word/2010/wordprocessingDrawing" xmlns:wp="http://schemas.openxmlformats.org/drawingml/2006/wordprocessingDrawing" xmlns:w10="urn:schemas-microsoft-com:office:word" xmlns:w="http://schemas.openxmlformats.org/wordprocessingml/2006/main" xmlns:w14="http://schemas.microsoft.com/office/word/2010/wordml" xmlns:w15="http://schemas.microsoft.com/office/word/2012/wordml" xmlns:w16cex="http://schemas.microsoft.com/office/word/2018/wordml/cex" xmlns:w16cid="http://schemas.microsoft.com/office/word/2016/wordml/cid" xmlns:w16="http://schemas.microsoft.com/office/word/2018/wordml" xmlns:w16sdtdh="http://schemas.microsoft.com/office/word/2020/wordml/sdtdatahash" xmlns:w16se="http://schemas.microsoft.com/office/word/2015/wordml/symex" xmlns:wpg="http://schemas.microsoft.com/office/word/2010/wordprocessingGroup" xmlns:wpi="http://schemas.microsoft.com/office/word/2010/wordprocessingInk" xmlns:wne="http://schemas.microsoft.com/office/word/2006/wordml" xmlns:wps="http://schemas.microsoft.com/office/word/2010/wordprocessingShape" mc:Ignorable="w14 w15 w16se w16cid w16 w16cex w16sdtdh wp14">
   <w:endnote w:type="separator" w:id="-1">
     <w:p>
       <w:pPr>
@@ -8332,7 +8448,7 @@
 </file>
 
 <file path=word/footnotes.xml><?xml version="1.0" encoding="utf-8"?>
-<w:footnotes xmlns:wpc="http://schemas.microsoft.com/office/word/2010/wordprocessingCanvas" xmlns:cx="http://schemas.microsoft.com/office/drawing/2014/chartex" xmlns:cx1="http://schemas.microsoft.com/office/drawing/2015/9/8/chartex" xmlns:cx2="http://schemas.microsoft.com/office/drawing/2015/10/21/chartex" xmlns:cx3="http://schemas.microsoft.com/office/drawing/2016/5/9/chartex" xmlns:cx4="http://schemas.microsoft.com/office/drawing/2016/5/10/chartex" xmlns:cx5="http://schemas.microsoft.com/office/drawing/2016/5/11/chartex" xmlns:cx6="http://schemas.microsoft.com/office/drawing/2016/5/12/chartex" xmlns:cx7="http://schemas.microsoft.com/office/drawing/2016/5/13/chartex" xmlns:cx8="http://schemas.microsoft.com/office/drawing/2016/5/14/chartex" xmlns:mc="http://schemas.openxmlformats.org/markup-compatibility/2006" xmlns:aink="http://schemas.microsoft.com/office/drawing/2016/ink" xmlns:am3d="http://schemas.microsoft.com/office/drawing/2017/model3d" xmlns:o="urn:schemas-microsoft-com:office:office" xmlns:r="http://schemas.openxmlformats.org/officeDocument/2006/relationships" xmlns:m="http://schemas.openxmlformats.org/officeDocument/2006/math" xmlns:v="urn:schemas-microsoft-com:vml" xmlns:wp14="http://schemas.microsoft.com/office/word/2010/wordprocessingDrawing" xmlns:wp="http://schemas.openxmlformats.org/drawingml/2006/wordprocessingDrawing" xmlns:w10="urn:schemas-microsoft-com:office:word" xmlns:w="http://schemas.openxmlformats.org/wordprocessingml/2006/main" xmlns:w14="http://schemas.microsoft.com/office/word/2010/wordml" xmlns:w15="http://schemas.microsoft.com/office/word/2012/wordml" xmlns:w16cex="http://schemas.microsoft.com/office/word/2018/wordml/cex" xmlns:w16cid="http://schemas.microsoft.com/office/word/2016/wordml/cid" xmlns:w16="http://schemas.microsoft.com/office/word/2018/wordml" xmlns:w16sdtdh="http://schemas.microsoft.com/office/word/2020/wordml/sdtdatahash" xmlns:w16se="http://schemas.microsoft.com/office/word/2015/wordml/symex" xmlns:wpg="http://schemas.microsoft.com/office/word/2010/wordprocessingGroup" xmlns:wpi="http://schemas.microsoft.com/office/word/2010/wordprocessingInk" xmlns:wne="http://schemas.microsoft.com/office/word/2006/wordml" xmlns:wps="http://schemas.microsoft.com/office/word/2010/wordprocessingShape" mc:Ignorable="w14 w15 w16se w16cid w16 w16cex w16sdtdh wp14">
+<w:footnotes xmlns:wpc="http://schemas.microsoft.com/office/word/2010/wordprocessingCanvas" xmlns:cx="http://schemas.microsoft.com/office/drawing/2014/chartex" xmlns:cx1="http://schemas.microsoft.com/office/drawing/2015/9/8/chartex" xmlns:cx2="http://schemas.microsoft.com/office/drawing/2015/10/21/chartex" xmlns:cx3="http://schemas.microsoft.com/office/drawing/2016/5/9/chartex" xmlns:cx4="http://schemas.microsoft.com/office/drawing/2016/5/10/chartex" xmlns:cx5="http://schemas.microsoft.com/office/drawing/2016/5/11/chartex" xmlns:cx6="http://schemas.microsoft.com/office/drawing/2016/5/12/chartex" xmlns:cx7="http://schemas.microsoft.com/office/drawing/2016/5/13/chartex" xmlns:cx8="http://schemas.microsoft.com/office/drawing/2016/5/14/chartex" xmlns:mc="http://schemas.openxmlformats.org/markup-compatibility/2006" xmlns:aink="http://schemas.microsoft.com/office/drawing/2016/ink" xmlns:am3d="http://schemas.microsoft.com/office/drawing/2017/model3d" xmlns:o="urn:schemas-microsoft-com:office:office" xmlns:oel="http://schemas.microsoft.com/office/2019/extlst" xmlns:r="http://schemas.openxmlformats.org/officeDocument/2006/relationships" xmlns:m="http://schemas.openxmlformats.org/officeDocument/2006/math" xmlns:v="urn:schemas-microsoft-com:vml" xmlns:wp14="http://schemas.microsoft.com/office/word/2010/wordprocessingDrawing" xmlns:wp="http://schemas.openxmlformats.org/drawingml/2006/wordprocessingDrawing" xmlns:w10="urn:schemas-microsoft-com:office:word" xmlns:w="http://schemas.openxmlformats.org/wordprocessingml/2006/main" xmlns:w14="http://schemas.microsoft.com/office/word/2010/wordml" xmlns:w15="http://schemas.microsoft.com/office/word/2012/wordml" xmlns:w16cex="http://schemas.microsoft.com/office/word/2018/wordml/cex" xmlns:w16cid="http://schemas.microsoft.com/office/word/2016/wordml/cid" xmlns:w16="http://schemas.microsoft.com/office/word/2018/wordml" xmlns:w16sdtdh="http://schemas.microsoft.com/office/word/2020/wordml/sdtdatahash" xmlns:w16se="http://schemas.microsoft.com/office/word/2015/wordml/symex" xmlns:wpg="http://schemas.microsoft.com/office/word/2010/wordprocessingGroup" xmlns:wpi="http://schemas.microsoft.com/office/word/2010/wordprocessingInk" xmlns:wne="http://schemas.microsoft.com/office/word/2006/wordml" xmlns:wps="http://schemas.microsoft.com/office/word/2010/wordprocessingShape" mc:Ignorable="w14 w15 w16se w16cid w16 w16cex w16sdtdh wp14">
   <w:footnote w:type="separator" w:id="-1">
     <w:p>
       <w:pPr>
@@ -8479,6 +8595,7 @@
     <w:lsdException w:name="HTML Sample" w:semiHidden="1" w:unhideWhenUsed="1"/>
     <w:lsdException w:name="HTML Typewriter" w:semiHidden="1" w:unhideWhenUsed="1"/>
     <w:lsdException w:name="HTML Variable" w:semiHidden="1" w:unhideWhenUsed="1"/>
+    <w:lsdException w:name="Normal Table" w:semiHidden="1" w:unhideWhenUsed="1"/>
     <w:lsdException w:name="annotation subject" w:semiHidden="1" w:unhideWhenUsed="1"/>
     <w:lsdException w:name="No List" w:semiHidden="1" w:unhideWhenUsed="1"/>
     <w:lsdException w:name="Outline List 1" w:semiHidden="1" w:unhideWhenUsed="1"/>
@@ -8521,8 +8638,11 @@
     <w:lsdException w:name="Table Contemporary" w:semiHidden="1" w:unhideWhenUsed="1"/>
     <w:lsdException w:name="Table Elegant" w:semiHidden="1" w:unhideWhenUsed="1"/>
     <w:lsdException w:name="Table Professional" w:semiHidden="1" w:unhideWhenUsed="1"/>
+    <w:lsdException w:name="Table Subtle 1" w:semiHidden="1" w:unhideWhenUsed="1"/>
     <w:lsdException w:name="Table Subtle 2" w:semiHidden="1" w:unhideWhenUsed="1"/>
     <w:lsdException w:name="Table Web 1" w:semiHidden="1" w:unhideWhenUsed="1"/>
+    <w:lsdException w:name="Table Web 2" w:semiHidden="1" w:unhideWhenUsed="1"/>
+    <w:lsdException w:name="Table Web 3" w:semiHidden="1" w:unhideWhenUsed="1"/>
     <w:lsdException w:name="Balloon Text" w:semiHidden="1" w:unhideWhenUsed="1"/>
     <w:lsdException w:name="Table Grid" w:uiPriority="59"/>
     <w:lsdException w:name="Table Theme" w:semiHidden="1" w:unhideWhenUsed="1"/>

</xml_diff>

<commit_message>
update as per customer change requests
</commit_message>
<xml_diff>
--- a/Design/Design.docx
+++ b/Design/Design.docx
@@ -691,7 +691,11 @@
               <w:spacing w:before="240" w:after="240"/>
             </w:pPr>
             <w:r>
-              <w:t xml:space="preserve">Update high level design </w:t>
+              <w:t xml:space="preserve">Update high level </w:t>
+            </w:r>
+            <w:r>
+              <w:lastRenderedPageBreak/>
+              <w:t xml:space="preserve">design </w:t>
             </w:r>
           </w:p>
         </w:tc>
@@ -952,7 +956,7 @@
                     <pic:cNvPicPr/>
                   </pic:nvPicPr>
                   <pic:blipFill>
-                    <a:blip r:embed="rId6"/>
+                    <a:blip r:embed="rId7"/>
                     <a:stretch>
                       <a:fillRect/>
                     </a:stretch>
@@ -1244,326 +1248,6 @@
             <wp:extent cx="5486400" cy="3068320"/>
             <wp:effectExtent l="0" t="0" r="0" b="0"/>
             <wp:docPr id="57" name="Picture 57"/>
-            <wp:cNvGraphicFramePr>
-              <a:graphicFrameLocks xmlns:a="http://schemas.openxmlformats.org/drawingml/2006/main" noChangeAspect="1"/>
-            </wp:cNvGraphicFramePr>
-            <a:graphic xmlns:a="http://schemas.openxmlformats.org/drawingml/2006/main">
-              <a:graphicData uri="http://schemas.openxmlformats.org/drawingml/2006/picture">
-                <pic:pic xmlns:pic="http://schemas.openxmlformats.org/drawingml/2006/picture">
-                  <pic:nvPicPr>
-                    <pic:cNvPr id="1" name=""/>
-                    <pic:cNvPicPr/>
-                  </pic:nvPicPr>
-                  <pic:blipFill>
-                    <a:blip r:embed="rId7"/>
-                    <a:stretch>
-                      <a:fillRect/>
-                    </a:stretch>
-                  </pic:blipFill>
-                  <pic:spPr>
-                    <a:xfrm>
-                      <a:off x="0" y="0"/>
-                      <a:ext cx="5486400" cy="3068320"/>
-                    </a:xfrm>
-                    <a:prstGeom prst="rect">
-                      <a:avLst/>
-                    </a:prstGeom>
-                  </pic:spPr>
-                </pic:pic>
-              </a:graphicData>
-            </a:graphic>
-          </wp:inline>
-        </w:drawing>
-      </w:r>
-    </w:p>
-    <w:p>
-      <w:pPr>
-        <w:rPr>
-          <w:sz w:val="24"/>
-          <w:szCs w:val="24"/>
-        </w:rPr>
-      </w:pPr>
-    </w:p>
-    <w:p>
-      <w:pPr>
-        <w:rPr>
-          <w:sz w:val="24"/>
-          <w:szCs w:val="24"/>
-        </w:rPr>
-      </w:pPr>
-    </w:p>
-    <w:p>
-      <w:pPr>
-        <w:rPr>
-          <w:sz w:val="24"/>
-          <w:szCs w:val="24"/>
-        </w:rPr>
-      </w:pPr>
-    </w:p>
-    <w:p>
-      <w:pPr>
-        <w:rPr>
-          <w:sz w:val="24"/>
-          <w:szCs w:val="24"/>
-        </w:rPr>
-      </w:pPr>
-    </w:p>
-    <w:p>
-      <w:pPr>
-        <w:rPr>
-          <w:sz w:val="24"/>
-          <w:szCs w:val="24"/>
-        </w:rPr>
-      </w:pPr>
-    </w:p>
-    <w:p>
-      <w:pPr>
-        <w:rPr>
-          <w:sz w:val="24"/>
-          <w:szCs w:val="24"/>
-        </w:rPr>
-      </w:pPr>
-    </w:p>
-    <w:p>
-      <w:pPr>
-        <w:rPr>
-          <w:sz w:val="24"/>
-          <w:szCs w:val="24"/>
-        </w:rPr>
-      </w:pPr>
-    </w:p>
-    <w:p>
-      <w:pPr>
-        <w:rPr>
-          <w:sz w:val="24"/>
-          <w:szCs w:val="24"/>
-        </w:rPr>
-      </w:pPr>
-    </w:p>
-    <w:p>
-      <w:pPr>
-        <w:rPr>
-          <w:noProof/>
-          <w:sz w:val="24"/>
-          <w:szCs w:val="24"/>
-        </w:rPr>
-      </w:pPr>
-    </w:p>
-    <w:p>
-      <w:pPr>
-        <w:tabs>
-          <w:tab w:val="left" w:pos="927"/>
-        </w:tabs>
-        <w:rPr>
-          <w:sz w:val="24"/>
-          <w:szCs w:val="24"/>
-        </w:rPr>
-      </w:pPr>
-    </w:p>
-    <w:p>
-      <w:pPr>
-        <w:tabs>
-          <w:tab w:val="left" w:pos="927"/>
-        </w:tabs>
-        <w:rPr>
-          <w:sz w:val="24"/>
-          <w:szCs w:val="24"/>
-        </w:rPr>
-      </w:pPr>
-    </w:p>
-    <w:p>
-      <w:pPr>
-        <w:tabs>
-          <w:tab w:val="left" w:pos="927"/>
-        </w:tabs>
-        <w:rPr>
-          <w:sz w:val="24"/>
-          <w:szCs w:val="24"/>
-        </w:rPr>
-      </w:pPr>
-    </w:p>
-    <w:p>
-      <w:pPr>
-        <w:tabs>
-          <w:tab w:val="left" w:pos="927"/>
-        </w:tabs>
-        <w:rPr>
-          <w:sz w:val="24"/>
-          <w:szCs w:val="24"/>
-        </w:rPr>
-      </w:pPr>
-    </w:p>
-    <w:p>
-      <w:pPr>
-        <w:tabs>
-          <w:tab w:val="left" w:pos="927"/>
-        </w:tabs>
-        <w:rPr>
-          <w:sz w:val="24"/>
-          <w:szCs w:val="24"/>
-        </w:rPr>
-      </w:pPr>
-    </w:p>
-    <w:p>
-      <w:pPr>
-        <w:tabs>
-          <w:tab w:val="left" w:pos="927"/>
-        </w:tabs>
-        <w:rPr>
-          <w:sz w:val="24"/>
-          <w:szCs w:val="24"/>
-        </w:rPr>
-      </w:pPr>
-    </w:p>
-    <w:p>
-      <w:pPr>
-        <w:tabs>
-          <w:tab w:val="left" w:pos="927"/>
-        </w:tabs>
-        <w:rPr>
-          <w:sz w:val="24"/>
-          <w:szCs w:val="24"/>
-        </w:rPr>
-      </w:pPr>
-    </w:p>
-    <w:p>
-      <w:pPr>
-        <w:tabs>
-          <w:tab w:val="left" w:pos="927"/>
-        </w:tabs>
-        <w:rPr>
-          <w:sz w:val="24"/>
-          <w:szCs w:val="24"/>
-        </w:rPr>
-      </w:pPr>
-    </w:p>
-    <w:p>
-      <w:pPr>
-        <w:tabs>
-          <w:tab w:val="left" w:pos="927"/>
-        </w:tabs>
-        <w:rPr>
-          <w:sz w:val="24"/>
-          <w:szCs w:val="24"/>
-        </w:rPr>
-      </w:pPr>
-    </w:p>
-    <w:p>
-      <w:pPr>
-        <w:tabs>
-          <w:tab w:val="left" w:pos="927"/>
-        </w:tabs>
-        <w:rPr>
-          <w:sz w:val="24"/>
-          <w:szCs w:val="24"/>
-        </w:rPr>
-      </w:pPr>
-    </w:p>
-    <w:p>
-      <w:pPr>
-        <w:tabs>
-          <w:tab w:val="left" w:pos="927"/>
-        </w:tabs>
-        <w:rPr>
-          <w:sz w:val="24"/>
-          <w:szCs w:val="24"/>
-        </w:rPr>
-      </w:pPr>
-    </w:p>
-    <w:p>
-      <w:pPr>
-        <w:tabs>
-          <w:tab w:val="left" w:pos="927"/>
-        </w:tabs>
-        <w:rPr>
-          <w:sz w:val="24"/>
-          <w:szCs w:val="24"/>
-        </w:rPr>
-      </w:pPr>
-    </w:p>
-    <w:p>
-      <w:pPr>
-        <w:tabs>
-          <w:tab w:val="left" w:pos="927"/>
-        </w:tabs>
-        <w:rPr>
-          <w:sz w:val="24"/>
-          <w:szCs w:val="24"/>
-        </w:rPr>
-      </w:pPr>
-    </w:p>
-    <w:p>
-      <w:pPr>
-        <w:tabs>
-          <w:tab w:val="left" w:pos="927"/>
-        </w:tabs>
-        <w:rPr>
-          <w:sz w:val="24"/>
-          <w:szCs w:val="24"/>
-        </w:rPr>
-      </w:pPr>
-    </w:p>
-    <w:p>
-      <w:pPr>
-        <w:tabs>
-          <w:tab w:val="left" w:pos="927"/>
-        </w:tabs>
-        <w:rPr>
-          <w:sz w:val="24"/>
-          <w:szCs w:val="24"/>
-        </w:rPr>
-      </w:pPr>
-    </w:p>
-    <w:p>
-      <w:pPr>
-        <w:tabs>
-          <w:tab w:val="left" w:pos="927"/>
-        </w:tabs>
-        <w:rPr>
-          <w:sz w:val="24"/>
-          <w:szCs w:val="24"/>
-        </w:rPr>
-      </w:pPr>
-      <w:r>
-        <w:rPr>
-          <w:sz w:val="24"/>
-          <w:szCs w:val="24"/>
-        </w:rPr>
-        <w:t>ViewClient_wireFrame_1</w:t>
-      </w:r>
-    </w:p>
-    <w:p>
-      <w:pPr>
-        <w:tabs>
-          <w:tab w:val="left" w:pos="1440"/>
-        </w:tabs>
-        <w:rPr>
-          <w:sz w:val="24"/>
-          <w:szCs w:val="24"/>
-        </w:rPr>
-      </w:pPr>
-    </w:p>
-    <w:p>
-      <w:pPr>
-        <w:tabs>
-          <w:tab w:val="left" w:pos="927"/>
-        </w:tabs>
-        <w:rPr>
-          <w:sz w:val="24"/>
-          <w:szCs w:val="24"/>
-        </w:rPr>
-      </w:pPr>
-      <w:r>
-        <w:rPr>
-          <w:noProof/>
-          <w:sz w:val="24"/>
-          <w:szCs w:val="24"/>
-        </w:rPr>
-        <w:drawing>
-          <wp:inline distT="0" distB="0" distL="0" distR="0" wp14:anchorId="34781B25" wp14:editId="39DCE341">
-            <wp:extent cx="5486400" cy="3369945"/>
-            <wp:effectExtent l="0" t="0" r="0" b="1905"/>
-            <wp:docPr id="58" name="Picture 58"/>
             <wp:cNvGraphicFramePr>
               <a:graphicFrameLocks xmlns:a="http://schemas.openxmlformats.org/drawingml/2006/main" noChangeAspect="1"/>
             </wp:cNvGraphicFramePr>
@@ -1583,7 +1267,7 @@
                   <pic:spPr>
                     <a:xfrm>
                       <a:off x="0" y="0"/>
-                      <a:ext cx="5486400" cy="3369945"/>
+                      <a:ext cx="5486400" cy="3068320"/>
                     </a:xfrm>
                     <a:prstGeom prst="rect">
                       <a:avLst/>
@@ -1598,307 +1282,292 @@
     </w:p>
     <w:p>
       <w:pPr>
-        <w:tabs>
-          <w:tab w:val="left" w:pos="927"/>
-        </w:tabs>
-        <w:rPr>
-          <w:sz w:val="24"/>
-          <w:szCs w:val="24"/>
-        </w:rPr>
-      </w:pPr>
-    </w:p>
-    <w:p>
-      <w:pPr>
-        <w:tabs>
-          <w:tab w:val="left" w:pos="927"/>
-        </w:tabs>
-        <w:rPr>
-          <w:sz w:val="24"/>
-          <w:szCs w:val="24"/>
-        </w:rPr>
-      </w:pPr>
-    </w:p>
-    <w:p>
-      <w:pPr>
-        <w:tabs>
-          <w:tab w:val="left" w:pos="927"/>
-        </w:tabs>
-        <w:rPr>
-          <w:sz w:val="24"/>
-          <w:szCs w:val="24"/>
-        </w:rPr>
-      </w:pPr>
-    </w:p>
-    <w:p>
-      <w:pPr>
-        <w:tabs>
-          <w:tab w:val="left" w:pos="927"/>
-        </w:tabs>
-        <w:rPr>
-          <w:sz w:val="24"/>
-          <w:szCs w:val="24"/>
-        </w:rPr>
-      </w:pPr>
-    </w:p>
-    <w:p>
-      <w:pPr>
-        <w:tabs>
-          <w:tab w:val="left" w:pos="927"/>
-        </w:tabs>
-        <w:rPr>
-          <w:sz w:val="24"/>
-          <w:szCs w:val="24"/>
-        </w:rPr>
-      </w:pPr>
-    </w:p>
-    <w:p>
-      <w:pPr>
-        <w:tabs>
-          <w:tab w:val="left" w:pos="927"/>
-        </w:tabs>
-        <w:rPr>
-          <w:sz w:val="24"/>
-          <w:szCs w:val="24"/>
-        </w:rPr>
-      </w:pPr>
-    </w:p>
-    <w:p>
-      <w:pPr>
-        <w:tabs>
-          <w:tab w:val="left" w:pos="927"/>
-        </w:tabs>
-        <w:rPr>
-          <w:sz w:val="24"/>
-          <w:szCs w:val="24"/>
-        </w:rPr>
-      </w:pPr>
-    </w:p>
-    <w:p>
-      <w:pPr>
-        <w:tabs>
-          <w:tab w:val="left" w:pos="927"/>
-        </w:tabs>
-        <w:rPr>
-          <w:sz w:val="24"/>
-          <w:szCs w:val="24"/>
-        </w:rPr>
-      </w:pPr>
-    </w:p>
-    <w:p>
-      <w:pPr>
-        <w:tabs>
-          <w:tab w:val="left" w:pos="927"/>
-        </w:tabs>
-        <w:rPr>
-          <w:sz w:val="24"/>
-          <w:szCs w:val="24"/>
-        </w:rPr>
-      </w:pPr>
-    </w:p>
-    <w:p>
-      <w:pPr>
-        <w:tabs>
-          <w:tab w:val="left" w:pos="927"/>
-        </w:tabs>
-        <w:rPr>
-          <w:sz w:val="24"/>
-          <w:szCs w:val="24"/>
-        </w:rPr>
-      </w:pPr>
-    </w:p>
-    <w:p>
-      <w:pPr>
-        <w:tabs>
-          <w:tab w:val="left" w:pos="927"/>
-        </w:tabs>
-        <w:rPr>
-          <w:sz w:val="24"/>
-          <w:szCs w:val="24"/>
-        </w:rPr>
-      </w:pPr>
-    </w:p>
-    <w:p>
-      <w:pPr>
-        <w:tabs>
-          <w:tab w:val="left" w:pos="927"/>
-        </w:tabs>
-        <w:rPr>
-          <w:sz w:val="24"/>
-          <w:szCs w:val="24"/>
-        </w:rPr>
-      </w:pPr>
-    </w:p>
-    <w:p>
-      <w:pPr>
-        <w:tabs>
-          <w:tab w:val="left" w:pos="927"/>
-        </w:tabs>
-        <w:rPr>
-          <w:sz w:val="24"/>
-          <w:szCs w:val="24"/>
-        </w:rPr>
-      </w:pPr>
-    </w:p>
-    <w:p>
-      <w:pPr>
-        <w:tabs>
-          <w:tab w:val="left" w:pos="927"/>
-        </w:tabs>
-        <w:rPr>
-          <w:sz w:val="24"/>
-          <w:szCs w:val="24"/>
-        </w:rPr>
-      </w:pPr>
-    </w:p>
-    <w:p>
-      <w:pPr>
-        <w:tabs>
-          <w:tab w:val="left" w:pos="927"/>
-        </w:tabs>
-        <w:rPr>
-          <w:sz w:val="24"/>
-          <w:szCs w:val="24"/>
-        </w:rPr>
-      </w:pPr>
-    </w:p>
-    <w:p>
-      <w:pPr>
-        <w:tabs>
-          <w:tab w:val="left" w:pos="927"/>
-        </w:tabs>
-        <w:rPr>
-          <w:sz w:val="24"/>
-          <w:szCs w:val="24"/>
-        </w:rPr>
-      </w:pPr>
-    </w:p>
-    <w:p>
-      <w:pPr>
-        <w:tabs>
-          <w:tab w:val="left" w:pos="927"/>
-        </w:tabs>
-        <w:rPr>
-          <w:sz w:val="24"/>
-          <w:szCs w:val="24"/>
-        </w:rPr>
-      </w:pPr>
-    </w:p>
-    <w:p>
-      <w:pPr>
-        <w:tabs>
-          <w:tab w:val="left" w:pos="927"/>
-        </w:tabs>
-        <w:rPr>
-          <w:sz w:val="24"/>
-          <w:szCs w:val="24"/>
-        </w:rPr>
-      </w:pPr>
-    </w:p>
-    <w:p>
-      <w:pPr>
-        <w:tabs>
-          <w:tab w:val="left" w:pos="927"/>
-        </w:tabs>
-        <w:rPr>
-          <w:sz w:val="24"/>
-          <w:szCs w:val="24"/>
-        </w:rPr>
-      </w:pPr>
-    </w:p>
-    <w:p>
-      <w:pPr>
-        <w:tabs>
-          <w:tab w:val="left" w:pos="927"/>
-        </w:tabs>
-        <w:rPr>
-          <w:sz w:val="24"/>
-          <w:szCs w:val="24"/>
-        </w:rPr>
-      </w:pPr>
-    </w:p>
-    <w:p>
-      <w:pPr>
-        <w:tabs>
-          <w:tab w:val="left" w:pos="927"/>
-        </w:tabs>
-        <w:rPr>
-          <w:sz w:val="24"/>
-          <w:szCs w:val="24"/>
-        </w:rPr>
-      </w:pPr>
-    </w:p>
-    <w:p>
-      <w:pPr>
-        <w:tabs>
-          <w:tab w:val="left" w:pos="927"/>
-        </w:tabs>
-        <w:rPr>
-          <w:sz w:val="24"/>
-          <w:szCs w:val="24"/>
-        </w:rPr>
-      </w:pPr>
-    </w:p>
-    <w:p>
-      <w:pPr>
-        <w:tabs>
-          <w:tab w:val="left" w:pos="927"/>
-        </w:tabs>
-        <w:rPr>
-          <w:sz w:val="24"/>
-          <w:szCs w:val="24"/>
-        </w:rPr>
-      </w:pPr>
-    </w:p>
-    <w:p>
-      <w:pPr>
-        <w:tabs>
-          <w:tab w:val="left" w:pos="927"/>
-        </w:tabs>
-        <w:rPr>
-          <w:sz w:val="24"/>
-          <w:szCs w:val="24"/>
-        </w:rPr>
-      </w:pPr>
-      <w:r>
-        <w:rPr>
-          <w:sz w:val="24"/>
-          <w:szCs w:val="24"/>
-        </w:rPr>
-        <w:t>viewAdmin_wireFrame_1</w:t>
-      </w:r>
-    </w:p>
-    <w:p>
-      <w:pPr>
-        <w:tabs>
-          <w:tab w:val="left" w:pos="927"/>
-        </w:tabs>
-        <w:rPr>
-          <w:sz w:val="24"/>
-          <w:szCs w:val="24"/>
-        </w:rPr>
-      </w:pPr>
-    </w:p>
-    <w:p>
-      <w:pPr>
-        <w:tabs>
-          <w:tab w:val="left" w:pos="927"/>
-        </w:tabs>
-        <w:rPr>
-          <w:sz w:val="24"/>
-          <w:szCs w:val="24"/>
-        </w:rPr>
-      </w:pPr>
-      <w:r>
+        <w:rPr>
+          <w:sz w:val="24"/>
+          <w:szCs w:val="24"/>
+        </w:rPr>
+      </w:pPr>
+    </w:p>
+    <w:p>
+      <w:pPr>
+        <w:rPr>
+          <w:sz w:val="24"/>
+          <w:szCs w:val="24"/>
+        </w:rPr>
+      </w:pPr>
+    </w:p>
+    <w:p>
+      <w:pPr>
+        <w:rPr>
+          <w:sz w:val="24"/>
+          <w:szCs w:val="24"/>
+        </w:rPr>
+      </w:pPr>
+    </w:p>
+    <w:p>
+      <w:pPr>
+        <w:rPr>
+          <w:sz w:val="24"/>
+          <w:szCs w:val="24"/>
+        </w:rPr>
+      </w:pPr>
+    </w:p>
+    <w:p>
+      <w:pPr>
+        <w:rPr>
+          <w:sz w:val="24"/>
+          <w:szCs w:val="24"/>
+        </w:rPr>
+      </w:pPr>
+    </w:p>
+    <w:p>
+      <w:pPr>
+        <w:rPr>
+          <w:sz w:val="24"/>
+          <w:szCs w:val="24"/>
+        </w:rPr>
+      </w:pPr>
+    </w:p>
+    <w:p>
+      <w:pPr>
+        <w:rPr>
+          <w:sz w:val="24"/>
+          <w:szCs w:val="24"/>
+        </w:rPr>
+      </w:pPr>
+    </w:p>
+    <w:p>
+      <w:pPr>
+        <w:rPr>
+          <w:sz w:val="24"/>
+          <w:szCs w:val="24"/>
+        </w:rPr>
+      </w:pPr>
+    </w:p>
+    <w:p>
+      <w:pPr>
         <w:rPr>
           <w:noProof/>
           <w:sz w:val="24"/>
           <w:szCs w:val="24"/>
         </w:rPr>
+      </w:pPr>
+    </w:p>
+    <w:p>
+      <w:pPr>
+        <w:tabs>
+          <w:tab w:val="left" w:pos="927"/>
+        </w:tabs>
+        <w:rPr>
+          <w:sz w:val="24"/>
+          <w:szCs w:val="24"/>
+        </w:rPr>
+      </w:pPr>
+    </w:p>
+    <w:p>
+      <w:pPr>
+        <w:tabs>
+          <w:tab w:val="left" w:pos="927"/>
+        </w:tabs>
+        <w:rPr>
+          <w:sz w:val="24"/>
+          <w:szCs w:val="24"/>
+        </w:rPr>
+      </w:pPr>
+    </w:p>
+    <w:p>
+      <w:pPr>
+        <w:tabs>
+          <w:tab w:val="left" w:pos="927"/>
+        </w:tabs>
+        <w:rPr>
+          <w:sz w:val="24"/>
+          <w:szCs w:val="24"/>
+        </w:rPr>
+      </w:pPr>
+    </w:p>
+    <w:p>
+      <w:pPr>
+        <w:tabs>
+          <w:tab w:val="left" w:pos="927"/>
+        </w:tabs>
+        <w:rPr>
+          <w:sz w:val="24"/>
+          <w:szCs w:val="24"/>
+        </w:rPr>
+      </w:pPr>
+    </w:p>
+    <w:p>
+      <w:pPr>
+        <w:tabs>
+          <w:tab w:val="left" w:pos="927"/>
+        </w:tabs>
+        <w:rPr>
+          <w:sz w:val="24"/>
+          <w:szCs w:val="24"/>
+        </w:rPr>
+      </w:pPr>
+    </w:p>
+    <w:p>
+      <w:pPr>
+        <w:tabs>
+          <w:tab w:val="left" w:pos="927"/>
+        </w:tabs>
+        <w:rPr>
+          <w:sz w:val="24"/>
+          <w:szCs w:val="24"/>
+        </w:rPr>
+      </w:pPr>
+    </w:p>
+    <w:p>
+      <w:pPr>
+        <w:tabs>
+          <w:tab w:val="left" w:pos="927"/>
+        </w:tabs>
+        <w:rPr>
+          <w:sz w:val="24"/>
+          <w:szCs w:val="24"/>
+        </w:rPr>
+      </w:pPr>
+    </w:p>
+    <w:p>
+      <w:pPr>
+        <w:tabs>
+          <w:tab w:val="left" w:pos="927"/>
+        </w:tabs>
+        <w:rPr>
+          <w:sz w:val="24"/>
+          <w:szCs w:val="24"/>
+        </w:rPr>
+      </w:pPr>
+    </w:p>
+    <w:p>
+      <w:pPr>
+        <w:tabs>
+          <w:tab w:val="left" w:pos="927"/>
+        </w:tabs>
+        <w:rPr>
+          <w:sz w:val="24"/>
+          <w:szCs w:val="24"/>
+        </w:rPr>
+      </w:pPr>
+    </w:p>
+    <w:p>
+      <w:pPr>
+        <w:tabs>
+          <w:tab w:val="left" w:pos="927"/>
+        </w:tabs>
+        <w:rPr>
+          <w:sz w:val="24"/>
+          <w:szCs w:val="24"/>
+        </w:rPr>
+      </w:pPr>
+    </w:p>
+    <w:p>
+      <w:pPr>
+        <w:tabs>
+          <w:tab w:val="left" w:pos="927"/>
+        </w:tabs>
+        <w:rPr>
+          <w:sz w:val="24"/>
+          <w:szCs w:val="24"/>
+        </w:rPr>
+      </w:pPr>
+    </w:p>
+    <w:p>
+      <w:pPr>
+        <w:tabs>
+          <w:tab w:val="left" w:pos="927"/>
+        </w:tabs>
+        <w:rPr>
+          <w:sz w:val="24"/>
+          <w:szCs w:val="24"/>
+        </w:rPr>
+      </w:pPr>
+    </w:p>
+    <w:p>
+      <w:pPr>
+        <w:tabs>
+          <w:tab w:val="left" w:pos="927"/>
+        </w:tabs>
+        <w:rPr>
+          <w:sz w:val="24"/>
+          <w:szCs w:val="24"/>
+        </w:rPr>
+      </w:pPr>
+    </w:p>
+    <w:p>
+      <w:pPr>
+        <w:tabs>
+          <w:tab w:val="left" w:pos="927"/>
+        </w:tabs>
+        <w:rPr>
+          <w:sz w:val="24"/>
+          <w:szCs w:val="24"/>
+        </w:rPr>
+      </w:pPr>
+    </w:p>
+    <w:p>
+      <w:pPr>
+        <w:tabs>
+          <w:tab w:val="left" w:pos="927"/>
+        </w:tabs>
+        <w:rPr>
+          <w:sz w:val="24"/>
+          <w:szCs w:val="24"/>
+        </w:rPr>
+      </w:pPr>
+    </w:p>
+    <w:p>
+      <w:pPr>
+        <w:tabs>
+          <w:tab w:val="left" w:pos="927"/>
+        </w:tabs>
+        <w:rPr>
+          <w:sz w:val="24"/>
+          <w:szCs w:val="24"/>
+        </w:rPr>
+      </w:pPr>
+      <w:r>
+        <w:rPr>
+          <w:sz w:val="24"/>
+          <w:szCs w:val="24"/>
+        </w:rPr>
+        <w:t>ViewClient_wireFrame_1</w:t>
+      </w:r>
+    </w:p>
+    <w:p>
+      <w:pPr>
+        <w:tabs>
+          <w:tab w:val="left" w:pos="1440"/>
+        </w:tabs>
+        <w:rPr>
+          <w:sz w:val="24"/>
+          <w:szCs w:val="24"/>
+        </w:rPr>
+      </w:pPr>
+    </w:p>
+    <w:p>
+      <w:pPr>
+        <w:tabs>
+          <w:tab w:val="left" w:pos="927"/>
+        </w:tabs>
+        <w:rPr>
+          <w:sz w:val="24"/>
+          <w:szCs w:val="24"/>
+        </w:rPr>
+      </w:pPr>
+      <w:r>
+        <w:rPr>
+          <w:noProof/>
+          <w:sz w:val="24"/>
+          <w:szCs w:val="24"/>
+        </w:rPr>
         <w:drawing>
-          <wp:inline distT="0" distB="0" distL="0" distR="0" wp14:anchorId="491FF998" wp14:editId="7EED2453">
-            <wp:extent cx="5486400" cy="3393440"/>
-            <wp:effectExtent l="0" t="0" r="0" b="0"/>
-            <wp:docPr id="59" name="Picture 59"/>
+          <wp:inline distT="0" distB="0" distL="0" distR="0" wp14:anchorId="34781B25" wp14:editId="39DCE341">
+            <wp:extent cx="5486400" cy="3369945"/>
+            <wp:effectExtent l="0" t="0" r="0" b="1905"/>
+            <wp:docPr id="58" name="Picture 58"/>
             <wp:cNvGraphicFramePr>
               <a:graphicFrameLocks xmlns:a="http://schemas.openxmlformats.org/drawingml/2006/main" noChangeAspect="1"/>
             </wp:cNvGraphicFramePr>
@@ -1918,6 +1587,341 @@
                   <pic:spPr>
                     <a:xfrm>
                       <a:off x="0" y="0"/>
+                      <a:ext cx="5486400" cy="3369945"/>
+                    </a:xfrm>
+                    <a:prstGeom prst="rect">
+                      <a:avLst/>
+                    </a:prstGeom>
+                  </pic:spPr>
+                </pic:pic>
+              </a:graphicData>
+            </a:graphic>
+          </wp:inline>
+        </w:drawing>
+      </w:r>
+    </w:p>
+    <w:p>
+      <w:pPr>
+        <w:tabs>
+          <w:tab w:val="left" w:pos="927"/>
+        </w:tabs>
+        <w:rPr>
+          <w:sz w:val="24"/>
+          <w:szCs w:val="24"/>
+        </w:rPr>
+      </w:pPr>
+    </w:p>
+    <w:p>
+      <w:pPr>
+        <w:tabs>
+          <w:tab w:val="left" w:pos="927"/>
+        </w:tabs>
+        <w:rPr>
+          <w:sz w:val="24"/>
+          <w:szCs w:val="24"/>
+        </w:rPr>
+      </w:pPr>
+    </w:p>
+    <w:p>
+      <w:pPr>
+        <w:tabs>
+          <w:tab w:val="left" w:pos="927"/>
+        </w:tabs>
+        <w:rPr>
+          <w:sz w:val="24"/>
+          <w:szCs w:val="24"/>
+        </w:rPr>
+      </w:pPr>
+    </w:p>
+    <w:p>
+      <w:pPr>
+        <w:tabs>
+          <w:tab w:val="left" w:pos="927"/>
+        </w:tabs>
+        <w:rPr>
+          <w:sz w:val="24"/>
+          <w:szCs w:val="24"/>
+        </w:rPr>
+      </w:pPr>
+    </w:p>
+    <w:p>
+      <w:pPr>
+        <w:tabs>
+          <w:tab w:val="left" w:pos="927"/>
+        </w:tabs>
+        <w:rPr>
+          <w:sz w:val="24"/>
+          <w:szCs w:val="24"/>
+        </w:rPr>
+      </w:pPr>
+    </w:p>
+    <w:p>
+      <w:pPr>
+        <w:tabs>
+          <w:tab w:val="left" w:pos="927"/>
+        </w:tabs>
+        <w:rPr>
+          <w:sz w:val="24"/>
+          <w:szCs w:val="24"/>
+        </w:rPr>
+      </w:pPr>
+    </w:p>
+    <w:p>
+      <w:pPr>
+        <w:tabs>
+          <w:tab w:val="left" w:pos="927"/>
+        </w:tabs>
+        <w:rPr>
+          <w:sz w:val="24"/>
+          <w:szCs w:val="24"/>
+        </w:rPr>
+      </w:pPr>
+    </w:p>
+    <w:p>
+      <w:pPr>
+        <w:tabs>
+          <w:tab w:val="left" w:pos="927"/>
+        </w:tabs>
+        <w:rPr>
+          <w:sz w:val="24"/>
+          <w:szCs w:val="24"/>
+        </w:rPr>
+      </w:pPr>
+    </w:p>
+    <w:p>
+      <w:pPr>
+        <w:tabs>
+          <w:tab w:val="left" w:pos="927"/>
+        </w:tabs>
+        <w:rPr>
+          <w:sz w:val="24"/>
+          <w:szCs w:val="24"/>
+        </w:rPr>
+      </w:pPr>
+    </w:p>
+    <w:p>
+      <w:pPr>
+        <w:tabs>
+          <w:tab w:val="left" w:pos="927"/>
+        </w:tabs>
+        <w:rPr>
+          <w:sz w:val="24"/>
+          <w:szCs w:val="24"/>
+        </w:rPr>
+      </w:pPr>
+    </w:p>
+    <w:p>
+      <w:pPr>
+        <w:tabs>
+          <w:tab w:val="left" w:pos="927"/>
+        </w:tabs>
+        <w:rPr>
+          <w:sz w:val="24"/>
+          <w:szCs w:val="24"/>
+        </w:rPr>
+      </w:pPr>
+    </w:p>
+    <w:p>
+      <w:pPr>
+        <w:tabs>
+          <w:tab w:val="left" w:pos="927"/>
+        </w:tabs>
+        <w:rPr>
+          <w:sz w:val="24"/>
+          <w:szCs w:val="24"/>
+        </w:rPr>
+      </w:pPr>
+    </w:p>
+    <w:p>
+      <w:pPr>
+        <w:tabs>
+          <w:tab w:val="left" w:pos="927"/>
+        </w:tabs>
+        <w:rPr>
+          <w:sz w:val="24"/>
+          <w:szCs w:val="24"/>
+        </w:rPr>
+      </w:pPr>
+    </w:p>
+    <w:p>
+      <w:pPr>
+        <w:tabs>
+          <w:tab w:val="left" w:pos="927"/>
+        </w:tabs>
+        <w:rPr>
+          <w:sz w:val="24"/>
+          <w:szCs w:val="24"/>
+        </w:rPr>
+      </w:pPr>
+    </w:p>
+    <w:p>
+      <w:pPr>
+        <w:tabs>
+          <w:tab w:val="left" w:pos="927"/>
+        </w:tabs>
+        <w:rPr>
+          <w:sz w:val="24"/>
+          <w:szCs w:val="24"/>
+        </w:rPr>
+      </w:pPr>
+    </w:p>
+    <w:p>
+      <w:pPr>
+        <w:tabs>
+          <w:tab w:val="left" w:pos="927"/>
+        </w:tabs>
+        <w:rPr>
+          <w:sz w:val="24"/>
+          <w:szCs w:val="24"/>
+        </w:rPr>
+      </w:pPr>
+    </w:p>
+    <w:p>
+      <w:pPr>
+        <w:tabs>
+          <w:tab w:val="left" w:pos="927"/>
+        </w:tabs>
+        <w:rPr>
+          <w:sz w:val="24"/>
+          <w:szCs w:val="24"/>
+        </w:rPr>
+      </w:pPr>
+    </w:p>
+    <w:p>
+      <w:pPr>
+        <w:tabs>
+          <w:tab w:val="left" w:pos="927"/>
+        </w:tabs>
+        <w:rPr>
+          <w:sz w:val="24"/>
+          <w:szCs w:val="24"/>
+        </w:rPr>
+      </w:pPr>
+    </w:p>
+    <w:p>
+      <w:pPr>
+        <w:tabs>
+          <w:tab w:val="left" w:pos="927"/>
+        </w:tabs>
+        <w:rPr>
+          <w:sz w:val="24"/>
+          <w:szCs w:val="24"/>
+        </w:rPr>
+      </w:pPr>
+    </w:p>
+    <w:p>
+      <w:pPr>
+        <w:tabs>
+          <w:tab w:val="left" w:pos="927"/>
+        </w:tabs>
+        <w:rPr>
+          <w:sz w:val="24"/>
+          <w:szCs w:val="24"/>
+        </w:rPr>
+      </w:pPr>
+    </w:p>
+    <w:p>
+      <w:pPr>
+        <w:tabs>
+          <w:tab w:val="left" w:pos="927"/>
+        </w:tabs>
+        <w:rPr>
+          <w:sz w:val="24"/>
+          <w:szCs w:val="24"/>
+        </w:rPr>
+      </w:pPr>
+    </w:p>
+    <w:p>
+      <w:pPr>
+        <w:tabs>
+          <w:tab w:val="left" w:pos="927"/>
+        </w:tabs>
+        <w:rPr>
+          <w:sz w:val="24"/>
+          <w:szCs w:val="24"/>
+        </w:rPr>
+      </w:pPr>
+    </w:p>
+    <w:p>
+      <w:pPr>
+        <w:tabs>
+          <w:tab w:val="left" w:pos="927"/>
+        </w:tabs>
+        <w:rPr>
+          <w:sz w:val="24"/>
+          <w:szCs w:val="24"/>
+        </w:rPr>
+      </w:pPr>
+    </w:p>
+    <w:p>
+      <w:pPr>
+        <w:tabs>
+          <w:tab w:val="left" w:pos="927"/>
+        </w:tabs>
+        <w:rPr>
+          <w:sz w:val="24"/>
+          <w:szCs w:val="24"/>
+        </w:rPr>
+      </w:pPr>
+      <w:r>
+        <w:rPr>
+          <w:sz w:val="24"/>
+          <w:szCs w:val="24"/>
+        </w:rPr>
+        <w:t>viewAdmin_wireFrame_1</w:t>
+      </w:r>
+    </w:p>
+    <w:p>
+      <w:pPr>
+        <w:tabs>
+          <w:tab w:val="left" w:pos="927"/>
+        </w:tabs>
+        <w:rPr>
+          <w:sz w:val="24"/>
+          <w:szCs w:val="24"/>
+        </w:rPr>
+      </w:pPr>
+    </w:p>
+    <w:p>
+      <w:pPr>
+        <w:tabs>
+          <w:tab w:val="left" w:pos="927"/>
+        </w:tabs>
+        <w:rPr>
+          <w:sz w:val="24"/>
+          <w:szCs w:val="24"/>
+        </w:rPr>
+      </w:pPr>
+      <w:r>
+        <w:rPr>
+          <w:noProof/>
+          <w:sz w:val="24"/>
+          <w:szCs w:val="24"/>
+        </w:rPr>
+        <w:drawing>
+          <wp:inline distT="0" distB="0" distL="0" distR="0" wp14:anchorId="491FF998" wp14:editId="7EED2453">
+            <wp:extent cx="5486400" cy="3393440"/>
+            <wp:effectExtent l="0" t="0" r="0" b="0"/>
+            <wp:docPr id="59" name="Picture 59"/>
+            <wp:cNvGraphicFramePr>
+              <a:graphicFrameLocks xmlns:a="http://schemas.openxmlformats.org/drawingml/2006/main" noChangeAspect="1"/>
+            </wp:cNvGraphicFramePr>
+            <a:graphic xmlns:a="http://schemas.openxmlformats.org/drawingml/2006/main">
+              <a:graphicData uri="http://schemas.openxmlformats.org/drawingml/2006/picture">
+                <pic:pic xmlns:pic="http://schemas.openxmlformats.org/drawingml/2006/picture">
+                  <pic:nvPicPr>
+                    <pic:cNvPr id="1" name=""/>
+                    <pic:cNvPicPr/>
+                  </pic:nvPicPr>
+                  <pic:blipFill>
+                    <a:blip r:embed="rId10"/>
+                    <a:stretch>
+                      <a:fillRect/>
+                    </a:stretch>
+                  </pic:blipFill>
+                  <pic:spPr>
+                    <a:xfrm>
+                      <a:off x="0" y="0"/>
                       <a:ext cx="5486400" cy="3393440"/>
                     </a:xfrm>
                     <a:prstGeom prst="rect">
@@ -2267,7 +2271,7 @@
                     <pic:cNvPicPr/>
                   </pic:nvPicPr>
                   <pic:blipFill>
-                    <a:blip r:embed="rId10">
+                    <a:blip r:embed="rId11">
                       <a:extLst>
                         <a:ext uri="{28A0092B-C50C-407E-A947-70E740481C1C}">
                           <a14:useLocalDpi xmlns:a14="http://schemas.microsoft.com/office/drawing/2010/main" val="0"/>
@@ -2428,83 +2432,6 @@
     </w:p>
     <w:p>
       <w:pPr>
-        <w:tabs>
-          <w:tab w:val="left" w:pos="927"/>
-        </w:tabs>
-        <w:rPr>
-          <w:sz w:val="28"/>
-          <w:szCs w:val="28"/>
-        </w:rPr>
-      </w:pPr>
-    </w:p>
-    <w:p>
-      <w:pPr>
-        <w:tabs>
-          <w:tab w:val="left" w:pos="927"/>
-        </w:tabs>
-        <w:rPr>
-          <w:sz w:val="28"/>
-          <w:szCs w:val="28"/>
-        </w:rPr>
-      </w:pPr>
-    </w:p>
-    <w:p>
-      <w:pPr>
-        <w:tabs>
-          <w:tab w:val="left" w:pos="927"/>
-        </w:tabs>
-        <w:rPr>
-          <w:sz w:val="28"/>
-          <w:szCs w:val="28"/>
-        </w:rPr>
-      </w:pPr>
-    </w:p>
-    <w:p>
-      <w:pPr>
-        <w:tabs>
-          <w:tab w:val="left" w:pos="927"/>
-        </w:tabs>
-        <w:rPr>
-          <w:sz w:val="28"/>
-          <w:szCs w:val="28"/>
-        </w:rPr>
-      </w:pPr>
-    </w:p>
-    <w:p>
-      <w:pPr>
-        <w:tabs>
-          <w:tab w:val="left" w:pos="927"/>
-        </w:tabs>
-        <w:rPr>
-          <w:sz w:val="28"/>
-          <w:szCs w:val="28"/>
-        </w:rPr>
-      </w:pPr>
-    </w:p>
-    <w:p>
-      <w:pPr>
-        <w:tabs>
-          <w:tab w:val="left" w:pos="927"/>
-        </w:tabs>
-        <w:rPr>
-          <w:sz w:val="28"/>
-          <w:szCs w:val="28"/>
-        </w:rPr>
-      </w:pPr>
-    </w:p>
-    <w:p>
-      <w:pPr>
-        <w:tabs>
-          <w:tab w:val="left" w:pos="927"/>
-        </w:tabs>
-        <w:rPr>
-          <w:sz w:val="28"/>
-          <w:szCs w:val="28"/>
-        </w:rPr>
-      </w:pPr>
-    </w:p>
-    <w:p>
-      <w:pPr>
         <w:pStyle w:val="Heading2"/>
       </w:pPr>
       <w:r>
@@ -2585,7 +2512,7 @@
                     </pic:cNvPicPr>
                   </pic:nvPicPr>
                   <pic:blipFill>
-                    <a:blip r:embed="rId11">
+                    <a:blip r:embed="rId12">
                       <a:extLst>
                         <a:ext uri="{28A0092B-C50C-407E-A947-70E740481C1C}">
                           <a14:useLocalDpi xmlns:a14="http://schemas.microsoft.com/office/drawing/2010/main" val="0"/>
@@ -2843,7 +2770,7 @@
                     <pic:cNvPicPr/>
                   </pic:nvPicPr>
                   <pic:blipFill>
-                    <a:blip r:embed="rId12">
+                    <a:blip r:embed="rId13">
                       <a:extLst>
                         <a:ext uri="{28A0092B-C50C-407E-A947-70E740481C1C}">
                           <a14:useLocalDpi xmlns:a14="http://schemas.microsoft.com/office/drawing/2010/main" val="0"/>
@@ -3026,72 +2953,6 @@
     </w:p>
     <w:p>
       <w:pPr>
-        <w:tabs>
-          <w:tab w:val="left" w:pos="927"/>
-        </w:tabs>
-        <w:rPr>
-          <w:sz w:val="24"/>
-          <w:szCs w:val="24"/>
-        </w:rPr>
-      </w:pPr>
-    </w:p>
-    <w:p>
-      <w:pPr>
-        <w:tabs>
-          <w:tab w:val="left" w:pos="927"/>
-        </w:tabs>
-        <w:rPr>
-          <w:sz w:val="24"/>
-          <w:szCs w:val="24"/>
-        </w:rPr>
-      </w:pPr>
-    </w:p>
-    <w:p>
-      <w:pPr>
-        <w:tabs>
-          <w:tab w:val="left" w:pos="927"/>
-        </w:tabs>
-        <w:rPr>
-          <w:sz w:val="24"/>
-          <w:szCs w:val="24"/>
-        </w:rPr>
-      </w:pPr>
-    </w:p>
-    <w:p>
-      <w:pPr>
-        <w:tabs>
-          <w:tab w:val="left" w:pos="927"/>
-        </w:tabs>
-        <w:rPr>
-          <w:sz w:val="24"/>
-          <w:szCs w:val="24"/>
-        </w:rPr>
-      </w:pPr>
-    </w:p>
-    <w:p>
-      <w:pPr>
-        <w:tabs>
-          <w:tab w:val="left" w:pos="927"/>
-        </w:tabs>
-        <w:rPr>
-          <w:sz w:val="24"/>
-          <w:szCs w:val="24"/>
-        </w:rPr>
-      </w:pPr>
-    </w:p>
-    <w:p>
-      <w:pPr>
-        <w:tabs>
-          <w:tab w:val="left" w:pos="927"/>
-        </w:tabs>
-        <w:rPr>
-          <w:sz w:val="24"/>
-          <w:szCs w:val="24"/>
-        </w:rPr>
-      </w:pPr>
-    </w:p>
-    <w:p>
-      <w:pPr>
         <w:pStyle w:val="Heading2"/>
       </w:pPr>
       <w:r>
@@ -3171,9 +3032,9 @@
           <w:noProof/>
         </w:rPr>
         <w:drawing>
-          <wp:inline distT="0" distB="0" distL="0" distR="0" wp14:anchorId="465529FB" wp14:editId="31028C3B">
-            <wp:extent cx="7115175" cy="6172172"/>
-            <wp:effectExtent l="0" t="0" r="0" b="635"/>
+          <wp:inline distT="0" distB="0" distL="0" distR="0" wp14:anchorId="465529FB" wp14:editId="20A0FEF1">
+            <wp:extent cx="7112858" cy="5357004"/>
+            <wp:effectExtent l="0" t="0" r="0" b="0"/>
             <wp:docPr id="6" name="Picture 6"/>
             <wp:cNvGraphicFramePr/>
             <a:graphic xmlns:a="http://schemas.openxmlformats.org/drawingml/2006/main">
@@ -3184,7 +3045,7 @@
                     <pic:cNvPicPr/>
                   </pic:nvPicPr>
                   <pic:blipFill>
-                    <a:blip r:embed="rId13">
+                    <a:blip r:embed="rId14">
                       <a:extLst>
                         <a:ext uri="{28A0092B-C50C-407E-A947-70E740481C1C}">
                           <a14:useLocalDpi xmlns:a14="http://schemas.microsoft.com/office/drawing/2010/main" val="0"/>
@@ -3198,7 +3059,7 @@
                   <pic:spPr>
                     <a:xfrm>
                       <a:off x="0" y="0"/>
-                      <a:ext cx="7129917" cy="6184960"/>
+                      <a:ext cx="7162491" cy="5394384"/>
                     </a:xfrm>
                     <a:prstGeom prst="rect">
                       <a:avLst/>
@@ -3210,6 +3071,474 @@
           </wp:inline>
         </w:drawing>
       </w:r>
+    </w:p>
+    <w:p>
+      <w:pPr>
+        <w:tabs>
+          <w:tab w:val="left" w:pos="927"/>
+        </w:tabs>
+        <w:rPr>
+          <w:color w:val="FF0000"/>
+          <w:sz w:val="24"/>
+          <w:szCs w:val="24"/>
+        </w:rPr>
+      </w:pPr>
+    </w:p>
+    <w:p>
+      <w:pPr>
+        <w:tabs>
+          <w:tab w:val="left" w:pos="927"/>
+        </w:tabs>
+        <w:rPr>
+          <w:color w:val="FF0000"/>
+          <w:sz w:val="24"/>
+          <w:szCs w:val="24"/>
+        </w:rPr>
+      </w:pPr>
+    </w:p>
+    <w:p>
+      <w:pPr>
+        <w:tabs>
+          <w:tab w:val="left" w:pos="927"/>
+        </w:tabs>
+        <w:rPr>
+          <w:color w:val="FF0000"/>
+          <w:sz w:val="24"/>
+          <w:szCs w:val="24"/>
+        </w:rPr>
+      </w:pPr>
+    </w:p>
+    <w:p>
+      <w:pPr>
+        <w:tabs>
+          <w:tab w:val="left" w:pos="927"/>
+        </w:tabs>
+        <w:rPr>
+          <w:color w:val="FF0000"/>
+          <w:sz w:val="24"/>
+          <w:szCs w:val="24"/>
+        </w:rPr>
+      </w:pPr>
+    </w:p>
+    <w:p>
+      <w:pPr>
+        <w:tabs>
+          <w:tab w:val="left" w:pos="927"/>
+        </w:tabs>
+        <w:rPr>
+          <w:color w:val="FF0000"/>
+          <w:sz w:val="24"/>
+          <w:szCs w:val="24"/>
+        </w:rPr>
+      </w:pPr>
+    </w:p>
+    <w:p>
+      <w:pPr>
+        <w:tabs>
+          <w:tab w:val="left" w:pos="927"/>
+        </w:tabs>
+        <w:rPr>
+          <w:color w:val="FF0000"/>
+          <w:sz w:val="24"/>
+          <w:szCs w:val="24"/>
+        </w:rPr>
+      </w:pPr>
+    </w:p>
+    <w:p>
+      <w:pPr>
+        <w:tabs>
+          <w:tab w:val="left" w:pos="927"/>
+        </w:tabs>
+        <w:rPr>
+          <w:sz w:val="24"/>
+          <w:szCs w:val="24"/>
+        </w:rPr>
+      </w:pPr>
+      <w:r>
+        <w:rPr>
+          <w:color w:val="FF0000"/>
+          <w:sz w:val="24"/>
+          <w:szCs w:val="24"/>
+        </w:rPr>
+        <w:t>High</w:t>
+      </w:r>
+      <w:r>
+        <w:rPr>
+          <w:sz w:val="24"/>
+          <w:szCs w:val="24"/>
+        </w:rPr>
+        <w:t>_Design_navigate_to_view_account_page_1</w:t>
+      </w:r>
+    </w:p>
+    <w:p>
+      <w:pPr>
+        <w:tabs>
+          <w:tab w:val="left" w:pos="927"/>
+        </w:tabs>
+        <w:rPr>
+          <w:sz w:val="24"/>
+          <w:szCs w:val="24"/>
+        </w:rPr>
+      </w:pPr>
+      <w:r>
+        <w:rPr>
+          <w:noProof/>
+        </w:rPr>
+        <w:drawing>
+          <wp:inline distT="0" distB="0" distL="0" distR="0" wp14:anchorId="706FBFBA" wp14:editId="0A1B44F3">
+            <wp:extent cx="2866667" cy="2676190"/>
+            <wp:effectExtent l="0" t="0" r="0" b="0"/>
+            <wp:docPr id="8" name="Picture 8"/>
+            <wp:cNvGraphicFramePr>
+              <a:graphicFrameLocks xmlns:a="http://schemas.openxmlformats.org/drawingml/2006/main" noChangeAspect="1"/>
+            </wp:cNvGraphicFramePr>
+            <a:graphic xmlns:a="http://schemas.openxmlformats.org/drawingml/2006/main">
+              <a:graphicData uri="http://schemas.openxmlformats.org/drawingml/2006/picture">
+                <pic:pic xmlns:pic="http://schemas.openxmlformats.org/drawingml/2006/picture">
+                  <pic:nvPicPr>
+                    <pic:cNvPr id="1" name=""/>
+                    <pic:cNvPicPr/>
+                  </pic:nvPicPr>
+                  <pic:blipFill>
+                    <a:blip r:embed="rId15"/>
+                    <a:stretch>
+                      <a:fillRect/>
+                    </a:stretch>
+                  </pic:blipFill>
+                  <pic:spPr>
+                    <a:xfrm>
+                      <a:off x="0" y="0"/>
+                      <a:ext cx="2866667" cy="2676190"/>
+                    </a:xfrm>
+                    <a:prstGeom prst="rect">
+                      <a:avLst/>
+                    </a:prstGeom>
+                  </pic:spPr>
+                </pic:pic>
+              </a:graphicData>
+            </a:graphic>
+          </wp:inline>
+        </w:drawing>
+      </w:r>
+    </w:p>
+    <w:p>
+      <w:pPr>
+        <w:tabs>
+          <w:tab w:val="left" w:pos="927"/>
+        </w:tabs>
+        <w:rPr>
+          <w:sz w:val="24"/>
+          <w:szCs w:val="24"/>
+        </w:rPr>
+      </w:pPr>
+    </w:p>
+    <w:p>
+      <w:pPr>
+        <w:tabs>
+          <w:tab w:val="left" w:pos="927"/>
+        </w:tabs>
+        <w:rPr>
+          <w:sz w:val="24"/>
+          <w:szCs w:val="24"/>
+        </w:rPr>
+      </w:pPr>
+    </w:p>
+    <w:p>
+      <w:pPr>
+        <w:tabs>
+          <w:tab w:val="left" w:pos="927"/>
+        </w:tabs>
+        <w:rPr>
+          <w:sz w:val="24"/>
+          <w:szCs w:val="24"/>
+        </w:rPr>
+      </w:pPr>
+    </w:p>
+    <w:p>
+      <w:pPr>
+        <w:tabs>
+          <w:tab w:val="left" w:pos="927"/>
+        </w:tabs>
+        <w:rPr>
+          <w:sz w:val="24"/>
+          <w:szCs w:val="24"/>
+        </w:rPr>
+      </w:pPr>
+    </w:p>
+    <w:p>
+      <w:pPr>
+        <w:tabs>
+          <w:tab w:val="left" w:pos="927"/>
+        </w:tabs>
+        <w:rPr>
+          <w:sz w:val="24"/>
+          <w:szCs w:val="24"/>
+        </w:rPr>
+      </w:pPr>
+    </w:p>
+    <w:p>
+      <w:pPr>
+        <w:tabs>
+          <w:tab w:val="left" w:pos="927"/>
+        </w:tabs>
+        <w:rPr>
+          <w:sz w:val="24"/>
+          <w:szCs w:val="24"/>
+        </w:rPr>
+      </w:pPr>
+    </w:p>
+    <w:p>
+      <w:pPr>
+        <w:tabs>
+          <w:tab w:val="left" w:pos="927"/>
+        </w:tabs>
+        <w:rPr>
+          <w:sz w:val="24"/>
+          <w:szCs w:val="24"/>
+        </w:rPr>
+      </w:pPr>
+    </w:p>
+    <w:p>
+      <w:pPr>
+        <w:tabs>
+          <w:tab w:val="left" w:pos="927"/>
+        </w:tabs>
+        <w:rPr>
+          <w:sz w:val="24"/>
+          <w:szCs w:val="24"/>
+        </w:rPr>
+      </w:pPr>
+    </w:p>
+    <w:p>
+      <w:pPr>
+        <w:tabs>
+          <w:tab w:val="left" w:pos="927"/>
+        </w:tabs>
+        <w:rPr>
+          <w:sz w:val="24"/>
+          <w:szCs w:val="24"/>
+        </w:rPr>
+      </w:pPr>
+    </w:p>
+    <w:p>
+      <w:pPr>
+        <w:tabs>
+          <w:tab w:val="left" w:pos="927"/>
+        </w:tabs>
+        <w:rPr>
+          <w:sz w:val="24"/>
+          <w:szCs w:val="24"/>
+        </w:rPr>
+      </w:pPr>
+    </w:p>
+    <w:p>
+      <w:pPr>
+        <w:tabs>
+          <w:tab w:val="left" w:pos="927"/>
+        </w:tabs>
+        <w:rPr>
+          <w:sz w:val="24"/>
+          <w:szCs w:val="24"/>
+        </w:rPr>
+      </w:pPr>
+    </w:p>
+    <w:p>
+      <w:pPr>
+        <w:tabs>
+          <w:tab w:val="left" w:pos="927"/>
+        </w:tabs>
+        <w:rPr>
+          <w:sz w:val="24"/>
+          <w:szCs w:val="24"/>
+        </w:rPr>
+      </w:pPr>
+    </w:p>
+    <w:p>
+      <w:pPr>
+        <w:tabs>
+          <w:tab w:val="left" w:pos="927"/>
+        </w:tabs>
+        <w:rPr>
+          <w:sz w:val="24"/>
+          <w:szCs w:val="24"/>
+        </w:rPr>
+      </w:pPr>
+    </w:p>
+    <w:p>
+      <w:pPr>
+        <w:tabs>
+          <w:tab w:val="left" w:pos="927"/>
+        </w:tabs>
+        <w:rPr>
+          <w:sz w:val="24"/>
+          <w:szCs w:val="24"/>
+        </w:rPr>
+      </w:pPr>
+    </w:p>
+    <w:p>
+      <w:pPr>
+        <w:tabs>
+          <w:tab w:val="left" w:pos="927"/>
+        </w:tabs>
+        <w:rPr>
+          <w:sz w:val="24"/>
+          <w:szCs w:val="24"/>
+        </w:rPr>
+      </w:pPr>
+    </w:p>
+    <w:p>
+      <w:pPr>
+        <w:tabs>
+          <w:tab w:val="left" w:pos="927"/>
+        </w:tabs>
+        <w:rPr>
+          <w:sz w:val="24"/>
+          <w:szCs w:val="24"/>
+        </w:rPr>
+      </w:pPr>
+    </w:p>
+    <w:p>
+      <w:pPr>
+        <w:tabs>
+          <w:tab w:val="left" w:pos="927"/>
+        </w:tabs>
+        <w:rPr>
+          <w:sz w:val="24"/>
+          <w:szCs w:val="24"/>
+        </w:rPr>
+      </w:pPr>
+    </w:p>
+    <w:p>
+      <w:pPr>
+        <w:tabs>
+          <w:tab w:val="left" w:pos="927"/>
+        </w:tabs>
+        <w:rPr>
+          <w:sz w:val="24"/>
+          <w:szCs w:val="24"/>
+        </w:rPr>
+      </w:pPr>
+    </w:p>
+    <w:p>
+      <w:pPr>
+        <w:tabs>
+          <w:tab w:val="left" w:pos="927"/>
+        </w:tabs>
+        <w:rPr>
+          <w:sz w:val="24"/>
+          <w:szCs w:val="24"/>
+        </w:rPr>
+      </w:pPr>
+    </w:p>
+    <w:p>
+      <w:pPr>
+        <w:tabs>
+          <w:tab w:val="left" w:pos="927"/>
+        </w:tabs>
+        <w:rPr>
+          <w:sz w:val="24"/>
+          <w:szCs w:val="24"/>
+        </w:rPr>
+      </w:pPr>
+    </w:p>
+    <w:p>
+      <w:pPr>
+        <w:tabs>
+          <w:tab w:val="left" w:pos="927"/>
+        </w:tabs>
+        <w:rPr>
+          <w:sz w:val="24"/>
+          <w:szCs w:val="24"/>
+        </w:rPr>
+      </w:pPr>
+    </w:p>
+    <w:p>
+      <w:pPr>
+        <w:tabs>
+          <w:tab w:val="left" w:pos="927"/>
+        </w:tabs>
+        <w:rPr>
+          <w:sz w:val="24"/>
+          <w:szCs w:val="24"/>
+        </w:rPr>
+      </w:pPr>
+    </w:p>
+    <w:p>
+      <w:pPr>
+        <w:tabs>
+          <w:tab w:val="left" w:pos="927"/>
+        </w:tabs>
+        <w:rPr>
+          <w:sz w:val="24"/>
+          <w:szCs w:val="24"/>
+        </w:rPr>
+      </w:pPr>
+    </w:p>
+    <w:p>
+      <w:pPr>
+        <w:tabs>
+          <w:tab w:val="left" w:pos="927"/>
+        </w:tabs>
+        <w:rPr>
+          <w:sz w:val="24"/>
+          <w:szCs w:val="24"/>
+        </w:rPr>
+      </w:pPr>
+    </w:p>
+    <w:p>
+      <w:pPr>
+        <w:tabs>
+          <w:tab w:val="left" w:pos="927"/>
+        </w:tabs>
+        <w:rPr>
+          <w:sz w:val="24"/>
+          <w:szCs w:val="24"/>
+        </w:rPr>
+      </w:pPr>
+    </w:p>
+    <w:p>
+      <w:pPr>
+        <w:tabs>
+          <w:tab w:val="left" w:pos="927"/>
+        </w:tabs>
+        <w:rPr>
+          <w:sz w:val="24"/>
+          <w:szCs w:val="24"/>
+        </w:rPr>
+      </w:pPr>
+    </w:p>
+    <w:p>
+      <w:pPr>
+        <w:tabs>
+          <w:tab w:val="left" w:pos="927"/>
+        </w:tabs>
+        <w:rPr>
+          <w:sz w:val="24"/>
+          <w:szCs w:val="24"/>
+        </w:rPr>
+      </w:pPr>
+    </w:p>
+    <w:p>
+      <w:pPr>
+        <w:tabs>
+          <w:tab w:val="left" w:pos="927"/>
+        </w:tabs>
+        <w:rPr>
+          <w:sz w:val="24"/>
+          <w:szCs w:val="24"/>
+        </w:rPr>
+      </w:pPr>
+    </w:p>
+    <w:p>
+      <w:pPr>
+        <w:tabs>
+          <w:tab w:val="left" w:pos="927"/>
+        </w:tabs>
+        <w:rPr>
+          <w:sz w:val="24"/>
+          <w:szCs w:val="24"/>
+        </w:rPr>
+      </w:pPr>
     </w:p>
     <w:p>
       <w:pPr>
@@ -3407,7 +3736,7 @@
                     <pic:cNvPicPr/>
                   </pic:nvPicPr>
                   <pic:blipFill>
-                    <a:blip r:embed="rId14">
+                    <a:blip r:embed="rId16">
                       <a:extLst>
                         <a:ext uri="{28A0092B-C50C-407E-A947-70E740481C1C}">
                           <a14:useLocalDpi xmlns:a14="http://schemas.microsoft.com/office/drawing/2010/main" val="0"/>
@@ -3451,65 +3780,150 @@
           <w:tab w:val="left" w:pos="927"/>
         </w:tabs>
         <w:rPr>
-          <w:sz w:val="24"/>
-          <w:szCs w:val="24"/>
-        </w:rPr>
-      </w:pPr>
-    </w:p>
-    <w:p>
-      <w:pPr>
-        <w:tabs>
-          <w:tab w:val="left" w:pos="927"/>
-        </w:tabs>
-        <w:rPr>
-          <w:sz w:val="24"/>
-          <w:szCs w:val="24"/>
-        </w:rPr>
-      </w:pPr>
-    </w:p>
-    <w:p>
-      <w:pPr>
-        <w:tabs>
-          <w:tab w:val="left" w:pos="927"/>
-        </w:tabs>
-        <w:rPr>
-          <w:sz w:val="24"/>
-          <w:szCs w:val="24"/>
-        </w:rPr>
-      </w:pPr>
-    </w:p>
-    <w:p>
-      <w:pPr>
-        <w:tabs>
-          <w:tab w:val="left" w:pos="927"/>
-        </w:tabs>
-        <w:rPr>
-          <w:sz w:val="24"/>
-          <w:szCs w:val="24"/>
-        </w:rPr>
-      </w:pPr>
-    </w:p>
-    <w:p>
-      <w:pPr>
-        <w:tabs>
-          <w:tab w:val="left" w:pos="927"/>
-        </w:tabs>
-        <w:rPr>
-          <w:sz w:val="24"/>
-          <w:szCs w:val="24"/>
-        </w:rPr>
-      </w:pPr>
-    </w:p>
-    <w:p>
-      <w:pPr>
-        <w:tabs>
-          <w:tab w:val="left" w:pos="927"/>
-        </w:tabs>
-        <w:rPr>
-          <w:sz w:val="24"/>
-          <w:szCs w:val="24"/>
-        </w:rPr>
-      </w:pPr>
+          <w:color w:val="FF0000"/>
+          <w:sz w:val="24"/>
+          <w:szCs w:val="24"/>
+        </w:rPr>
+      </w:pPr>
+    </w:p>
+    <w:p>
+      <w:pPr>
+        <w:tabs>
+          <w:tab w:val="left" w:pos="927"/>
+        </w:tabs>
+        <w:rPr>
+          <w:color w:val="FF0000"/>
+          <w:sz w:val="24"/>
+          <w:szCs w:val="24"/>
+        </w:rPr>
+      </w:pPr>
+    </w:p>
+    <w:p>
+      <w:pPr>
+        <w:tabs>
+          <w:tab w:val="left" w:pos="927"/>
+        </w:tabs>
+        <w:rPr>
+          <w:color w:val="FF0000"/>
+          <w:sz w:val="24"/>
+          <w:szCs w:val="24"/>
+        </w:rPr>
+      </w:pPr>
+    </w:p>
+    <w:p>
+      <w:pPr>
+        <w:tabs>
+          <w:tab w:val="left" w:pos="927"/>
+        </w:tabs>
+        <w:rPr>
+          <w:color w:val="FF0000"/>
+          <w:sz w:val="24"/>
+          <w:szCs w:val="24"/>
+        </w:rPr>
+      </w:pPr>
+    </w:p>
+    <w:p>
+      <w:pPr>
+        <w:tabs>
+          <w:tab w:val="left" w:pos="927"/>
+        </w:tabs>
+        <w:rPr>
+          <w:color w:val="FF0000"/>
+          <w:sz w:val="24"/>
+          <w:szCs w:val="24"/>
+        </w:rPr>
+      </w:pPr>
+    </w:p>
+    <w:p>
+      <w:pPr>
+        <w:tabs>
+          <w:tab w:val="left" w:pos="927"/>
+        </w:tabs>
+        <w:rPr>
+          <w:sz w:val="24"/>
+          <w:szCs w:val="24"/>
+        </w:rPr>
+      </w:pPr>
+      <w:r>
+        <w:rPr>
+          <w:color w:val="FF0000"/>
+          <w:sz w:val="24"/>
+          <w:szCs w:val="24"/>
+        </w:rPr>
+        <w:t>High</w:t>
+      </w:r>
+      <w:r>
+        <w:rPr>
+          <w:sz w:val="24"/>
+          <w:szCs w:val="24"/>
+        </w:rPr>
+        <w:t>_Design_navigate_to_admin_page_1</w:t>
+      </w:r>
+    </w:p>
+    <w:p>
+      <w:pPr>
+        <w:spacing w:after="200"/>
+        <w:rPr>
+          <w:sz w:val="24"/>
+          <w:szCs w:val="24"/>
+        </w:rPr>
+      </w:pPr>
+      <w:r>
+        <w:rPr>
+          <w:noProof/>
+        </w:rPr>
+        <w:drawing>
+          <wp:inline distT="0" distB="0" distL="0" distR="0" wp14:anchorId="63FEB264" wp14:editId="3D0E8C75">
+            <wp:extent cx="2866667" cy="2676190"/>
+            <wp:effectExtent l="0" t="0" r="0" b="0"/>
+            <wp:docPr id="5" name="Picture 5"/>
+            <wp:cNvGraphicFramePr>
+              <a:graphicFrameLocks xmlns:a="http://schemas.openxmlformats.org/drawingml/2006/main" noChangeAspect="1"/>
+            </wp:cNvGraphicFramePr>
+            <a:graphic xmlns:a="http://schemas.openxmlformats.org/drawingml/2006/main">
+              <a:graphicData uri="http://schemas.openxmlformats.org/drawingml/2006/picture">
+                <pic:pic xmlns:pic="http://schemas.openxmlformats.org/drawingml/2006/picture">
+                  <pic:nvPicPr>
+                    <pic:cNvPr id="1" name=""/>
+                    <pic:cNvPicPr/>
+                  </pic:nvPicPr>
+                  <pic:blipFill>
+                    <a:blip r:embed="rId17"/>
+                    <a:stretch>
+                      <a:fillRect/>
+                    </a:stretch>
+                  </pic:blipFill>
+                  <pic:spPr>
+                    <a:xfrm>
+                      <a:off x="0" y="0"/>
+                      <a:ext cx="2866667" cy="2676190"/>
+                    </a:xfrm>
+                    <a:prstGeom prst="rect">
+                      <a:avLst/>
+                    </a:prstGeom>
+                  </pic:spPr>
+                </pic:pic>
+              </a:graphicData>
+            </a:graphic>
+          </wp:inline>
+        </w:drawing>
+      </w:r>
+    </w:p>
+    <w:p>
+      <w:pPr>
+        <w:spacing w:after="200"/>
+        <w:rPr>
+          <w:sz w:val="24"/>
+          <w:szCs w:val="24"/>
+        </w:rPr>
+      </w:pPr>
+      <w:r>
+        <w:rPr>
+          <w:sz w:val="24"/>
+          <w:szCs w:val="24"/>
+        </w:rPr>
+        <w:br w:type="page"/>
+      </w:r>
     </w:p>
     <w:p>
       <w:pPr>
@@ -3669,7 +4083,7 @@
                     <pic:cNvPicPr/>
                   </pic:nvPicPr>
                   <pic:blipFill>
-                    <a:blip r:embed="rId15">
+                    <a:blip r:embed="rId18">
                       <a:extLst>
                         <a:ext uri="{28A0092B-C50C-407E-A947-70E740481C1C}">
                           <a14:useLocalDpi xmlns:a14="http://schemas.microsoft.com/office/drawing/2010/main" val="0"/>
@@ -3776,49 +4190,6 @@
     </w:p>
     <w:p>
       <w:pPr>
-        <w:rPr>
-          <w:sz w:val="24"/>
-          <w:szCs w:val="24"/>
-        </w:rPr>
-      </w:pPr>
-    </w:p>
-    <w:p>
-      <w:pPr>
-        <w:rPr>
-          <w:sz w:val="24"/>
-          <w:szCs w:val="24"/>
-        </w:rPr>
-      </w:pPr>
-    </w:p>
-    <w:p>
-      <w:pPr>
-        <w:rPr>
-          <w:sz w:val="24"/>
-          <w:szCs w:val="24"/>
-        </w:rPr>
-      </w:pPr>
-    </w:p>
-    <w:p>
-      <w:pPr>
-        <w:rPr>
-          <w:sz w:val="24"/>
-          <w:szCs w:val="24"/>
-        </w:rPr>
-      </w:pPr>
-    </w:p>
-    <w:p>
-      <w:pPr>
-        <w:tabs>
-          <w:tab w:val="left" w:pos="927"/>
-        </w:tabs>
-        <w:rPr>
-          <w:sz w:val="24"/>
-          <w:szCs w:val="24"/>
-        </w:rPr>
-      </w:pPr>
-    </w:p>
-    <w:p>
-      <w:pPr>
         <w:tabs>
           <w:tab w:val="left" w:pos="927"/>
         </w:tabs>
@@ -3900,7 +4271,7 @@
                     <pic:cNvPicPr/>
                   </pic:nvPicPr>
                   <pic:blipFill>
-                    <a:blip r:embed="rId16">
+                    <a:blip r:embed="rId19">
                       <a:extLst>
                         <a:ext uri="{28A0092B-C50C-407E-A947-70E740481C1C}">
                           <a14:useLocalDpi xmlns:a14="http://schemas.microsoft.com/office/drawing/2010/main" val="0"/>
@@ -3975,6 +4346,7 @@
           <w:sz w:val="24"/>
           <w:szCs w:val="24"/>
         </w:rPr>
+        <w:lastRenderedPageBreak/>
         <w:t>Low_</w:t>
       </w:r>
       <w:r>
@@ -4024,7 +4396,7 @@
                     <pic:cNvPicPr/>
                   </pic:nvPicPr>
                   <pic:blipFill>
-                    <a:blip r:embed="rId17">
+                    <a:blip r:embed="rId20">
                       <a:extLst>
                         <a:ext uri="{28A0092B-C50C-407E-A947-70E740481C1C}">
                           <a14:useLocalDpi xmlns:a14="http://schemas.microsoft.com/office/drawing/2010/main" val="0"/>
@@ -4167,434 +4539,16 @@
           <w:tab w:val="left" w:pos="927"/>
         </w:tabs>
         <w:rPr>
-          <w:color w:val="FF0000"/>
-          <w:sz w:val="24"/>
-          <w:szCs w:val="24"/>
-        </w:rPr>
-      </w:pPr>
-    </w:p>
-    <w:p>
-      <w:pPr>
-        <w:tabs>
-          <w:tab w:val="left" w:pos="927"/>
-        </w:tabs>
-        <w:rPr>
-          <w:color w:val="FF0000"/>
-          <w:sz w:val="24"/>
-          <w:szCs w:val="24"/>
-        </w:rPr>
-      </w:pPr>
-    </w:p>
-    <w:p>
-      <w:pPr>
-        <w:tabs>
-          <w:tab w:val="left" w:pos="927"/>
-        </w:tabs>
-        <w:rPr>
-          <w:sz w:val="24"/>
-          <w:szCs w:val="24"/>
-        </w:rPr>
-      </w:pPr>
-      <w:r>
-        <w:rPr>
-          <w:color w:val="FF0000"/>
-          <w:sz w:val="24"/>
-          <w:szCs w:val="24"/>
-        </w:rPr>
-        <w:t>High</w:t>
-      </w:r>
-      <w:r>
-        <w:rPr>
-          <w:sz w:val="24"/>
-          <w:szCs w:val="24"/>
-        </w:rPr>
-        <w:t>_</w:t>
-      </w:r>
-      <w:r>
-        <w:rPr>
-          <w:sz w:val="24"/>
-          <w:szCs w:val="24"/>
-        </w:rPr>
-        <w:t>D</w:t>
-      </w:r>
-      <w:r>
-        <w:rPr>
-          <w:sz w:val="24"/>
-          <w:szCs w:val="24"/>
-        </w:rPr>
-        <w:t>esign_</w:t>
-      </w:r>
-      <w:r>
-        <w:rPr>
-          <w:sz w:val="24"/>
-          <w:szCs w:val="24"/>
-        </w:rPr>
-        <w:t>navigate_to_admin_page_1</w:t>
-      </w:r>
-    </w:p>
-    <w:p>
-      <w:pPr>
-        <w:tabs>
-          <w:tab w:val="left" w:pos="927"/>
-        </w:tabs>
-        <w:rPr>
-          <w:sz w:val="24"/>
-          <w:szCs w:val="24"/>
-        </w:rPr>
-      </w:pPr>
-      <w:r>
-        <w:rPr>
-          <w:noProof/>
-          <w:sz w:val="24"/>
-          <w:szCs w:val="24"/>
-        </w:rPr>
-        <w:drawing>
-          <wp:inline distT="0" distB="0" distL="0" distR="0" wp14:anchorId="3B46B736" wp14:editId="22EF760D">
-            <wp:extent cx="2870200" cy="2679700"/>
-            <wp:effectExtent l="0" t="0" r="6350" b="6350"/>
-            <wp:docPr id="17" name="Picture 17" descr="C:\Users\spidar lap\Downloads\DDD\DDD\navigateToAdminPage.png"/>
-            <wp:cNvGraphicFramePr>
-              <a:graphicFrameLocks xmlns:a="http://schemas.openxmlformats.org/drawingml/2006/main" noChangeAspect="1"/>
-            </wp:cNvGraphicFramePr>
-            <a:graphic xmlns:a="http://schemas.openxmlformats.org/drawingml/2006/main">
-              <a:graphicData uri="http://schemas.openxmlformats.org/drawingml/2006/picture">
-                <pic:pic xmlns:pic="http://schemas.openxmlformats.org/drawingml/2006/picture">
-                  <pic:nvPicPr>
-                    <pic:cNvPr id="0" name="Picture 11" descr="C:\Users\spidar lap\Downloads\DDD\DDD\navigateToAdminPage.png"/>
-                    <pic:cNvPicPr>
-                      <a:picLocks noChangeAspect="1" noChangeArrowheads="1"/>
-                    </pic:cNvPicPr>
-                  </pic:nvPicPr>
-                  <pic:blipFill>
-                    <a:blip r:embed="rId18">
-                      <a:extLst>
-                        <a:ext uri="{28A0092B-C50C-407E-A947-70E740481C1C}">
-                          <a14:useLocalDpi xmlns:a14="http://schemas.microsoft.com/office/drawing/2010/main" val="0"/>
-                        </a:ext>
-                      </a:extLst>
-                    </a:blip>
-                    <a:srcRect/>
-                    <a:stretch>
-                      <a:fillRect/>
-                    </a:stretch>
-                  </pic:blipFill>
-                  <pic:spPr bwMode="auto">
-                    <a:xfrm>
-                      <a:off x="0" y="0"/>
-                      <a:ext cx="2870200" cy="2679700"/>
-                    </a:xfrm>
-                    <a:prstGeom prst="rect">
-                      <a:avLst/>
-                    </a:prstGeom>
-                    <a:noFill/>
-                    <a:ln>
-                      <a:noFill/>
-                    </a:ln>
-                  </pic:spPr>
-                </pic:pic>
-              </a:graphicData>
-            </a:graphic>
-          </wp:inline>
-        </w:drawing>
-      </w:r>
-    </w:p>
-    <w:p>
-      <w:pPr>
-        <w:tabs>
-          <w:tab w:val="left" w:pos="927"/>
-        </w:tabs>
-        <w:rPr>
-          <w:sz w:val="24"/>
-          <w:szCs w:val="24"/>
-        </w:rPr>
-      </w:pPr>
-      <w:r>
-        <w:rPr>
-          <w:color w:val="FF0000"/>
-          <w:sz w:val="24"/>
-          <w:szCs w:val="24"/>
-        </w:rPr>
-        <w:t>High</w:t>
-      </w:r>
-      <w:r>
-        <w:rPr>
-          <w:sz w:val="24"/>
-          <w:szCs w:val="24"/>
-        </w:rPr>
-        <w:t>_Design_navigate_to_</w:t>
-      </w:r>
-      <w:r>
-        <w:rPr>
-          <w:sz w:val="24"/>
-          <w:szCs w:val="24"/>
-        </w:rPr>
-        <w:t>view_account</w:t>
-      </w:r>
-      <w:r>
-        <w:rPr>
-          <w:sz w:val="24"/>
-          <w:szCs w:val="24"/>
-        </w:rPr>
-        <w:t>_page_1</w:t>
-      </w:r>
-    </w:p>
-    <w:p>
-      <w:pPr>
-        <w:tabs>
-          <w:tab w:val="left" w:pos="927"/>
-        </w:tabs>
-        <w:rPr>
-          <w:sz w:val="24"/>
-          <w:szCs w:val="24"/>
-        </w:rPr>
-      </w:pPr>
-      <w:r>
-        <w:rPr>
-          <w:noProof/>
-          <w:sz w:val="24"/>
-          <w:szCs w:val="24"/>
-        </w:rPr>
-        <w:drawing>
-          <wp:inline distT="0" distB="0" distL="0" distR="0" wp14:anchorId="5790859F" wp14:editId="5E6307BE">
-            <wp:extent cx="2870200" cy="2679700"/>
-            <wp:effectExtent l="0" t="0" r="6350" b="6350"/>
-            <wp:docPr id="16" name="Picture 16" descr="C:\Users\spidar lap\Downloads\DDD\DDD\navigateToViewAccount.png"/>
-            <wp:cNvGraphicFramePr>
-              <a:graphicFrameLocks xmlns:a="http://schemas.openxmlformats.org/drawingml/2006/main" noChangeAspect="1"/>
-            </wp:cNvGraphicFramePr>
-            <a:graphic xmlns:a="http://schemas.openxmlformats.org/drawingml/2006/main">
-              <a:graphicData uri="http://schemas.openxmlformats.org/drawingml/2006/picture">
-                <pic:pic xmlns:pic="http://schemas.openxmlformats.org/drawingml/2006/picture">
-                  <pic:nvPicPr>
-                    <pic:cNvPr id="0" name="Picture 10" descr="C:\Users\spidar lap\Downloads\DDD\DDD\navigateToViewAccount.png"/>
-                    <pic:cNvPicPr>
-                      <a:picLocks noChangeAspect="1" noChangeArrowheads="1"/>
-                    </pic:cNvPicPr>
-                  </pic:nvPicPr>
-                  <pic:blipFill>
-                    <a:blip r:embed="rId19">
-                      <a:extLst>
-                        <a:ext uri="{28A0092B-C50C-407E-A947-70E740481C1C}">
-                          <a14:useLocalDpi xmlns:a14="http://schemas.microsoft.com/office/drawing/2010/main" val="0"/>
-                        </a:ext>
-                      </a:extLst>
-                    </a:blip>
-                    <a:srcRect/>
-                    <a:stretch>
-                      <a:fillRect/>
-                    </a:stretch>
-                  </pic:blipFill>
-                  <pic:spPr bwMode="auto">
-                    <a:xfrm>
-                      <a:off x="0" y="0"/>
-                      <a:ext cx="2870200" cy="2679700"/>
-                    </a:xfrm>
-                    <a:prstGeom prst="rect">
-                      <a:avLst/>
-                    </a:prstGeom>
-                    <a:noFill/>
-                    <a:ln>
-                      <a:noFill/>
-                    </a:ln>
-                  </pic:spPr>
-                </pic:pic>
-              </a:graphicData>
-            </a:graphic>
-          </wp:inline>
-        </w:drawing>
-      </w:r>
-    </w:p>
-    <w:p>
-      <w:pPr>
-        <w:tabs>
-          <w:tab w:val="left" w:pos="927"/>
-        </w:tabs>
-        <w:rPr>
-          <w:sz w:val="24"/>
-          <w:szCs w:val="24"/>
-        </w:rPr>
-      </w:pPr>
-    </w:p>
-    <w:p>
-      <w:pPr>
-        <w:tabs>
-          <w:tab w:val="left" w:pos="927"/>
-        </w:tabs>
-        <w:rPr>
-          <w:sz w:val="24"/>
-          <w:szCs w:val="24"/>
-        </w:rPr>
-      </w:pPr>
-    </w:p>
-    <w:p>
-      <w:pPr>
-        <w:tabs>
-          <w:tab w:val="left" w:pos="927"/>
-        </w:tabs>
-        <w:rPr>
-          <w:sz w:val="24"/>
-          <w:szCs w:val="24"/>
-        </w:rPr>
-      </w:pPr>
-    </w:p>
-    <w:p>
-      <w:pPr>
-        <w:tabs>
-          <w:tab w:val="left" w:pos="927"/>
-        </w:tabs>
-        <w:rPr>
-          <w:sz w:val="24"/>
-          <w:szCs w:val="24"/>
-        </w:rPr>
-      </w:pPr>
-    </w:p>
-    <w:p>
-      <w:pPr>
-        <w:tabs>
-          <w:tab w:val="left" w:pos="927"/>
-        </w:tabs>
-        <w:rPr>
-          <w:sz w:val="24"/>
-          <w:szCs w:val="24"/>
-        </w:rPr>
-      </w:pPr>
-    </w:p>
-    <w:p>
-      <w:pPr>
-        <w:tabs>
-          <w:tab w:val="left" w:pos="927"/>
-        </w:tabs>
-        <w:rPr>
-          <w:sz w:val="24"/>
-          <w:szCs w:val="24"/>
-        </w:rPr>
-      </w:pPr>
-    </w:p>
-    <w:p>
-      <w:pPr>
-        <w:tabs>
-          <w:tab w:val="left" w:pos="927"/>
-        </w:tabs>
-        <w:rPr>
-          <w:sz w:val="24"/>
-          <w:szCs w:val="24"/>
-        </w:rPr>
-      </w:pPr>
-    </w:p>
-    <w:p>
-      <w:pPr>
-        <w:tabs>
-          <w:tab w:val="left" w:pos="927"/>
-        </w:tabs>
-        <w:rPr>
-          <w:sz w:val="24"/>
-          <w:szCs w:val="24"/>
-        </w:rPr>
-      </w:pPr>
-    </w:p>
-    <w:p>
-      <w:pPr>
-        <w:tabs>
-          <w:tab w:val="left" w:pos="927"/>
-        </w:tabs>
-        <w:rPr>
-          <w:sz w:val="24"/>
-          <w:szCs w:val="24"/>
-        </w:rPr>
-      </w:pPr>
-    </w:p>
-    <w:p>
-      <w:pPr>
-        <w:tabs>
-          <w:tab w:val="left" w:pos="927"/>
-        </w:tabs>
-        <w:rPr>
-          <w:sz w:val="24"/>
-          <w:szCs w:val="24"/>
-        </w:rPr>
-      </w:pPr>
-    </w:p>
-    <w:p>
-      <w:pPr>
-        <w:tabs>
-          <w:tab w:val="left" w:pos="927"/>
-        </w:tabs>
-        <w:rPr>
-          <w:sz w:val="24"/>
-          <w:szCs w:val="24"/>
-        </w:rPr>
-      </w:pPr>
-    </w:p>
-    <w:p>
-      <w:pPr>
-        <w:tabs>
-          <w:tab w:val="left" w:pos="927"/>
-        </w:tabs>
-        <w:rPr>
-          <w:sz w:val="24"/>
-          <w:szCs w:val="24"/>
-        </w:rPr>
-      </w:pPr>
-    </w:p>
-    <w:p>
-      <w:pPr>
-        <w:tabs>
-          <w:tab w:val="left" w:pos="927"/>
-        </w:tabs>
-        <w:rPr>
-          <w:sz w:val="24"/>
-          <w:szCs w:val="24"/>
-        </w:rPr>
-      </w:pPr>
-    </w:p>
-    <w:p>
-      <w:pPr>
-        <w:tabs>
-          <w:tab w:val="left" w:pos="927"/>
-        </w:tabs>
-        <w:rPr>
-          <w:sz w:val="24"/>
-          <w:szCs w:val="24"/>
-        </w:rPr>
-      </w:pPr>
-    </w:p>
-    <w:p>
-      <w:pPr>
-        <w:tabs>
-          <w:tab w:val="left" w:pos="927"/>
-        </w:tabs>
-        <w:rPr>
-          <w:sz w:val="24"/>
-          <w:szCs w:val="24"/>
-        </w:rPr>
-      </w:pPr>
-    </w:p>
-    <w:p>
-      <w:pPr>
-        <w:tabs>
-          <w:tab w:val="left" w:pos="927"/>
-        </w:tabs>
-        <w:rPr>
-          <w:sz w:val="24"/>
-          <w:szCs w:val="24"/>
-        </w:rPr>
-      </w:pPr>
-    </w:p>
-    <w:p>
-      <w:pPr>
-        <w:tabs>
-          <w:tab w:val="left" w:pos="927"/>
-        </w:tabs>
-        <w:rPr>
-          <w:sz w:val="24"/>
-          <w:szCs w:val="24"/>
-        </w:rPr>
-      </w:pPr>
-      <w:r>
-        <w:rPr>
-          <w:sz w:val="24"/>
-          <w:szCs w:val="24"/>
-        </w:rPr>
+          <w:sz w:val="24"/>
+          <w:szCs w:val="24"/>
+        </w:rPr>
+      </w:pPr>
+      <w:r>
+        <w:rPr>
+          <w:sz w:val="24"/>
+          <w:szCs w:val="24"/>
+        </w:rPr>
+        <w:lastRenderedPageBreak/>
         <w:t>Low_Design_loginMain_1</w:t>
       </w:r>
     </w:p>
@@ -4630,7 +4584,7 @@
                     <pic:cNvPicPr/>
                   </pic:nvPicPr>
                   <pic:blipFill>
-                    <a:blip r:embed="rId20">
+                    <a:blip r:embed="rId21">
                       <a:extLst>
                         <a:ext uri="{28A0092B-C50C-407E-A947-70E740481C1C}">
                           <a14:useLocalDpi xmlns:a14="http://schemas.microsoft.com/office/drawing/2010/main" val="0"/>
@@ -4893,7 +4847,7 @@
                     <pic:cNvPicPr/>
                   </pic:nvPicPr>
                   <pic:blipFill>
-                    <a:blip r:embed="rId21">
+                    <a:blip r:embed="rId22">
                       <a:extLst>
                         <a:ext uri="{28A0092B-C50C-407E-A947-70E740481C1C}">
                           <a14:useLocalDpi xmlns:a14="http://schemas.microsoft.com/office/drawing/2010/main" val="0"/>
@@ -5188,17 +5142,8 @@
       <w:pPr>
         <w:pStyle w:val="Heading2"/>
       </w:pPr>
-    </w:p>
-    <w:p>
-      <w:pPr>
-        <w:pStyle w:val="Heading2"/>
-      </w:pPr>
-    </w:p>
-    <w:p>
-      <w:pPr>
-        <w:pStyle w:val="Heading2"/>
-      </w:pPr>
-      <w:r>
+      <w:r>
+        <w:lastRenderedPageBreak/>
         <w:t>3.2.2 High Level</w:t>
       </w:r>
     </w:p>
@@ -5259,7 +5204,7 @@
                     <pic:cNvPicPr/>
                   </pic:nvPicPr>
                   <pic:blipFill>
-                    <a:blip r:embed="rId22">
+                    <a:blip r:embed="rId23">
                       <a:extLst>
                         <a:ext uri="{28A0092B-C50C-407E-A947-70E740481C1C}">
                           <a14:useLocalDpi xmlns:a14="http://schemas.microsoft.com/office/drawing/2010/main" val="0"/>
@@ -5310,6 +5255,297 @@
     </w:p>
     <w:p>
       <w:pPr>
+        <w:tabs>
+          <w:tab w:val="left" w:pos="927"/>
+        </w:tabs>
+        <w:rPr>
+          <w:sz w:val="24"/>
+          <w:szCs w:val="24"/>
+        </w:rPr>
+      </w:pPr>
+    </w:p>
+    <w:p>
+      <w:pPr>
+        <w:tabs>
+          <w:tab w:val="left" w:pos="927"/>
+        </w:tabs>
+        <w:rPr>
+          <w:sz w:val="24"/>
+          <w:szCs w:val="24"/>
+        </w:rPr>
+      </w:pPr>
+    </w:p>
+    <w:p>
+      <w:pPr>
+        <w:tabs>
+          <w:tab w:val="left" w:pos="927"/>
+        </w:tabs>
+        <w:rPr>
+          <w:sz w:val="24"/>
+          <w:szCs w:val="24"/>
+        </w:rPr>
+      </w:pPr>
+    </w:p>
+    <w:p>
+      <w:pPr>
+        <w:tabs>
+          <w:tab w:val="left" w:pos="927"/>
+        </w:tabs>
+        <w:rPr>
+          <w:color w:val="FF0000"/>
+          <w:sz w:val="24"/>
+          <w:szCs w:val="24"/>
+        </w:rPr>
+      </w:pPr>
+      <w:r>
+        <w:rPr>
+          <w:color w:val="FF0000"/>
+          <w:sz w:val="24"/>
+          <w:szCs w:val="24"/>
+        </w:rPr>
+        <w:t>High_level_navigate_after_register_1</w:t>
+      </w:r>
+    </w:p>
+    <w:p>
+      <w:pPr>
+        <w:tabs>
+          <w:tab w:val="left" w:pos="927"/>
+        </w:tabs>
+        <w:rPr>
+          <w:sz w:val="24"/>
+          <w:szCs w:val="24"/>
+        </w:rPr>
+      </w:pPr>
+      <w:r>
+        <w:rPr>
+          <w:noProof/>
+        </w:rPr>
+        <w:drawing>
+          <wp:inline distT="0" distB="0" distL="0" distR="0" wp14:anchorId="5564DF7B" wp14:editId="19DE5F62">
+            <wp:extent cx="5304762" cy="5171429"/>
+            <wp:effectExtent l="0" t="0" r="0" b="0"/>
+            <wp:docPr id="9" name="Picture 9"/>
+            <wp:cNvGraphicFramePr>
+              <a:graphicFrameLocks xmlns:a="http://schemas.openxmlformats.org/drawingml/2006/main" noChangeAspect="1"/>
+            </wp:cNvGraphicFramePr>
+            <a:graphic xmlns:a="http://schemas.openxmlformats.org/drawingml/2006/main">
+              <a:graphicData uri="http://schemas.openxmlformats.org/drawingml/2006/picture">
+                <pic:pic xmlns:pic="http://schemas.openxmlformats.org/drawingml/2006/picture">
+                  <pic:nvPicPr>
+                    <pic:cNvPr id="1" name=""/>
+                    <pic:cNvPicPr/>
+                  </pic:nvPicPr>
+                  <pic:blipFill>
+                    <a:blip r:embed="rId24"/>
+                    <a:stretch>
+                      <a:fillRect/>
+                    </a:stretch>
+                  </pic:blipFill>
+                  <pic:spPr>
+                    <a:xfrm>
+                      <a:off x="0" y="0"/>
+                      <a:ext cx="5304762" cy="5171429"/>
+                    </a:xfrm>
+                    <a:prstGeom prst="rect">
+                      <a:avLst/>
+                    </a:prstGeom>
+                  </pic:spPr>
+                </pic:pic>
+              </a:graphicData>
+            </a:graphic>
+          </wp:inline>
+        </w:drawing>
+      </w:r>
+    </w:p>
+    <w:p>
+      <w:pPr>
+        <w:tabs>
+          <w:tab w:val="left" w:pos="927"/>
+        </w:tabs>
+        <w:rPr>
+          <w:sz w:val="24"/>
+          <w:szCs w:val="24"/>
+        </w:rPr>
+      </w:pPr>
+    </w:p>
+    <w:p>
+      <w:pPr>
+        <w:tabs>
+          <w:tab w:val="left" w:pos="927"/>
+        </w:tabs>
+        <w:rPr>
+          <w:sz w:val="24"/>
+          <w:szCs w:val="24"/>
+        </w:rPr>
+      </w:pPr>
+    </w:p>
+    <w:p>
+      <w:pPr>
+        <w:tabs>
+          <w:tab w:val="left" w:pos="927"/>
+        </w:tabs>
+        <w:rPr>
+          <w:sz w:val="24"/>
+          <w:szCs w:val="24"/>
+        </w:rPr>
+      </w:pPr>
+    </w:p>
+    <w:p>
+      <w:pPr>
+        <w:tabs>
+          <w:tab w:val="left" w:pos="927"/>
+        </w:tabs>
+        <w:rPr>
+          <w:sz w:val="24"/>
+          <w:szCs w:val="24"/>
+        </w:rPr>
+      </w:pPr>
+    </w:p>
+    <w:p>
+      <w:pPr>
+        <w:tabs>
+          <w:tab w:val="left" w:pos="927"/>
+        </w:tabs>
+        <w:rPr>
+          <w:sz w:val="24"/>
+          <w:szCs w:val="24"/>
+        </w:rPr>
+      </w:pPr>
+    </w:p>
+    <w:p>
+      <w:pPr>
+        <w:tabs>
+          <w:tab w:val="left" w:pos="927"/>
+        </w:tabs>
+        <w:rPr>
+          <w:sz w:val="24"/>
+          <w:szCs w:val="24"/>
+        </w:rPr>
+      </w:pPr>
+    </w:p>
+    <w:p>
+      <w:pPr>
+        <w:tabs>
+          <w:tab w:val="left" w:pos="927"/>
+        </w:tabs>
+        <w:rPr>
+          <w:sz w:val="24"/>
+          <w:szCs w:val="24"/>
+        </w:rPr>
+      </w:pPr>
+    </w:p>
+    <w:p>
+      <w:pPr>
+        <w:tabs>
+          <w:tab w:val="left" w:pos="927"/>
+        </w:tabs>
+        <w:rPr>
+          <w:sz w:val="24"/>
+          <w:szCs w:val="24"/>
+        </w:rPr>
+      </w:pPr>
+    </w:p>
+    <w:p>
+      <w:pPr>
+        <w:tabs>
+          <w:tab w:val="left" w:pos="927"/>
+        </w:tabs>
+        <w:rPr>
+          <w:sz w:val="24"/>
+          <w:szCs w:val="24"/>
+        </w:rPr>
+      </w:pPr>
+    </w:p>
+    <w:p>
+      <w:pPr>
+        <w:tabs>
+          <w:tab w:val="left" w:pos="927"/>
+        </w:tabs>
+        <w:rPr>
+          <w:sz w:val="24"/>
+          <w:szCs w:val="24"/>
+        </w:rPr>
+      </w:pPr>
+    </w:p>
+    <w:p>
+      <w:pPr>
+        <w:tabs>
+          <w:tab w:val="left" w:pos="927"/>
+        </w:tabs>
+        <w:rPr>
+          <w:sz w:val="24"/>
+          <w:szCs w:val="24"/>
+        </w:rPr>
+      </w:pPr>
+    </w:p>
+    <w:p>
+      <w:pPr>
+        <w:tabs>
+          <w:tab w:val="left" w:pos="927"/>
+        </w:tabs>
+        <w:rPr>
+          <w:sz w:val="24"/>
+          <w:szCs w:val="24"/>
+        </w:rPr>
+      </w:pPr>
+    </w:p>
+    <w:p>
+      <w:pPr>
+        <w:tabs>
+          <w:tab w:val="left" w:pos="927"/>
+        </w:tabs>
+        <w:rPr>
+          <w:sz w:val="24"/>
+          <w:szCs w:val="24"/>
+        </w:rPr>
+      </w:pPr>
+    </w:p>
+    <w:p>
+      <w:pPr>
+        <w:tabs>
+          <w:tab w:val="left" w:pos="927"/>
+        </w:tabs>
+        <w:rPr>
+          <w:sz w:val="24"/>
+          <w:szCs w:val="24"/>
+        </w:rPr>
+      </w:pPr>
+    </w:p>
+    <w:p>
+      <w:pPr>
+        <w:tabs>
+          <w:tab w:val="left" w:pos="927"/>
+        </w:tabs>
+        <w:rPr>
+          <w:sz w:val="24"/>
+          <w:szCs w:val="24"/>
+        </w:rPr>
+      </w:pPr>
+    </w:p>
+    <w:p>
+      <w:pPr>
+        <w:tabs>
+          <w:tab w:val="left" w:pos="927"/>
+        </w:tabs>
+        <w:rPr>
+          <w:sz w:val="24"/>
+          <w:szCs w:val="24"/>
+        </w:rPr>
+      </w:pPr>
+    </w:p>
+    <w:p>
+      <w:pPr>
+        <w:tabs>
+          <w:tab w:val="left" w:pos="927"/>
+        </w:tabs>
+        <w:rPr>
+          <w:sz w:val="24"/>
+          <w:szCs w:val="24"/>
+        </w:rPr>
+      </w:pPr>
+    </w:p>
+    <w:p>
+      <w:pPr>
         <w:pStyle w:val="Heading2"/>
       </w:pPr>
       <w:r>
@@ -5367,7 +5603,7 @@
                     <pic:cNvPicPr/>
                   </pic:nvPicPr>
                   <pic:blipFill>
-                    <a:blip r:embed="rId23">
+                    <a:blip r:embed="rId25">
                       <a:extLst>
                         <a:ext uri="{28A0092B-C50C-407E-A947-70E740481C1C}">
                           <a14:useLocalDpi xmlns:a14="http://schemas.microsoft.com/office/drawing/2010/main" val="0"/>
@@ -5415,25 +5651,27 @@
           <w:szCs w:val="24"/>
         </w:rPr>
       </w:pPr>
-    </w:p>
-    <w:p>
-      <w:pPr>
-        <w:tabs>
-          <w:tab w:val="left" w:pos="927"/>
-        </w:tabs>
-        <w:rPr>
-          <w:color w:val="FF0000"/>
-          <w:sz w:val="24"/>
-          <w:szCs w:val="24"/>
-        </w:rPr>
-      </w:pPr>
-      <w:r>
-        <w:rPr>
-          <w:color w:val="FF0000"/>
-          <w:sz w:val="24"/>
-          <w:szCs w:val="24"/>
-        </w:rPr>
-        <w:t>High_level_navigate_after_register_1</w:t>
+      <w:r>
+        <w:rPr>
+          <w:sz w:val="24"/>
+          <w:szCs w:val="24"/>
+        </w:rPr>
+        <w:lastRenderedPageBreak/>
+        <w:t>Low_Design_reg</w:t>
+      </w:r>
+      <w:r>
+        <w:rPr>
+          <w:sz w:val="24"/>
+          <w:szCs w:val="24"/>
+        </w:rPr>
+        <w:t>Main</w:t>
+      </w:r>
+      <w:r>
+        <w:rPr>
+          <w:sz w:val="24"/>
+          <w:szCs w:val="24"/>
+        </w:rPr>
+        <w:t>_3</w:t>
       </w:r>
     </w:p>
     <w:p>
@@ -5453,10 +5691,10 @@
           <w:szCs w:val="24"/>
         </w:rPr>
         <w:drawing>
-          <wp:inline distT="0" distB="0" distL="0" distR="0" wp14:anchorId="4798589E" wp14:editId="0CB504CE">
-            <wp:extent cx="5305425" cy="5172075"/>
-            <wp:effectExtent l="0" t="0" r="9525" b="9525"/>
-            <wp:docPr id="3" name="Picture 3"/>
+          <wp:inline distT="0" distB="0" distL="0" distR="0" wp14:anchorId="6A35227C" wp14:editId="7433C4F3">
+            <wp:extent cx="3864610" cy="8445260"/>
+            <wp:effectExtent l="0" t="0" r="2540" b="0"/>
+            <wp:docPr id="32" name="Picture 32"/>
             <wp:cNvGraphicFramePr>
               <a:graphicFrameLocks xmlns:a="http://schemas.openxmlformats.org/drawingml/2006/main" noChangeAspect="1"/>
             </wp:cNvGraphicFramePr>
@@ -5464,11 +5702,11 @@
               <a:graphicData uri="http://schemas.openxmlformats.org/drawingml/2006/picture">
                 <pic:pic xmlns:pic="http://schemas.openxmlformats.org/drawingml/2006/picture">
                   <pic:nvPicPr>
-                    <pic:cNvPr id="3" name="Picture 3"/>
+                    <pic:cNvPr id="32" name="Picture 32"/>
                     <pic:cNvPicPr/>
                   </pic:nvPicPr>
                   <pic:blipFill>
-                    <a:blip r:embed="rId24">
+                    <a:blip r:embed="rId26">
                       <a:extLst>
                         <a:ext uri="{28A0092B-C50C-407E-A947-70E740481C1C}">
                           <a14:useLocalDpi xmlns:a14="http://schemas.microsoft.com/office/drawing/2010/main" val="0"/>
@@ -5482,7 +5720,7 @@
                   <pic:spPr>
                     <a:xfrm>
                       <a:off x="0" y="0"/>
-                      <a:ext cx="5305425" cy="5172075"/>
+                      <a:ext cx="3872674" cy="8462882"/>
                     </a:xfrm>
                     <a:prstGeom prst="rect">
                       <a:avLst/>
@@ -5505,274 +5743,6 @@
           <w:szCs w:val="24"/>
         </w:rPr>
       </w:pPr>
-    </w:p>
-    <w:p>
-      <w:pPr>
-        <w:tabs>
-          <w:tab w:val="left" w:pos="927"/>
-        </w:tabs>
-        <w:rPr>
-          <w:sz w:val="24"/>
-          <w:szCs w:val="24"/>
-        </w:rPr>
-      </w:pPr>
-    </w:p>
-    <w:p>
-      <w:pPr>
-        <w:tabs>
-          <w:tab w:val="left" w:pos="927"/>
-        </w:tabs>
-        <w:rPr>
-          <w:sz w:val="24"/>
-          <w:szCs w:val="24"/>
-        </w:rPr>
-      </w:pPr>
-    </w:p>
-    <w:p>
-      <w:pPr>
-        <w:tabs>
-          <w:tab w:val="left" w:pos="927"/>
-        </w:tabs>
-        <w:rPr>
-          <w:sz w:val="24"/>
-          <w:szCs w:val="24"/>
-        </w:rPr>
-      </w:pPr>
-    </w:p>
-    <w:p>
-      <w:pPr>
-        <w:tabs>
-          <w:tab w:val="left" w:pos="927"/>
-        </w:tabs>
-        <w:rPr>
-          <w:sz w:val="24"/>
-          <w:szCs w:val="24"/>
-        </w:rPr>
-      </w:pPr>
-    </w:p>
-    <w:p>
-      <w:pPr>
-        <w:tabs>
-          <w:tab w:val="left" w:pos="927"/>
-        </w:tabs>
-        <w:rPr>
-          <w:sz w:val="24"/>
-          <w:szCs w:val="24"/>
-        </w:rPr>
-      </w:pPr>
-    </w:p>
-    <w:p>
-      <w:pPr>
-        <w:tabs>
-          <w:tab w:val="left" w:pos="927"/>
-        </w:tabs>
-        <w:rPr>
-          <w:sz w:val="24"/>
-          <w:szCs w:val="24"/>
-        </w:rPr>
-      </w:pPr>
-    </w:p>
-    <w:p>
-      <w:pPr>
-        <w:tabs>
-          <w:tab w:val="left" w:pos="927"/>
-        </w:tabs>
-        <w:rPr>
-          <w:sz w:val="24"/>
-          <w:szCs w:val="24"/>
-        </w:rPr>
-      </w:pPr>
-    </w:p>
-    <w:p>
-      <w:pPr>
-        <w:tabs>
-          <w:tab w:val="left" w:pos="927"/>
-        </w:tabs>
-        <w:rPr>
-          <w:sz w:val="24"/>
-          <w:szCs w:val="24"/>
-        </w:rPr>
-      </w:pPr>
-    </w:p>
-    <w:p>
-      <w:pPr>
-        <w:tabs>
-          <w:tab w:val="left" w:pos="927"/>
-        </w:tabs>
-        <w:rPr>
-          <w:sz w:val="24"/>
-          <w:szCs w:val="24"/>
-        </w:rPr>
-      </w:pPr>
-    </w:p>
-    <w:p>
-      <w:pPr>
-        <w:tabs>
-          <w:tab w:val="left" w:pos="927"/>
-        </w:tabs>
-        <w:rPr>
-          <w:sz w:val="24"/>
-          <w:szCs w:val="24"/>
-        </w:rPr>
-      </w:pPr>
-    </w:p>
-    <w:p>
-      <w:pPr>
-        <w:tabs>
-          <w:tab w:val="left" w:pos="927"/>
-        </w:tabs>
-        <w:rPr>
-          <w:sz w:val="24"/>
-          <w:szCs w:val="24"/>
-        </w:rPr>
-      </w:pPr>
-    </w:p>
-    <w:p>
-      <w:pPr>
-        <w:tabs>
-          <w:tab w:val="left" w:pos="927"/>
-        </w:tabs>
-        <w:rPr>
-          <w:sz w:val="24"/>
-          <w:szCs w:val="24"/>
-        </w:rPr>
-      </w:pPr>
-    </w:p>
-    <w:p>
-      <w:pPr>
-        <w:tabs>
-          <w:tab w:val="left" w:pos="927"/>
-        </w:tabs>
-        <w:rPr>
-          <w:sz w:val="24"/>
-          <w:szCs w:val="24"/>
-        </w:rPr>
-      </w:pPr>
-    </w:p>
-    <w:p>
-      <w:pPr>
-        <w:tabs>
-          <w:tab w:val="left" w:pos="927"/>
-        </w:tabs>
-        <w:rPr>
-          <w:sz w:val="24"/>
-          <w:szCs w:val="24"/>
-        </w:rPr>
-      </w:pPr>
-    </w:p>
-    <w:p>
-      <w:pPr>
-        <w:tabs>
-          <w:tab w:val="left" w:pos="927"/>
-        </w:tabs>
-        <w:rPr>
-          <w:sz w:val="24"/>
-          <w:szCs w:val="24"/>
-        </w:rPr>
-      </w:pPr>
-    </w:p>
-    <w:p>
-      <w:pPr>
-        <w:tabs>
-          <w:tab w:val="left" w:pos="927"/>
-        </w:tabs>
-        <w:rPr>
-          <w:sz w:val="24"/>
-          <w:szCs w:val="24"/>
-        </w:rPr>
-      </w:pPr>
-    </w:p>
-    <w:p>
-      <w:pPr>
-        <w:tabs>
-          <w:tab w:val="left" w:pos="927"/>
-        </w:tabs>
-        <w:rPr>
-          <w:sz w:val="24"/>
-          <w:szCs w:val="24"/>
-        </w:rPr>
-      </w:pPr>
-      <w:r>
-        <w:rPr>
-          <w:sz w:val="24"/>
-          <w:szCs w:val="24"/>
-        </w:rPr>
-        <w:lastRenderedPageBreak/>
-        <w:t>Low_Design_reg</w:t>
-      </w:r>
-      <w:r>
-        <w:rPr>
-          <w:sz w:val="24"/>
-          <w:szCs w:val="24"/>
-        </w:rPr>
-        <w:t>Main</w:t>
-      </w:r>
-      <w:r>
-        <w:rPr>
-          <w:sz w:val="24"/>
-          <w:szCs w:val="24"/>
-        </w:rPr>
-        <w:t>_3</w:t>
-      </w:r>
-    </w:p>
-    <w:p>
-      <w:pPr>
-        <w:tabs>
-          <w:tab w:val="left" w:pos="927"/>
-        </w:tabs>
-        <w:rPr>
-          <w:sz w:val="24"/>
-          <w:szCs w:val="24"/>
-        </w:rPr>
-      </w:pPr>
-      <w:r>
-        <w:rPr>
-          <w:noProof/>
-          <w:sz w:val="24"/>
-          <w:szCs w:val="24"/>
-        </w:rPr>
-        <w:drawing>
-          <wp:inline distT="0" distB="0" distL="0" distR="0" wp14:anchorId="6A35227C" wp14:editId="39D3FA33">
-            <wp:extent cx="3143250" cy="8410575"/>
-            <wp:effectExtent l="0" t="0" r="0" b="9525"/>
-            <wp:docPr id="32" name="Picture 32"/>
-            <wp:cNvGraphicFramePr>
-              <a:graphicFrameLocks xmlns:a="http://schemas.openxmlformats.org/drawingml/2006/main" noChangeAspect="1"/>
-            </wp:cNvGraphicFramePr>
-            <a:graphic xmlns:a="http://schemas.openxmlformats.org/drawingml/2006/main">
-              <a:graphicData uri="http://schemas.openxmlformats.org/drawingml/2006/picture">
-                <pic:pic xmlns:pic="http://schemas.openxmlformats.org/drawingml/2006/picture">
-                  <pic:nvPicPr>
-                    <pic:cNvPr id="32" name="Picture 32"/>
-                    <pic:cNvPicPr/>
-                  </pic:nvPicPr>
-                  <pic:blipFill>
-                    <a:blip r:embed="rId25">
-                      <a:extLst>
-                        <a:ext uri="{28A0092B-C50C-407E-A947-70E740481C1C}">
-                          <a14:useLocalDpi xmlns:a14="http://schemas.microsoft.com/office/drawing/2010/main" val="0"/>
-                        </a:ext>
-                      </a:extLst>
-                    </a:blip>
-                    <a:stretch>
-                      <a:fillRect/>
-                    </a:stretch>
-                  </pic:blipFill>
-                  <pic:spPr>
-                    <a:xfrm>
-                      <a:off x="0" y="0"/>
-                      <a:ext cx="3145467" cy="8416507"/>
-                    </a:xfrm>
-                    <a:prstGeom prst="rect">
-                      <a:avLst/>
-                    </a:prstGeom>
-                  </pic:spPr>
-                </pic:pic>
-              </a:graphicData>
-            </a:graphic>
-          </wp:inline>
-        </w:drawing>
-      </w:r>
     </w:p>
     <w:p>
       <w:pPr>
@@ -5843,7 +5813,7 @@
                     <pic:cNvPicPr/>
                   </pic:nvPicPr>
                   <pic:blipFill>
-                    <a:blip r:embed="rId26">
+                    <a:blip r:embed="rId27">
                       <a:extLst>
                         <a:ext uri="{28A0092B-C50C-407E-A947-70E740481C1C}">
                           <a14:useLocalDpi xmlns:a14="http://schemas.microsoft.com/office/drawing/2010/main" val="0"/>
@@ -5920,7 +5890,7 @@
                     <pic:cNvPicPr/>
                   </pic:nvPicPr>
                   <pic:blipFill>
-                    <a:blip r:embed="rId27">
+                    <a:blip r:embed="rId28">
                       <a:extLst>
                         <a:ext uri="{28A0092B-C50C-407E-A947-70E740481C1C}">
                           <a14:useLocalDpi xmlns:a14="http://schemas.microsoft.com/office/drawing/2010/main" val="0"/>
@@ -6084,7 +6054,6 @@
         <w:pStyle w:val="Heading2"/>
       </w:pPr>
       <w:r>
-        <w:lastRenderedPageBreak/>
         <w:t>3.3.3 Low Level</w:t>
       </w:r>
     </w:p>
@@ -6149,7 +6118,7 @@
                     <pic:cNvPicPr/>
                   </pic:nvPicPr>
                   <pic:blipFill>
-                    <a:blip r:embed="rId28">
+                    <a:blip r:embed="rId29">
                       <a:extLst>
                         <a:ext uri="{28A0092B-C50C-407E-A947-70E740481C1C}">
                           <a14:useLocalDpi xmlns:a14="http://schemas.microsoft.com/office/drawing/2010/main" val="0"/>
@@ -6279,7 +6248,6 @@
           <w:sz w:val="24"/>
           <w:szCs w:val="24"/>
         </w:rPr>
-        <w:lastRenderedPageBreak/>
         <w:t>Low_Design_Display_ClientName_Date_1</w:t>
       </w:r>
     </w:p>
@@ -6315,7 +6283,7 @@
                     <pic:cNvPicPr/>
                   </pic:nvPicPr>
                   <pic:blipFill>
-                    <a:blip r:embed="rId29">
+                    <a:blip r:embed="rId30">
                       <a:extLst>
                         <a:ext uri="{28A0092B-C50C-407E-A947-70E740481C1C}">
                           <a14:useLocalDpi xmlns:a14="http://schemas.microsoft.com/office/drawing/2010/main" val="0"/>
@@ -6570,7 +6538,7 @@
                     </pic:cNvPicPr>
                   </pic:nvPicPr>
                   <pic:blipFill>
-                    <a:blip r:embed="rId30">
+                    <a:blip r:embed="rId31">
                       <a:extLst>
                         <a:ext uri="{28A0092B-C50C-407E-A947-70E740481C1C}">
                           <a14:useLocalDpi xmlns:a14="http://schemas.microsoft.com/office/drawing/2010/main" val="0"/>
@@ -6690,7 +6658,7 @@
                     <pic:cNvPicPr/>
                   </pic:nvPicPr>
                   <pic:blipFill>
-                    <a:blip r:embed="rId31">
+                    <a:blip r:embed="rId32">
                       <a:extLst>
                         <a:ext uri="{28A0092B-C50C-407E-A947-70E740481C1C}">
                           <a14:useLocalDpi xmlns:a14="http://schemas.microsoft.com/office/drawing/2010/main" val="0"/>
@@ -6773,7 +6741,7 @@
                     <pic:cNvPicPr/>
                   </pic:nvPicPr>
                   <pic:blipFill>
-                    <a:blip r:embed="rId32">
+                    <a:blip r:embed="rId33">
                       <a:extLst>
                         <a:ext uri="{28A0092B-C50C-407E-A947-70E740481C1C}">
                           <a14:useLocalDpi xmlns:a14="http://schemas.microsoft.com/office/drawing/2010/main" val="0"/>
@@ -6806,63 +6774,16 @@
           <w:tab w:val="left" w:pos="927"/>
         </w:tabs>
         <w:rPr>
-          <w:noProof/>
-          <w:sz w:val="24"/>
-          <w:szCs w:val="24"/>
-        </w:rPr>
-      </w:pPr>
-    </w:p>
-    <w:p>
-      <w:pPr>
-        <w:tabs>
-          <w:tab w:val="left" w:pos="927"/>
-        </w:tabs>
-        <w:rPr>
-          <w:noProof/>
-          <w:sz w:val="24"/>
-          <w:szCs w:val="24"/>
-        </w:rPr>
-      </w:pPr>
-    </w:p>
-    <w:p>
-      <w:pPr>
-        <w:tabs>
-          <w:tab w:val="left" w:pos="927"/>
-        </w:tabs>
-        <w:rPr>
-          <w:noProof/>
-          <w:sz w:val="24"/>
-          <w:szCs w:val="24"/>
-        </w:rPr>
-      </w:pPr>
-    </w:p>
-    <w:p>
-      <w:pPr>
-        <w:tabs>
-          <w:tab w:val="left" w:pos="927"/>
-        </w:tabs>
-        <w:rPr>
-          <w:noProof/>
-          <w:sz w:val="24"/>
-          <w:szCs w:val="24"/>
-        </w:rPr>
-      </w:pPr>
-    </w:p>
-    <w:p>
-      <w:pPr>
-        <w:tabs>
-          <w:tab w:val="left" w:pos="927"/>
-        </w:tabs>
-        <w:rPr>
-          <w:sz w:val="24"/>
-          <w:szCs w:val="24"/>
-        </w:rPr>
-      </w:pPr>
-      <w:r>
-        <w:rPr>
-          <w:sz w:val="24"/>
-          <w:szCs w:val="24"/>
-        </w:rPr>
+          <w:sz w:val="24"/>
+          <w:szCs w:val="24"/>
+        </w:rPr>
+      </w:pPr>
+      <w:r>
+        <w:rPr>
+          <w:sz w:val="24"/>
+          <w:szCs w:val="24"/>
+        </w:rPr>
+        <w:lastRenderedPageBreak/>
         <w:t>Low_Design_ViewAccountsList_Client_1</w:t>
       </w:r>
       <w:r>
@@ -6887,7 +6808,7 @@
                     <pic:cNvPicPr/>
                   </pic:nvPicPr>
                   <pic:blipFill>
-                    <a:blip r:embed="rId33">
+                    <a:blip r:embed="rId34">
                       <a:extLst>
                         <a:ext uri="{28A0092B-C50C-407E-A947-70E740481C1C}">
                           <a14:useLocalDpi xmlns:a14="http://schemas.microsoft.com/office/drawing/2010/main" val="0"/>
@@ -7008,7 +6929,7 @@
                     <pic:cNvPicPr/>
                   </pic:nvPicPr>
                   <pic:blipFill>
-                    <a:blip r:embed="rId34">
+                    <a:blip r:embed="rId35">
                       <a:extLst>
                         <a:ext uri="{28A0092B-C50C-407E-A947-70E740481C1C}">
                           <a14:useLocalDpi xmlns:a14="http://schemas.microsoft.com/office/drawing/2010/main" val="0"/>
@@ -7226,7 +7147,6 @@
           <w:sz w:val="24"/>
           <w:szCs w:val="24"/>
         </w:rPr>
-        <w:lastRenderedPageBreak/>
         <w:t>Low_Design_transferMoney_Client_1</w:t>
       </w:r>
     </w:p>
@@ -7273,7 +7193,7 @@
                     <pic:cNvPicPr/>
                   </pic:nvPicPr>
                   <pic:blipFill>
-                    <a:blip r:embed="rId35">
+                    <a:blip r:embed="rId36">
                       <a:extLst>
                         <a:ext uri="{28A0092B-C50C-407E-A947-70E740481C1C}">
                           <a14:useLocalDpi xmlns:a14="http://schemas.microsoft.com/office/drawing/2010/main" val="0"/>
@@ -7310,39 +7230,6 @@
           <w:szCs w:val="24"/>
         </w:rPr>
       </w:pPr>
-    </w:p>
-    <w:p>
-      <w:pPr>
-        <w:tabs>
-          <w:tab w:val="left" w:pos="927"/>
-        </w:tabs>
-        <w:rPr>
-          <w:sz w:val="24"/>
-          <w:szCs w:val="24"/>
-        </w:rPr>
-      </w:pPr>
-    </w:p>
-    <w:p>
-      <w:pPr>
-        <w:tabs>
-          <w:tab w:val="left" w:pos="927"/>
-        </w:tabs>
-        <w:rPr>
-          <w:sz w:val="24"/>
-          <w:szCs w:val="24"/>
-        </w:rPr>
-      </w:pPr>
-    </w:p>
-    <w:p>
-      <w:pPr>
-        <w:tabs>
-          <w:tab w:val="left" w:pos="927"/>
-        </w:tabs>
-        <w:rPr>
-          <w:sz w:val="24"/>
-          <w:szCs w:val="24"/>
-        </w:rPr>
-      </w:pPr>
       <w:r>
         <w:rPr>
           <w:sz w:val="24"/>
@@ -7369,9 +7256,9 @@
           <w:szCs w:val="24"/>
         </w:rPr>
         <w:drawing>
-          <wp:inline distT="0" distB="0" distL="0" distR="0" wp14:anchorId="3A8A93D6" wp14:editId="26A5F43F">
-            <wp:extent cx="6638925" cy="8782050"/>
-            <wp:effectExtent l="0" t="0" r="9525" b="0"/>
+          <wp:inline distT="0" distB="0" distL="0" distR="0" wp14:anchorId="3A8A93D6" wp14:editId="7B32902C">
+            <wp:extent cx="6638925" cy="8272732"/>
+            <wp:effectExtent l="0" t="0" r="0" b="0"/>
             <wp:docPr id="43" name="Picture 43"/>
             <wp:cNvGraphicFramePr>
               <a:graphicFrameLocks xmlns:a="http://schemas.openxmlformats.org/drawingml/2006/main" noChangeAspect="1"/>
@@ -7384,7 +7271,7 @@
                     <pic:cNvPicPr/>
                   </pic:nvPicPr>
                   <pic:blipFill>
-                    <a:blip r:embed="rId36">
+                    <a:blip r:embed="rId37">
                       <a:extLst>
                         <a:ext uri="{28A0092B-C50C-407E-A947-70E740481C1C}">
                           <a14:useLocalDpi xmlns:a14="http://schemas.microsoft.com/office/drawing/2010/main" val="0"/>
@@ -7398,7 +7285,7 @@
                   <pic:spPr>
                     <a:xfrm>
                       <a:off x="0" y="0"/>
-                      <a:ext cx="6638925" cy="8782050"/>
+                      <a:ext cx="6644950" cy="8280240"/>
                     </a:xfrm>
                     <a:prstGeom prst="rect">
                       <a:avLst/>
@@ -7444,6 +7331,7 @@
         <w:rPr>
           <w:noProof/>
         </w:rPr>
+        <w:lastRenderedPageBreak/>
         <w:t>Low_Design_addAccount_client_1</w:t>
       </w:r>
     </w:p>
@@ -7479,7 +7367,7 @@
                     </pic:cNvPicPr>
                   </pic:nvPicPr>
                   <pic:blipFill>
-                    <a:blip r:embed="rId37">
+                    <a:blip r:embed="rId38">
                       <a:extLst>
                         <a:ext uri="{28A0092B-C50C-407E-A947-70E740481C1C}">
                           <a14:useLocalDpi xmlns:a14="http://schemas.microsoft.com/office/drawing/2010/main" val="0"/>
@@ -7726,7 +7614,7 @@
                     <pic:cNvPicPr/>
                   </pic:nvPicPr>
                   <pic:blipFill>
-                    <a:blip r:embed="rId38">
+                    <a:blip r:embed="rId39">
                       <a:extLst>
                         <a:ext uri="{28A0092B-C50C-407E-A947-70E740481C1C}">
                           <a14:useLocalDpi xmlns:a14="http://schemas.microsoft.com/office/drawing/2010/main" val="0"/>
@@ -7902,7 +7790,7 @@
                     <pic:cNvPicPr/>
                   </pic:nvPicPr>
                   <pic:blipFill>
-                    <a:blip r:embed="rId39">
+                    <a:blip r:embed="rId40">
                       <a:extLst>
                         <a:ext uri="{28A0092B-C50C-407E-A947-70E740481C1C}">
                           <a14:useLocalDpi xmlns:a14="http://schemas.microsoft.com/office/drawing/2010/main" val="0"/>
@@ -8116,7 +8004,7 @@
                     <pic:cNvPicPr/>
                   </pic:nvPicPr>
                   <pic:blipFill>
-                    <a:blip r:embed="rId40">
+                    <a:blip r:embed="rId41">
                       <a:extLst>
                         <a:ext uri="{28A0092B-C50C-407E-A947-70E740481C1C}">
                           <a14:useLocalDpi xmlns:a14="http://schemas.microsoft.com/office/drawing/2010/main" val="0"/>
@@ -8178,9 +8066,37 @@
     </w:p>
     <w:p>
       <w:r>
-        <w:t>High_level_Logout_client_1</w:t>
-      </w:r>
-    </w:p>
+        <w:t>C</w:t>
+      </w:r>
+      <w:r>
+        <w:t>lient</w:t>
+      </w:r>
+    </w:p>
+    <w:p>
+      <w:pPr>
+        <w:tabs>
+          <w:tab w:val="left" w:pos="927"/>
+        </w:tabs>
+        <w:rPr>
+          <w:sz w:val="24"/>
+          <w:szCs w:val="24"/>
+        </w:rPr>
+      </w:pPr>
+      <w:r>
+        <w:rPr>
+          <w:sz w:val="24"/>
+          <w:szCs w:val="24"/>
+        </w:rPr>
+        <w:t xml:space="preserve">Generic sequence diagram which related to </w:t>
+      </w:r>
+      <w:r>
+        <w:t>Logout</w:t>
+      </w:r>
+      <w:r>
+        <w:t xml:space="preserve"> function</w:t>
+      </w:r>
+    </w:p>
+    <w:p/>
     <w:p>
       <w:r>
         <w:rPr>
@@ -8204,7 +8120,7 @@
                     </pic:cNvPicPr>
                   </pic:nvPicPr>
                   <pic:blipFill>
-                    <a:blip r:embed="rId41">
+                    <a:blip r:embed="rId42">
                       <a:extLst>
                         <a:ext uri="{28A0092B-C50C-407E-A947-70E740481C1C}">
                           <a14:useLocalDpi xmlns:a14="http://schemas.microsoft.com/office/drawing/2010/main" val="0"/>
@@ -8244,8 +8160,36 @@
     <w:p>
       <w:r>
         <w:lastRenderedPageBreak/>
-        <w:t>High_level_Logout_admin_1</w:t>
-      </w:r>
+        <w:t>Admin</w:t>
+      </w:r>
+    </w:p>
+    <w:p>
+      <w:pPr>
+        <w:tabs>
+          <w:tab w:val="left" w:pos="927"/>
+        </w:tabs>
+      </w:pPr>
+      <w:r>
+        <w:rPr>
+          <w:sz w:val="24"/>
+          <w:szCs w:val="24"/>
+        </w:rPr>
+        <w:t xml:space="preserve">Generic sequence diagram which related to </w:t>
+      </w:r>
+      <w:r>
+        <w:t>Logout function</w:t>
+      </w:r>
+    </w:p>
+    <w:p>
+      <w:pPr>
+        <w:tabs>
+          <w:tab w:val="left" w:pos="927"/>
+        </w:tabs>
+        <w:rPr>
+          <w:sz w:val="24"/>
+          <w:szCs w:val="24"/>
+        </w:rPr>
+      </w:pPr>
     </w:p>
     <w:p>
       <w:r>
@@ -8266,7 +8210,7 @@
                     <pic:cNvPicPr/>
                   </pic:nvPicPr>
                   <pic:blipFill>
-                    <a:blip r:embed="rId42">
+                    <a:blip r:embed="rId43">
                       <a:extLst>
                         <a:ext uri="{28A0092B-C50C-407E-A947-70E740481C1C}">
                           <a14:useLocalDpi xmlns:a14="http://schemas.microsoft.com/office/drawing/2010/main" val="0"/>
@@ -8306,51 +8250,38 @@
     </w:p>
     <w:p>
       <w:pPr>
-        <w:pStyle w:val="Heading2"/>
-      </w:pPr>
-      <w:r>
-        <w:t>3.4</w:t>
-      </w:r>
-      <w:r>
-        <w:t>.3</w:t>
-      </w:r>
-      <w:r>
-        <w:t xml:space="preserve"> </w:t>
-      </w:r>
-      <w:r>
-        <w:t>Low</w:t>
-      </w:r>
-      <w:r>
-        <w:t xml:space="preserve"> Level </w:t>
-      </w:r>
-    </w:p>
-    <w:p>
-      <w:pPr>
-        <w:tabs>
-          <w:tab w:val="left" w:pos="927"/>
-        </w:tabs>
-        <w:rPr>
-          <w:sz w:val="24"/>
-          <w:szCs w:val="24"/>
-        </w:rPr>
-      </w:pPr>
-    </w:p>
-    <w:p>
-      <w:pPr>
-        <w:tabs>
-          <w:tab w:val="left" w:pos="927"/>
-        </w:tabs>
-        <w:rPr>
-          <w:sz w:val="24"/>
-          <w:szCs w:val="24"/>
-        </w:rPr>
-      </w:pPr>
-      <w:r>
-        <w:rPr>
-          <w:sz w:val="24"/>
-          <w:szCs w:val="24"/>
-        </w:rPr>
-        <w:t>Low_Design_Logout_1</w:t>
+        <w:tabs>
+          <w:tab w:val="left" w:pos="927"/>
+        </w:tabs>
+        <w:rPr>
+          <w:sz w:val="24"/>
+          <w:szCs w:val="24"/>
+        </w:rPr>
+      </w:pPr>
+    </w:p>
+    <w:p>
+      <w:pPr>
+        <w:tabs>
+          <w:tab w:val="left" w:pos="927"/>
+        </w:tabs>
+        <w:rPr>
+          <w:sz w:val="24"/>
+          <w:szCs w:val="24"/>
+        </w:rPr>
+      </w:pPr>
+      <w:r>
+        <w:rPr>
+          <w:sz w:val="24"/>
+          <w:szCs w:val="24"/>
+        </w:rPr>
+        <w:t>High</w:t>
+      </w:r>
+      <w:r>
+        <w:rPr>
+          <w:sz w:val="24"/>
+          <w:szCs w:val="24"/>
+        </w:rPr>
+        <w:t>_Design_Logout_1</w:t>
       </w:r>
     </w:p>
     <w:p>
@@ -8385,7 +8316,7 @@
                     <pic:cNvPicPr/>
                   </pic:nvPicPr>
                   <pic:blipFill>
-                    <a:blip r:embed="rId43">
+                    <a:blip r:embed="rId44">
                       <a:extLst>
                         <a:ext uri="{28A0092B-C50C-407E-A947-70E740481C1C}">
                           <a14:useLocalDpi xmlns:a14="http://schemas.microsoft.com/office/drawing/2010/main" val="0"/>
@@ -8413,6 +8344,7 @@
       </w:r>
     </w:p>
     <w:sectPr>
+      <w:footerReference w:type="default" r:id="rId45"/>
       <w:pgSz w:w="12240" w:h="15840"/>
       <w:pgMar w:top="630" w:right="270" w:bottom="720" w:left="450" w:header="720" w:footer="720" w:gutter="0"/>
       <w:cols w:space="720"/>
@@ -8445,6 +8377,59 @@
     </w:p>
   </w:endnote>
 </w:endnotes>
+</file>
+
+<file path=word/footer1.xml><?xml version="1.0" encoding="utf-8"?>
+<w:ftr xmlns:wpc="http://schemas.microsoft.com/office/word/2010/wordprocessingCanvas" xmlns:cx="http://schemas.microsoft.com/office/drawing/2014/chartex" xmlns:cx1="http://schemas.microsoft.com/office/drawing/2015/9/8/chartex" xmlns:cx2="http://schemas.microsoft.com/office/drawing/2015/10/21/chartex" xmlns:cx3="http://schemas.microsoft.com/office/drawing/2016/5/9/chartex" xmlns:cx4="http://schemas.microsoft.com/office/drawing/2016/5/10/chartex" xmlns:cx5="http://schemas.microsoft.com/office/drawing/2016/5/11/chartex" xmlns:cx6="http://schemas.microsoft.com/office/drawing/2016/5/12/chartex" xmlns:cx7="http://schemas.microsoft.com/office/drawing/2016/5/13/chartex" xmlns:cx8="http://schemas.microsoft.com/office/drawing/2016/5/14/chartex" xmlns:mc="http://schemas.openxmlformats.org/markup-compatibility/2006" xmlns:aink="http://schemas.microsoft.com/office/drawing/2016/ink" xmlns:am3d="http://schemas.microsoft.com/office/drawing/2017/model3d" xmlns:o="urn:schemas-microsoft-com:office:office" xmlns:oel="http://schemas.microsoft.com/office/2019/extlst" xmlns:r="http://schemas.openxmlformats.org/officeDocument/2006/relationships" xmlns:m="http://schemas.openxmlformats.org/officeDocument/2006/math" xmlns:v="urn:schemas-microsoft-com:vml" xmlns:wp14="http://schemas.microsoft.com/office/word/2010/wordprocessingDrawing" xmlns:wp="http://schemas.openxmlformats.org/drawingml/2006/wordprocessingDrawing" xmlns:w10="urn:schemas-microsoft-com:office:word" xmlns:w="http://schemas.openxmlformats.org/wordprocessingml/2006/main" xmlns:w14="http://schemas.microsoft.com/office/word/2010/wordml" xmlns:w15="http://schemas.microsoft.com/office/word/2012/wordml" xmlns:w16cex="http://schemas.microsoft.com/office/word/2018/wordml/cex" xmlns:w16cid="http://schemas.microsoft.com/office/word/2016/wordml/cid" xmlns:w16="http://schemas.microsoft.com/office/word/2018/wordml" xmlns:w16sdtdh="http://schemas.microsoft.com/office/word/2020/wordml/sdtdatahash" xmlns:w16se="http://schemas.microsoft.com/office/word/2015/wordml/symex" xmlns:wpg="http://schemas.microsoft.com/office/word/2010/wordprocessingGroup" xmlns:wpi="http://schemas.microsoft.com/office/word/2010/wordprocessingInk" xmlns:wne="http://schemas.microsoft.com/office/word/2006/wordml" xmlns:wps="http://schemas.microsoft.com/office/word/2010/wordprocessingShape" mc:Ignorable="w14 w15 w16se w16cid w16 w16cex w16sdtdh wp14">
+  <w:sdt>
+    <w:sdtPr>
+      <w:id w:val="-775717102"/>
+      <w:docPartObj>
+        <w:docPartGallery w:val="Page Numbers (Bottom of Page)"/>
+        <w:docPartUnique/>
+      </w:docPartObj>
+    </w:sdtPr>
+    <w:sdtEndPr>
+      <w:rPr>
+        <w:noProof/>
+      </w:rPr>
+    </w:sdtEndPr>
+    <w:sdtContent>
+      <w:p>
+        <w:pPr>
+          <w:pStyle w:val="Footer"/>
+          <w:jc w:val="right"/>
+        </w:pPr>
+        <w:r>
+          <w:fldChar w:fldCharType="begin"/>
+        </w:r>
+        <w:r>
+          <w:instrText xml:space="preserve"> PAGE   \* MERGEFORMAT </w:instrText>
+        </w:r>
+        <w:r>
+          <w:fldChar w:fldCharType="separate"/>
+        </w:r>
+        <w:r>
+          <w:rPr>
+            <w:noProof/>
+          </w:rPr>
+          <w:t>2</w:t>
+        </w:r>
+        <w:r>
+          <w:rPr>
+            <w:noProof/>
+          </w:rPr>
+          <w:fldChar w:fldCharType="end"/>
+        </w:r>
+      </w:p>
+    </w:sdtContent>
+  </w:sdt>
+  <w:p>
+    <w:pPr>
+      <w:pStyle w:val="Footer"/>
+    </w:pPr>
+  </w:p>
+</w:ftr>
 </file>
 
 <file path=word/footnotes.xml><?xml version="1.0" encoding="utf-8"?>
@@ -8869,7 +8854,7 @@
   </w:latentStyles>
   <w:style w:type="paragraph" w:default="1" w:styleId="Normal">
     <w:name w:val="Normal"/>
-    <w:rsid w:val="0057004E"/>
+    <w:rsid w:val="00882884"/>
     <w:pPr>
       <w:spacing w:after="0"/>
     </w:pPr>
@@ -9298,4 +9283,16 @@
   <a:objectDefaults/>
   <a:extraClrSchemeLst/>
 </a:theme>
+</file>
+
+<file path=customXml/item1.xml><?xml version="1.0" encoding="utf-8"?>
+<b:Sources xmlns:b="http://schemas.openxmlformats.org/officeDocument/2006/bibliography" xmlns="http://schemas.openxmlformats.org/officeDocument/2006/bibliography" SelectedStyle="\APASixthEditionOfficeOnline.xsl" StyleName="APA" Version="6"/>
+</file>
+
+<file path=customXml/itemProps1.xml><?xml version="1.0" encoding="utf-8"?>
+<ds:datastoreItem xmlns:ds="http://schemas.openxmlformats.org/officeDocument/2006/customXml" ds:itemID="{2890ED52-EFE6-46C5-90CB-74936AB32861}">
+  <ds:schemaRefs>
+    <ds:schemaRef ds:uri="http://schemas.openxmlformats.org/officeDocument/2006/bibliography"/>
+  </ds:schemaRefs>
+</ds:datastoreItem>
 </file>
</xml_diff>

<commit_message>
update as per reviews
</commit_message>
<xml_diff>
--- a/Design/Design.docx
+++ b/Design/Design.docx
@@ -7686,10 +7686,10 @@
           <w:szCs w:val="24"/>
         </w:rPr>
         <w:drawing>
-          <wp:inline distT="0" distB="0" distL="0" distR="0" wp14:anchorId="3A8A93D6" wp14:editId="7B32902C">
-            <wp:extent cx="6638925" cy="8272732"/>
-            <wp:effectExtent l="0" t="0" r="0" b="0"/>
-            <wp:docPr id="43" name="Picture 43"/>
+          <wp:inline distT="0" distB="0" distL="0" distR="0" wp14:anchorId="027A61A3" wp14:editId="6747E183">
+            <wp:extent cx="4440555" cy="8239125"/>
+            <wp:effectExtent l="0" t="0" r="0" b="9525"/>
+            <wp:docPr id="6" name="Picture 6" descr="A picture containing text, diagram, sketch, line&#10;&#10;Description automatically generated"/>
             <wp:cNvGraphicFramePr>
               <a:graphicFrameLocks xmlns:a="http://schemas.openxmlformats.org/drawingml/2006/main" noChangeAspect="1"/>
             </wp:cNvGraphicFramePr>
@@ -7697,7 +7697,7 @@
               <a:graphicData uri="http://schemas.openxmlformats.org/drawingml/2006/picture">
                 <pic:pic xmlns:pic="http://schemas.openxmlformats.org/drawingml/2006/picture">
                   <pic:nvPicPr>
-                    <pic:cNvPr id="43" name="Picture 43"/>
+                    <pic:cNvPr id="6" name="Picture 6" descr="A picture containing text, diagram, sketch, line&#10;&#10;Description automatically generated"/>
                     <pic:cNvPicPr/>
                   </pic:nvPicPr>
                   <pic:blipFill>
@@ -7715,7 +7715,7 @@
                   <pic:spPr>
                     <a:xfrm>
                       <a:off x="0" y="0"/>
-                      <a:ext cx="6644950" cy="8280240"/>
+                      <a:ext cx="4440555" cy="8239125"/>
                     </a:xfrm>
                     <a:prstGeom prst="rect">
                       <a:avLst/>

</xml_diff>